<commit_message>
Fix 29-09-2022/2.3б, 29-09-2022/2.5б, 29-09-2022i2.2
</commit_message>
<xml_diff>
--- a/29-09-2022/Отчёт.docx
+++ b/29-09-2022/Отчёт.docx
@@ -4,7 +4,7 @@
   <w:body>
     <w:p>
       <w:pPr>
-        <w:pStyle w:val="868"/>
+        <w:pStyle w:val="872"/>
         <w:jc w:val="center"/>
         <w:spacing w:before="0" w:beforeAutospacing="0" w:line="360" w:lineRule="auto"/>
         <w:rPr>
@@ -23,7 +23,7 @@
     </w:p>
     <w:p>
       <w:pPr>
-        <w:pStyle w:val="868"/>
+        <w:pStyle w:val="872"/>
         <w:jc w:val="center"/>
         <w:spacing w:before="0" w:beforeAutospacing="0" w:line="360" w:lineRule="auto"/>
         <w:rPr>
@@ -42,7 +42,7 @@
     </w:p>
     <w:p>
       <w:pPr>
-        <w:pStyle w:val="868"/>
+        <w:pStyle w:val="872"/>
         <w:spacing w:before="0" w:beforeAutospacing="0" w:line="360" w:lineRule="auto"/>
         <w:rPr>
           <w:sz w:val="28"/>
@@ -177,7 +177,7 @@
     </w:p>
     <w:p>
       <w:pPr>
-        <w:pStyle w:val="868"/>
+        <w:pStyle w:val="872"/>
         <w:jc w:val="center"/>
         <w:spacing w:before="0" w:beforeAutospacing="0" w:line="360" w:lineRule="auto"/>
         <w:rPr>
@@ -196,7 +196,7 @@
     </w:p>
     <w:p>
       <w:pPr>
-        <w:pStyle w:val="868"/>
+        <w:pStyle w:val="872"/>
         <w:jc w:val="center"/>
         <w:spacing w:before="0" w:beforeAutospacing="0" w:line="360" w:lineRule="auto"/>
         <w:rPr>
@@ -215,7 +215,7 @@
     </w:p>
     <w:p>
       <w:pPr>
-        <w:pStyle w:val="868"/>
+        <w:pStyle w:val="872"/>
         <w:jc w:val="center"/>
         <w:spacing w:before="0" w:beforeAutospacing="0" w:line="360" w:lineRule="auto"/>
         <w:rPr>
@@ -234,7 +234,7 @@
     </w:p>
     <w:p>
       <w:pPr>
-        <w:pStyle w:val="868"/>
+        <w:pStyle w:val="872"/>
         <w:jc w:val="center"/>
         <w:spacing w:before="0" w:beforeAutospacing="0" w:line="360" w:lineRule="auto"/>
         <w:rPr>
@@ -273,7 +273,7 @@
     </w:p>
     <w:p>
       <w:pPr>
-        <w:pStyle w:val="868"/>
+        <w:pStyle w:val="872"/>
         <w:spacing w:before="0" w:beforeAutospacing="0" w:line="360" w:lineRule="auto"/>
         <w:rPr>
           <w:sz w:val="28"/>
@@ -291,7 +291,7 @@
     </w:p>
     <w:p>
       <w:pPr>
-        <w:pStyle w:val="868"/>
+        <w:pStyle w:val="872"/>
         <w:ind w:firstLine="567"/>
         <w:spacing w:before="0" w:beforeAutospacing="0" w:line="360" w:lineRule="auto"/>
         <w:rPr>
@@ -317,7 +317,7 @@
     </w:p>
     <w:p>
       <w:pPr>
-        <w:pStyle w:val="868"/>
+        <w:pStyle w:val="872"/>
         <w:spacing w:before="0" w:beforeAutospacing="0" w:line="360" w:lineRule="auto"/>
         <w:rPr>
           <w:sz w:val="28"/>
@@ -363,7 +363,7 @@
     </w:p>
     <w:p>
       <w:pPr>
-        <w:pStyle w:val="868"/>
+        <w:pStyle w:val="872"/>
         <w:ind w:firstLine="567"/>
         <w:spacing w:before="0" w:beforeAutospacing="0" w:line="360" w:lineRule="auto"/>
         <w:rPr>
@@ -417,7 +417,7 @@
     </w:p>
     <w:p>
       <w:pPr>
-        <w:pStyle w:val="868"/>
+        <w:pStyle w:val="872"/>
         <w:ind w:firstLine="567"/>
         <w:spacing w:before="0" w:beforeAutospacing="0" w:line="360" w:lineRule="auto"/>
         <w:rPr>
@@ -444,7 +444,7 @@
     </w:p>
     <w:p>
       <w:pPr>
-        <w:pStyle w:val="868"/>
+        <w:pStyle w:val="872"/>
         <w:jc w:val="center"/>
         <w:spacing w:before="0" w:beforeAutospacing="0" w:line="360" w:lineRule="auto"/>
         <w:rPr>
@@ -1781,7 +1781,7 @@
     </w:p>
     <w:p>
       <w:pPr>
-        <w:pStyle w:val="872"/>
+        <w:pStyle w:val="876"/>
         <w:numPr>
           <w:ilvl w:val="0"/>
           <w:numId w:val="11"/>
@@ -1806,7 +1806,7 @@
     </w:p>
     <w:p>
       <w:pPr>
-        <w:pStyle w:val="872"/>
+        <w:pStyle w:val="876"/>
         <w:numPr>
           <w:ilvl w:val="0"/>
           <w:numId w:val="11"/>
@@ -2299,7 +2299,7 @@
     </w:p>
     <w:p>
       <w:pPr>
-        <w:pStyle w:val="872"/>
+        <w:pStyle w:val="876"/>
         <w:numPr>
           <w:ilvl w:val="0"/>
           <w:numId w:val="12"/>
@@ -2325,7 +2325,7 @@
     </w:p>
     <w:p>
       <w:pPr>
-        <w:pStyle w:val="872"/>
+        <w:pStyle w:val="876"/>
         <w:numPr>
           <w:ilvl w:val="0"/>
           <w:numId w:val="12"/>
@@ -3357,7 +3357,7 @@
     </w:p>
     <w:p>
       <w:pPr>
-        <w:pStyle w:val="872"/>
+        <w:pStyle w:val="876"/>
         <w:numPr>
           <w:ilvl w:val="0"/>
           <w:numId w:val="14"/>
@@ -3382,7 +3382,7 @@
     </w:p>
     <w:p>
       <w:pPr>
-        <w:pStyle w:val="872"/>
+        <w:pStyle w:val="876"/>
         <w:numPr>
           <w:ilvl w:val="0"/>
           <w:numId w:val="14"/>
@@ -3407,7 +3407,7 @@
     </w:p>
     <w:p>
       <w:pPr>
-        <w:pStyle w:val="872"/>
+        <w:pStyle w:val="876"/>
         <w:numPr>
           <w:ilvl w:val="0"/>
           <w:numId w:val="14"/>
@@ -3473,7 +3473,7 @@
           <mc:Choice Requires="wpg">
             <w:drawing>
               <wp:inline xmlns:wp="http://schemas.openxmlformats.org/drawingml/2006/wordprocessingDrawing" distT="0" distB="0" distL="0" distR="0">
-                <wp:extent cx="5181600" cy="5038725"/>
+                <wp:extent cx="5448300" cy="5086350"/>
                 <wp:effectExtent l="0" t="0" r="0" b="0"/>
                 <wp:docPr id="25" name=""/>
                 <wp:cNvGraphicFramePr>
@@ -3483,7 +3483,7 @@
                   <a:graphicData uri="http://schemas.openxmlformats.org/drawingml/2006/picture">
                     <pic:pic xmlns:pic="http://schemas.openxmlformats.org/drawingml/2006/picture">
                       <pic:nvPicPr>
-                        <pic:cNvPr id="196791877" name=""/>
+                        <pic:cNvPr id="2117723471" name=""/>
                         <pic:cNvPicPr>
                           <a:picLocks noChangeAspect="1"/>
                         </pic:cNvPicPr>
@@ -3496,7 +3496,7 @@
                       <pic:spPr bwMode="auto">
                         <a:xfrm>
                           <a:off x="0" y="0"/>
-                          <a:ext cx="5181599" cy="5038724"/>
+                          <a:ext cx="5448299" cy="5086350"/>
                         </a:xfrm>
                         <a:prstGeom prst="rect">
                           <a:avLst/>
@@ -3526,7 +3526,7 @@
                   <v:f eqn="sum @10 21600 0"/>
                 </v:formulas>
               </v:shapetype>
-              <v:shape id="_x0000_i24" o:spid="_x0000_s24" type="#_x0000_t75" style="width:408.0pt;height:396.8pt;mso-wrap-distance-left:0.0pt;mso-wrap-distance-top:0.0pt;mso-wrap-distance-right:0.0pt;mso-wrap-distance-bottom:0.0pt;" stroked="false">
+              <v:shape id="_x0000_i24" o:spid="_x0000_s24" type="#_x0000_t75" style="width:429.0pt;height:400.5pt;mso-wrap-distance-left:0.0pt;mso-wrap-distance-top:0.0pt;mso-wrap-distance-right:0.0pt;mso-wrap-distance-bottom:0.0pt;" stroked="false">
                 <v:path textboxrect="0,0,0,0"/>
                 <v:imagedata r:id="rId33" o:title=""/>
               </v:shape>
@@ -3539,7 +3539,7 @@
           <mc:Choice Requires="wpg">
             <w:drawing>
               <wp:inline xmlns:wp="http://schemas.openxmlformats.org/drawingml/2006/wordprocessingDrawing" distT="0" distB="0" distL="0" distR="0">
-                <wp:extent cx="5181600" cy="1095375"/>
+                <wp:extent cx="5448300" cy="1323975"/>
                 <wp:effectExtent l="0" t="0" r="0" b="0"/>
                 <wp:docPr id="26" name=""/>
                 <wp:cNvGraphicFramePr>
@@ -3549,7 +3549,7 @@
                   <a:graphicData uri="http://schemas.openxmlformats.org/drawingml/2006/picture">
                     <pic:pic xmlns:pic="http://schemas.openxmlformats.org/drawingml/2006/picture">
                       <pic:nvPicPr>
-                        <pic:cNvPr id="1870029054" name=""/>
+                        <pic:cNvPr id="689605669" name=""/>
                         <pic:cNvPicPr>
                           <a:picLocks noChangeAspect="1"/>
                         </pic:cNvPicPr>
@@ -3562,7 +3562,7 @@
                       <pic:spPr bwMode="auto">
                         <a:xfrm>
                           <a:off x="0" y="0"/>
-                          <a:ext cx="5181599" cy="1095374"/>
+                          <a:ext cx="5448299" cy="1323974"/>
                         </a:xfrm>
                         <a:prstGeom prst="rect">
                           <a:avLst/>
@@ -3592,7 +3592,7 @@
                   <v:f eqn="sum @10 21600 0"/>
                 </v:formulas>
               </v:shapetype>
-              <v:shape id="_x0000_i25" o:spid="_x0000_s25" type="#_x0000_t75" style="width:408.0pt;height:86.2pt;mso-wrap-distance-left:0.0pt;mso-wrap-distance-top:0.0pt;mso-wrap-distance-right:0.0pt;mso-wrap-distance-bottom:0.0pt;" stroked="false">
+              <v:shape id="_x0000_i25" o:spid="_x0000_s25" type="#_x0000_t75" style="width:429.0pt;height:104.2pt;mso-wrap-distance-left:0.0pt;mso-wrap-distance-top:0.0pt;mso-wrap-distance-right:0.0pt;mso-wrap-distance-bottom:0.0pt;" stroked="false">
                 <v:path textboxrect="0,0,0,0"/>
                 <v:imagedata r:id="rId34" o:title=""/>
               </v:shape>
@@ -3730,6 +3730,7 @@
           <w:rFonts w:ascii="Times New Roman" w:hAnsi="Times New Roman" w:cs="Times New Roman"/>
           <w:sz w:val="28"/>
           <w:szCs w:val="28"/>
+          <w:highlight w:val="none"/>
         </w:rPr>
       </w:pPr>
       <w:r>
@@ -3829,6 +3830,100 @@
           <w:rFonts w:ascii="Times New Roman" w:hAnsi="Times New Roman" w:cs="Times New Roman"/>
           <w:sz w:val="28"/>
           <w:szCs w:val="28"/>
+          <w:highlight w:val="none"/>
+        </w:rPr>
+      </w:r>
+      <w:r>
+        <mc:AlternateContent>
+          <mc:Choice Requires="wpg">
+            <w:drawing>
+              <wp:inline xmlns:wp="http://schemas.openxmlformats.org/drawingml/2006/wordprocessingDrawing" distT="0" distB="0" distL="0" distR="0">
+                <wp:extent cx="2971800" cy="847725"/>
+                <wp:effectExtent l="0" t="0" r="0" b="0"/>
+                <wp:docPr id="29" name=""/>
+                <wp:cNvGraphicFramePr>
+                  <a:graphicFrameLocks xmlns:a="http://schemas.openxmlformats.org/drawingml/2006/main" noChangeAspect="1"/>
+                </wp:cNvGraphicFramePr>
+                <a:graphic xmlns:a="http://schemas.openxmlformats.org/drawingml/2006/main">
+                  <a:graphicData uri="http://schemas.openxmlformats.org/drawingml/2006/picture">
+                    <pic:pic xmlns:pic="http://schemas.openxmlformats.org/drawingml/2006/picture">
+                      <pic:nvPicPr>
+                        <pic:cNvPr id="1962640700" name=""/>
+                        <pic:cNvPicPr>
+                          <a:picLocks noChangeAspect="1"/>
+                        </pic:cNvPicPr>
+                        <pic:nvPr/>
+                      </pic:nvPicPr>
+                      <pic:blipFill>
+                        <a:blip r:embed="rId37"/>
+                        <a:stretch/>
+                      </pic:blipFill>
+                      <pic:spPr bwMode="auto">
+                        <a:xfrm>
+                          <a:off x="0" y="0"/>
+                          <a:ext cx="2971800" cy="847724"/>
+                        </a:xfrm>
+                        <a:prstGeom prst="rect">
+                          <a:avLst/>
+                        </a:prstGeom>
+                      </pic:spPr>
+                    </pic:pic>
+                  </a:graphicData>
+                </a:graphic>
+              </wp:inline>
+            </w:drawing>
+          </mc:Choice>
+          <mc:Fallback>
+            <w:pict>
+              <v:shapetype type="#_x0000_t75" o:spt="75" coordsize="21600,21600" o:preferrelative="t" path="m@4@5l@4@11@9@11@9@5xe">
+                <v:formulas>
+                  <v:f eqn="if lineDrawn pixelLineWidth 0"/>
+                  <v:f eqn="sum @0 1 0"/>
+                  <v:f eqn="sum 0 0 @1"/>
+                  <v:f eqn="prod @2 1 2"/>
+                  <v:f eqn="prod @3 21600 pixelWidth"/>
+                  <v:f eqn="prod @3 21600 pixelHeight"/>
+                  <v:f eqn="sum @0 0 1"/>
+                  <v:f eqn="prod @6 1 2"/>
+                  <v:f eqn="prod @7 21600 pixelWidth"/>
+                  <v:f eqn="sum @8 21600 0"/>
+                  <v:f eqn="prod @7 21600 pixelHeight"/>
+                  <v:f eqn="sum @10 21600 0"/>
+                </v:formulas>
+              </v:shapetype>
+              <v:shape id="_x0000_i28" o:spid="_x0000_s28" type="#_x0000_t75" style="width:234.0pt;height:66.8pt;mso-wrap-distance-left:0.0pt;mso-wrap-distance-top:0.0pt;mso-wrap-distance-right:0.0pt;mso-wrap-distance-bottom:0.0pt;" stroked="false">
+                <v:path textboxrect="0,0,0,0"/>
+                <v:imagedata r:id="rId37" o:title=""/>
+              </v:shape>
+            </w:pict>
+          </mc:Fallback>
+        </mc:AlternateContent>
+      </w:r>
+      <w:r>
+        <w:rPr>
+          <w:rFonts w:ascii="Times New Roman" w:hAnsi="Times New Roman" w:cs="Times New Roman"/>
+          <w:sz w:val="28"/>
+          <w:szCs w:val="28"/>
+          <w:highlight w:val="none"/>
+        </w:rPr>
+      </w:r>
+      <w:r/>
+    </w:p>
+    <w:p>
+      <w:pPr>
+        <w:jc w:val="both"/>
+        <w:spacing w:line="360" w:lineRule="auto"/>
+        <w:rPr>
+          <w:rFonts w:ascii="Times New Roman" w:hAnsi="Times New Roman" w:cs="Times New Roman"/>
+          <w:sz w:val="28"/>
+          <w:szCs w:val="28"/>
+        </w:rPr>
+      </w:pPr>
+      <w:r>
+        <w:rPr>
+          <w:rFonts w:ascii="Times New Roman" w:hAnsi="Times New Roman" w:cs="Times New Roman"/>
+          <w:sz w:val="28"/>
+          <w:szCs w:val="28"/>
         </w:rPr>
         <w:t xml:space="preserve">Вывод о задаче: Программа определяет простоту чисел</w:t>
       </w:r>
@@ -3877,7 +3972,7 @@
               <wp:inline xmlns:wp="http://schemas.openxmlformats.org/drawingml/2006/wordprocessingDrawing" distT="0" distB="0" distL="0" distR="0">
                 <wp:extent cx="6116320" cy="3571448"/>
                 <wp:effectExtent l="0" t="0" r="0" b="0"/>
-                <wp:docPr id="29" name=""/>
+                <wp:docPr id="30" name=""/>
                 <wp:cNvGraphicFramePr>
                   <a:graphicFrameLocks xmlns:a="http://schemas.openxmlformats.org/drawingml/2006/main" noChangeAspect="1"/>
                 </wp:cNvGraphicFramePr>
@@ -3892,7 +3987,7 @@
                         <pic:nvPr/>
                       </pic:nvPicPr>
                       <pic:blipFill>
-                        <a:blip r:embed="rId37"/>
+                        <a:blip r:embed="rId38"/>
                         <a:stretch/>
                       </pic:blipFill>
                       <pic:spPr bwMode="auto">
@@ -3928,9 +4023,9 @@
                   <v:f eqn="sum @10 21600 0"/>
                 </v:formulas>
               </v:shapetype>
-              <v:shape id="_x0000_i28" o:spid="_x0000_s28" type="#_x0000_t75" style="width:481.6pt;height:281.2pt;mso-wrap-distance-left:0.0pt;mso-wrap-distance-top:0.0pt;mso-wrap-distance-right:0.0pt;mso-wrap-distance-bottom:0.0pt;" stroked="false">
+              <v:shape id="_x0000_i29" o:spid="_x0000_s29" type="#_x0000_t75" style="width:481.6pt;height:281.2pt;mso-wrap-distance-left:0.0pt;mso-wrap-distance-top:0.0pt;mso-wrap-distance-right:0.0pt;mso-wrap-distance-bottom:0.0pt;" stroked="false">
                 <v:path textboxrect="0,0,0,0"/>
-                <v:imagedata r:id="rId37" o:title=""/>
+                <v:imagedata r:id="rId38" o:title=""/>
               </v:shape>
             </w:pict>
           </mc:Fallback>
@@ -3981,7 +4076,7 @@
     </w:p>
     <w:p>
       <w:pPr>
-        <w:pStyle w:val="872"/>
+        <w:pStyle w:val="876"/>
         <w:numPr>
           <w:ilvl w:val="0"/>
           <w:numId w:val="20"/>
@@ -4008,7 +4103,7 @@
     </w:p>
     <w:p>
       <w:pPr>
-        <w:pStyle w:val="872"/>
+        <w:pStyle w:val="876"/>
         <w:numPr>
           <w:ilvl w:val="0"/>
           <w:numId w:val="20"/>
@@ -4035,7 +4130,7 @@
     </w:p>
     <w:p>
       <w:pPr>
-        <w:pStyle w:val="872"/>
+        <w:pStyle w:val="876"/>
         <w:numPr>
           <w:ilvl w:val="0"/>
           <w:numId w:val="20"/>
@@ -4107,7 +4202,7 @@
               <wp:inline xmlns:wp="http://schemas.openxmlformats.org/drawingml/2006/wordprocessingDrawing" distT="0" distB="0" distL="0" distR="0">
                 <wp:extent cx="5362575" cy="5029200"/>
                 <wp:effectExtent l="0" t="0" r="0" b="0"/>
-                <wp:docPr id="30" name=""/>
+                <wp:docPr id="31" name=""/>
                 <wp:cNvGraphicFramePr>
                   <a:graphicFrameLocks xmlns:a="http://schemas.openxmlformats.org/drawingml/2006/main" noChangeAspect="1"/>
                 </wp:cNvGraphicFramePr>
@@ -4122,7 +4217,7 @@
                         <pic:nvPr/>
                       </pic:nvPicPr>
                       <pic:blipFill>
-                        <a:blip r:embed="rId38"/>
+                        <a:blip r:embed="rId39"/>
                         <a:stretch/>
                       </pic:blipFill>
                       <pic:spPr bwMode="auto">
@@ -4158,9 +4253,9 @@
                   <v:f eqn="sum @10 21600 0"/>
                 </v:formulas>
               </v:shapetype>
-              <v:shape id="_x0000_i29" o:spid="_x0000_s29" type="#_x0000_t75" style="width:422.2pt;height:396.0pt;mso-wrap-distance-left:0.0pt;mso-wrap-distance-top:0.0pt;mso-wrap-distance-right:0.0pt;mso-wrap-distance-bottom:0.0pt;" stroked="false">
+              <v:shape id="_x0000_i30" o:spid="_x0000_s30" type="#_x0000_t75" style="width:422.2pt;height:396.0pt;mso-wrap-distance-left:0.0pt;mso-wrap-distance-top:0.0pt;mso-wrap-distance-right:0.0pt;mso-wrap-distance-bottom:0.0pt;" stroked="false">
                 <v:path textboxrect="0,0,0,0"/>
-                <v:imagedata r:id="rId38" o:title=""/>
+                <v:imagedata r:id="rId39" o:title=""/>
               </v:shape>
             </w:pict>
           </mc:Fallback>
@@ -4173,7 +4268,7 @@
               <wp:inline xmlns:wp="http://schemas.openxmlformats.org/drawingml/2006/wordprocessingDrawing" distT="0" distB="0" distL="0" distR="0">
                 <wp:extent cx="5362575" cy="1104900"/>
                 <wp:effectExtent l="0" t="0" r="0" b="0"/>
-                <wp:docPr id="31" name=""/>
+                <wp:docPr id="32" name=""/>
                 <wp:cNvGraphicFramePr>
                   <a:graphicFrameLocks xmlns:a="http://schemas.openxmlformats.org/drawingml/2006/main" noChangeAspect="1"/>
                 </wp:cNvGraphicFramePr>
@@ -4188,7 +4283,7 @@
                         <pic:nvPr/>
                       </pic:nvPicPr>
                       <pic:blipFill>
-                        <a:blip r:embed="rId39"/>
+                        <a:blip r:embed="rId40"/>
                         <a:stretch/>
                       </pic:blipFill>
                       <pic:spPr bwMode="auto">
@@ -4224,9 +4319,9 @@
                   <v:f eqn="sum @10 21600 0"/>
                 </v:formulas>
               </v:shapetype>
-              <v:shape id="_x0000_i30" o:spid="_x0000_s30" type="#_x0000_t75" style="width:422.2pt;height:87.0pt;mso-wrap-distance-left:0.0pt;mso-wrap-distance-top:0.0pt;mso-wrap-distance-right:0.0pt;mso-wrap-distance-bottom:0.0pt;" stroked="false">
+              <v:shape id="_x0000_i31" o:spid="_x0000_s31" type="#_x0000_t75" style="width:422.2pt;height:87.0pt;mso-wrap-distance-left:0.0pt;mso-wrap-distance-top:0.0pt;mso-wrap-distance-right:0.0pt;mso-wrap-distance-bottom:0.0pt;" stroked="false">
                 <v:path textboxrect="0,0,0,0"/>
-                <v:imagedata r:id="rId39" o:title=""/>
+                <v:imagedata r:id="rId40" o:title=""/>
               </v:shape>
             </w:pict>
           </mc:Fallback>
@@ -4286,7 +4381,7 @@
               <wp:inline xmlns:wp="http://schemas.openxmlformats.org/drawingml/2006/wordprocessingDrawing" distT="0" distB="0" distL="0" distR="0">
                 <wp:extent cx="3143250" cy="1095375"/>
                 <wp:effectExtent l="0" t="0" r="0" b="0"/>
-                <wp:docPr id="32" name=""/>
+                <wp:docPr id="33" name=""/>
                 <wp:cNvGraphicFramePr>
                   <a:graphicFrameLocks xmlns:a="http://schemas.openxmlformats.org/drawingml/2006/main" noChangeAspect="1"/>
                 </wp:cNvGraphicFramePr>
@@ -4301,7 +4396,7 @@
                         <pic:nvPr/>
                       </pic:nvPicPr>
                       <pic:blipFill>
-                        <a:blip r:embed="rId40"/>
+                        <a:blip r:embed="rId41"/>
                         <a:stretch/>
                       </pic:blipFill>
                       <pic:spPr bwMode="auto">
@@ -4337,9 +4432,9 @@
                   <v:f eqn="sum @10 21600 0"/>
                 </v:formulas>
               </v:shapetype>
-              <v:shape id="_x0000_i31" o:spid="_x0000_s31" type="#_x0000_t75" style="width:247.5pt;height:86.2pt;mso-wrap-distance-left:0.0pt;mso-wrap-distance-top:0.0pt;mso-wrap-distance-right:0.0pt;mso-wrap-distance-bottom:0.0pt;" stroked="false">
+              <v:shape id="_x0000_i32" o:spid="_x0000_s32" type="#_x0000_t75" style="width:247.5pt;height:86.2pt;mso-wrap-distance-left:0.0pt;mso-wrap-distance-top:0.0pt;mso-wrap-distance-right:0.0pt;mso-wrap-distance-bottom:0.0pt;" stroked="false">
                 <v:path textboxrect="0,0,0,0"/>
-                <v:imagedata r:id="rId40" o:title=""/>
+                <v:imagedata r:id="rId41" o:title=""/>
               </v:shape>
             </w:pict>
           </mc:Fallback>
@@ -4379,7 +4474,7 @@
               <wp:inline xmlns:wp="http://schemas.openxmlformats.org/drawingml/2006/wordprocessingDrawing" distT="0" distB="0" distL="0" distR="0">
                 <wp:extent cx="3143250" cy="2514600"/>
                 <wp:effectExtent l="0" t="0" r="0" b="0"/>
-                <wp:docPr id="33" name=""/>
+                <wp:docPr id="34" name=""/>
                 <wp:cNvGraphicFramePr>
                   <a:graphicFrameLocks xmlns:a="http://schemas.openxmlformats.org/drawingml/2006/main" noChangeAspect="1"/>
                 </wp:cNvGraphicFramePr>
@@ -4394,7 +4489,7 @@
                         <pic:nvPr/>
                       </pic:nvPicPr>
                       <pic:blipFill>
-                        <a:blip r:embed="rId41"/>
+                        <a:blip r:embed="rId42"/>
                         <a:stretch/>
                       </pic:blipFill>
                       <pic:spPr bwMode="auto">
@@ -4430,9 +4525,9 @@
                   <v:f eqn="sum @10 21600 0"/>
                 </v:formulas>
               </v:shapetype>
-              <v:shape id="_x0000_i32" o:spid="_x0000_s32" type="#_x0000_t75" style="width:247.5pt;height:198.0pt;mso-wrap-distance-left:0.0pt;mso-wrap-distance-top:0.0pt;mso-wrap-distance-right:0.0pt;mso-wrap-distance-bottom:0.0pt;" stroked="false">
+              <v:shape id="_x0000_i33" o:spid="_x0000_s33" type="#_x0000_t75" style="width:247.5pt;height:198.0pt;mso-wrap-distance-left:0.0pt;mso-wrap-distance-top:0.0pt;mso-wrap-distance-right:0.0pt;mso-wrap-distance-bottom:0.0pt;" stroked="false">
                 <v:path textboxrect="0,0,0,0"/>
-                <v:imagedata r:id="rId41" o:title=""/>
+                <v:imagedata r:id="rId42" o:title=""/>
               </v:shape>
             </w:pict>
           </mc:Fallback>
@@ -4526,7 +4621,7 @@
               <wp:inline xmlns:wp="http://schemas.openxmlformats.org/drawingml/2006/wordprocessingDrawing" distT="0" distB="0" distL="0" distR="0">
                 <wp:extent cx="5724525" cy="495300"/>
                 <wp:effectExtent l="0" t="0" r="0" b="0"/>
-                <wp:docPr id="34" name=""/>
+                <wp:docPr id="35" name=""/>
                 <wp:cNvGraphicFramePr>
                   <a:graphicFrameLocks xmlns:a="http://schemas.openxmlformats.org/drawingml/2006/main" noChangeAspect="1"/>
                 </wp:cNvGraphicFramePr>
@@ -4541,7 +4636,7 @@
                         <pic:nvPr/>
                       </pic:nvPicPr>
                       <pic:blipFill>
-                        <a:blip r:embed="rId42"/>
+                        <a:blip r:embed="rId43"/>
                         <a:stretch/>
                       </pic:blipFill>
                       <pic:spPr bwMode="auto">
@@ -4577,9 +4672,9 @@
                   <v:f eqn="sum @10 21600 0"/>
                 </v:formulas>
               </v:shapetype>
-              <v:shape id="_x0000_i33" o:spid="_x0000_s33" type="#_x0000_t75" style="width:450.8pt;height:39.0pt;mso-wrap-distance-left:0.0pt;mso-wrap-distance-top:0.0pt;mso-wrap-distance-right:0.0pt;mso-wrap-distance-bottom:0.0pt;" stroked="false">
+              <v:shape id="_x0000_i34" o:spid="_x0000_s34" type="#_x0000_t75" style="width:450.8pt;height:39.0pt;mso-wrap-distance-left:0.0pt;mso-wrap-distance-top:0.0pt;mso-wrap-distance-right:0.0pt;mso-wrap-distance-bottom:0.0pt;" stroked="false">
                 <v:path textboxrect="0,0,0,0"/>
-                <v:imagedata r:id="rId42" o:title=""/>
+                <v:imagedata r:id="rId43" o:title=""/>
               </v:shape>
             </w:pict>
           </mc:Fallback>
@@ -4630,7 +4725,7 @@
     </w:p>
     <w:p>
       <w:pPr>
-        <w:pStyle w:val="872"/>
+        <w:pStyle w:val="876"/>
         <w:numPr>
           <w:ilvl w:val="0"/>
           <w:numId w:val="16"/>
@@ -4655,7 +4750,7 @@
     </w:p>
     <w:p>
       <w:pPr>
-        <w:pStyle w:val="872"/>
+        <w:pStyle w:val="876"/>
         <w:numPr>
           <w:ilvl w:val="0"/>
           <w:numId w:val="16"/>
@@ -4680,7 +4775,7 @@
     </w:p>
     <w:p>
       <w:pPr>
-        <w:pStyle w:val="872"/>
+        <w:pStyle w:val="876"/>
         <w:numPr>
           <w:ilvl w:val="0"/>
           <w:numId w:val="16"/>
@@ -4705,7 +4800,7 @@
     </w:p>
     <w:p>
       <w:pPr>
-        <w:pStyle w:val="872"/>
+        <w:pStyle w:val="876"/>
         <w:numPr>
           <w:ilvl w:val="0"/>
           <w:numId w:val="16"/>
@@ -4796,7 +4891,7 @@
               <wp:inline xmlns:wp="http://schemas.openxmlformats.org/drawingml/2006/wordprocessingDrawing" distT="0" distB="0" distL="0" distR="0">
                 <wp:extent cx="5829300" cy="5095875"/>
                 <wp:effectExtent l="0" t="0" r="0" b="0"/>
-                <wp:docPr id="35" name=""/>
+                <wp:docPr id="36" name=""/>
                 <wp:cNvGraphicFramePr>
                   <a:graphicFrameLocks xmlns:a="http://schemas.openxmlformats.org/drawingml/2006/main" noChangeAspect="1"/>
                 </wp:cNvGraphicFramePr>
@@ -4811,7 +4906,7 @@
                         <pic:nvPr/>
                       </pic:nvPicPr>
                       <pic:blipFill>
-                        <a:blip r:embed="rId43"/>
+                        <a:blip r:embed="rId44"/>
                         <a:stretch/>
                       </pic:blipFill>
                       <pic:spPr bwMode="auto">
@@ -4847,120 +4942,7 @@
                   <v:f eqn="sum @10 21600 0"/>
                 </v:formulas>
               </v:shapetype>
-              <v:shape id="_x0000_i34" o:spid="_x0000_s34" type="#_x0000_t75" style="width:459.0pt;height:401.2pt;mso-wrap-distance-left:0.0pt;mso-wrap-distance-top:0.0pt;mso-wrap-distance-right:0.0pt;mso-wrap-distance-bottom:0.0pt;" stroked="false">
-                <v:path textboxrect="0,0,0,0"/>
-                <v:imagedata r:id="rId43" o:title=""/>
-              </v:shape>
-            </w:pict>
-          </mc:Fallback>
-        </mc:AlternateContent>
-      </w:r>
-      <w:r>
-        <w:rPr>
-          <w:rFonts w:ascii="Times New Roman" w:hAnsi="Times New Roman" w:cs="Times New Roman"/>
-          <w:sz w:val="28"/>
-          <w:szCs w:val="28"/>
-        </w:rPr>
-      </w:r>
-      <w:r/>
-    </w:p>
-    <w:p>
-      <w:pPr>
-        <w:jc w:val="both"/>
-        <w:spacing w:line="360" w:lineRule="auto"/>
-        <w:rPr>
-          <w:rFonts w:ascii="Times New Roman" w:hAnsi="Times New Roman" w:cs="Times New Roman"/>
-          <w:sz w:val="28"/>
-          <w:szCs w:val="28"/>
-        </w:rPr>
-      </w:pPr>
-      <w:r>
-        <w:rPr>
-          <w:rFonts w:ascii="Times New Roman" w:hAnsi="Times New Roman" w:cs="Times New Roman"/>
-          <w:sz w:val="28"/>
-          <w:szCs w:val="28"/>
-        </w:rPr>
-        <w:t xml:space="preserve">Тестирование и вывод:</w:t>
-      </w:r>
-      <w:r/>
-    </w:p>
-    <w:p>
-      <w:pPr>
-        <w:jc w:val="both"/>
-        <w:spacing w:line="360" w:lineRule="auto"/>
-        <w:rPr>
-          <w:rFonts w:ascii="Times New Roman" w:hAnsi="Times New Roman" w:cs="Times New Roman"/>
-          <w:sz w:val="28"/>
-          <w:szCs w:val="28"/>
-          <w:highlight w:val="none"/>
-        </w:rPr>
-      </w:pPr>
-      <w:r>
-        <w:rPr>
-          <w:rFonts w:ascii="Times New Roman" w:hAnsi="Times New Roman" w:cs="Times New Roman"/>
-          <w:sz w:val="28"/>
-          <w:szCs w:val="28"/>
-        </w:rPr>
-      </w:r>
-      <w:r>
-        <mc:AlternateContent>
-          <mc:Choice Requires="wpg">
-            <w:drawing>
-              <wp:inline xmlns:wp="http://schemas.openxmlformats.org/drawingml/2006/wordprocessingDrawing" distT="0" distB="0" distL="0" distR="0">
-                <wp:extent cx="3981450" cy="876300"/>
-                <wp:effectExtent l="0" t="0" r="0" b="0"/>
-                <wp:docPr id="36" name=""/>
-                <wp:cNvGraphicFramePr>
-                  <a:graphicFrameLocks xmlns:a="http://schemas.openxmlformats.org/drawingml/2006/main" noChangeAspect="1"/>
-                </wp:cNvGraphicFramePr>
-                <a:graphic xmlns:a="http://schemas.openxmlformats.org/drawingml/2006/main">
-                  <a:graphicData uri="http://schemas.openxmlformats.org/drawingml/2006/picture">
-                    <pic:pic xmlns:pic="http://schemas.openxmlformats.org/drawingml/2006/picture">
-                      <pic:nvPicPr>
-                        <pic:cNvPr id="2047628677" name=""/>
-                        <pic:cNvPicPr>
-                          <a:picLocks noChangeAspect="1"/>
-                        </pic:cNvPicPr>
-                        <pic:nvPr/>
-                      </pic:nvPicPr>
-                      <pic:blipFill>
-                        <a:blip r:embed="rId44"/>
-                        <a:stretch/>
-                      </pic:blipFill>
-                      <pic:spPr bwMode="auto">
-                        <a:xfrm>
-                          <a:off x="0" y="0"/>
-                          <a:ext cx="3981449" cy="876299"/>
-                        </a:xfrm>
-                        <a:prstGeom prst="rect">
-                          <a:avLst/>
-                        </a:prstGeom>
-                      </pic:spPr>
-                    </pic:pic>
-                  </a:graphicData>
-                </a:graphic>
-              </wp:inline>
-            </w:drawing>
-          </mc:Choice>
-          <mc:Fallback>
-            <w:pict>
-              <v:shapetype type="#_x0000_t75" o:spt="75" coordsize="21600,21600" o:preferrelative="t" path="m@4@5l@4@11@9@11@9@5xe">
-                <v:formulas>
-                  <v:f eqn="if lineDrawn pixelLineWidth 0"/>
-                  <v:f eqn="sum @0 1 0"/>
-                  <v:f eqn="sum 0 0 @1"/>
-                  <v:f eqn="prod @2 1 2"/>
-                  <v:f eqn="prod @3 21600 pixelWidth"/>
-                  <v:f eqn="prod @3 21600 pixelHeight"/>
-                  <v:f eqn="sum @0 0 1"/>
-                  <v:f eqn="prod @6 1 2"/>
-                  <v:f eqn="prod @7 21600 pixelWidth"/>
-                  <v:f eqn="sum @8 21600 0"/>
-                  <v:f eqn="prod @7 21600 pixelHeight"/>
-                  <v:f eqn="sum @10 21600 0"/>
-                </v:formulas>
-              </v:shapetype>
-              <v:shape id="_x0000_i35" o:spid="_x0000_s35" type="#_x0000_t75" style="width:313.5pt;height:69.0pt;mso-wrap-distance-left:0.0pt;mso-wrap-distance-top:0.0pt;mso-wrap-distance-right:0.0pt;mso-wrap-distance-bottom:0.0pt;" stroked="false">
+              <v:shape id="_x0000_i35" o:spid="_x0000_s35" type="#_x0000_t75" style="width:459.0pt;height:401.2pt;mso-wrap-distance-left:0.0pt;mso-wrap-distance-top:0.0pt;mso-wrap-distance-right:0.0pt;mso-wrap-distance-bottom:0.0pt;" stroked="false">
                 <v:path textboxrect="0,0,0,0"/>
                 <v:imagedata r:id="rId44" o:title=""/>
               </v:shape>
@@ -4992,7 +4974,27 @@
           <w:rFonts w:ascii="Times New Roman" w:hAnsi="Times New Roman" w:cs="Times New Roman"/>
           <w:sz w:val="28"/>
           <w:szCs w:val="28"/>
+        </w:rPr>
+        <w:t xml:space="preserve">Тестирование и вывод:</w:t>
+      </w:r>
+      <w:r/>
+    </w:p>
+    <w:p>
+      <w:pPr>
+        <w:jc w:val="both"/>
+        <w:spacing w:line="360" w:lineRule="auto"/>
+        <w:rPr>
+          <w:rFonts w:ascii="Times New Roman" w:hAnsi="Times New Roman" w:cs="Times New Roman"/>
+          <w:sz w:val="28"/>
+          <w:szCs w:val="28"/>
           <w:highlight w:val="none"/>
+        </w:rPr>
+      </w:pPr>
+      <w:r>
+        <w:rPr>
+          <w:rFonts w:ascii="Times New Roman" w:hAnsi="Times New Roman" w:cs="Times New Roman"/>
+          <w:sz w:val="28"/>
+          <w:szCs w:val="28"/>
         </w:rPr>
       </w:r>
       <w:r>
@@ -5010,7 +5012,7 @@
                   <a:graphicData uri="http://schemas.openxmlformats.org/drawingml/2006/picture">
                     <pic:pic xmlns:pic="http://schemas.openxmlformats.org/drawingml/2006/picture">
                       <pic:nvPicPr>
-                        <pic:cNvPr id="1297209309" name=""/>
+                        <pic:cNvPr id="2047628677" name=""/>
                         <pic:cNvPicPr>
                           <a:picLocks noChangeAspect="1"/>
                         </pic:cNvPicPr>
@@ -5066,6 +5068,99 @@
           <w:rFonts w:ascii="Times New Roman" w:hAnsi="Times New Roman" w:cs="Times New Roman"/>
           <w:sz w:val="28"/>
           <w:szCs w:val="28"/>
+        </w:rPr>
+      </w:r>
+      <w:r/>
+    </w:p>
+    <w:p>
+      <w:pPr>
+        <w:jc w:val="both"/>
+        <w:spacing w:line="360" w:lineRule="auto"/>
+        <w:rPr>
+          <w:rFonts w:ascii="Times New Roman" w:hAnsi="Times New Roman" w:cs="Times New Roman"/>
+          <w:sz w:val="28"/>
+          <w:szCs w:val="28"/>
+        </w:rPr>
+      </w:pPr>
+      <w:r>
+        <w:rPr>
+          <w:rFonts w:ascii="Times New Roman" w:hAnsi="Times New Roman" w:cs="Times New Roman"/>
+          <w:sz w:val="28"/>
+          <w:szCs w:val="28"/>
+          <w:highlight w:val="none"/>
+        </w:rPr>
+      </w:r>
+      <w:r>
+        <mc:AlternateContent>
+          <mc:Choice Requires="wpg">
+            <w:drawing>
+              <wp:inline xmlns:wp="http://schemas.openxmlformats.org/drawingml/2006/wordprocessingDrawing" distT="0" distB="0" distL="0" distR="0">
+                <wp:extent cx="3981450" cy="876300"/>
+                <wp:effectExtent l="0" t="0" r="0" b="0"/>
+                <wp:docPr id="38" name=""/>
+                <wp:cNvGraphicFramePr>
+                  <a:graphicFrameLocks xmlns:a="http://schemas.openxmlformats.org/drawingml/2006/main" noChangeAspect="1"/>
+                </wp:cNvGraphicFramePr>
+                <a:graphic xmlns:a="http://schemas.openxmlformats.org/drawingml/2006/main">
+                  <a:graphicData uri="http://schemas.openxmlformats.org/drawingml/2006/picture">
+                    <pic:pic xmlns:pic="http://schemas.openxmlformats.org/drawingml/2006/picture">
+                      <pic:nvPicPr>
+                        <pic:cNvPr id="1297209309" name=""/>
+                        <pic:cNvPicPr>
+                          <a:picLocks noChangeAspect="1"/>
+                        </pic:cNvPicPr>
+                        <pic:nvPr/>
+                      </pic:nvPicPr>
+                      <pic:blipFill>
+                        <a:blip r:embed="rId46"/>
+                        <a:stretch/>
+                      </pic:blipFill>
+                      <pic:spPr bwMode="auto">
+                        <a:xfrm>
+                          <a:off x="0" y="0"/>
+                          <a:ext cx="3981449" cy="876299"/>
+                        </a:xfrm>
+                        <a:prstGeom prst="rect">
+                          <a:avLst/>
+                        </a:prstGeom>
+                      </pic:spPr>
+                    </pic:pic>
+                  </a:graphicData>
+                </a:graphic>
+              </wp:inline>
+            </w:drawing>
+          </mc:Choice>
+          <mc:Fallback>
+            <w:pict>
+              <v:shapetype type="#_x0000_t75" o:spt="75" coordsize="21600,21600" o:preferrelative="t" path="m@4@5l@4@11@9@11@9@5xe">
+                <v:formulas>
+                  <v:f eqn="if lineDrawn pixelLineWidth 0"/>
+                  <v:f eqn="sum @0 1 0"/>
+                  <v:f eqn="sum 0 0 @1"/>
+                  <v:f eqn="prod @2 1 2"/>
+                  <v:f eqn="prod @3 21600 pixelWidth"/>
+                  <v:f eqn="prod @3 21600 pixelHeight"/>
+                  <v:f eqn="sum @0 0 1"/>
+                  <v:f eqn="prod @6 1 2"/>
+                  <v:f eqn="prod @7 21600 pixelWidth"/>
+                  <v:f eqn="sum @8 21600 0"/>
+                  <v:f eqn="prod @7 21600 pixelHeight"/>
+                  <v:f eqn="sum @10 21600 0"/>
+                </v:formulas>
+              </v:shapetype>
+              <v:shape id="_x0000_i37" o:spid="_x0000_s37" type="#_x0000_t75" style="width:313.5pt;height:69.0pt;mso-wrap-distance-left:0.0pt;mso-wrap-distance-top:0.0pt;mso-wrap-distance-right:0.0pt;mso-wrap-distance-bottom:0.0pt;" stroked="false">
+                <v:path textboxrect="0,0,0,0"/>
+                <v:imagedata r:id="rId46" o:title=""/>
+              </v:shape>
+            </w:pict>
+          </mc:Fallback>
+        </mc:AlternateContent>
+      </w:r>
+      <w:r>
+        <w:rPr>
+          <w:rFonts w:ascii="Times New Roman" w:hAnsi="Times New Roman" w:cs="Times New Roman"/>
+          <w:sz w:val="28"/>
+          <w:szCs w:val="28"/>
           <w:highlight w:val="none"/>
         </w:rPr>
       </w:r>
@@ -5142,7 +5237,7 @@
               <wp:inline xmlns:wp="http://schemas.openxmlformats.org/drawingml/2006/wordprocessingDrawing" distT="0" distB="0" distL="0" distR="0">
                 <wp:extent cx="6116320" cy="1225065"/>
                 <wp:effectExtent l="0" t="0" r="0" b="0"/>
-                <wp:docPr id="38" name=""/>
+                <wp:docPr id="39" name=""/>
                 <wp:cNvGraphicFramePr>
                   <a:graphicFrameLocks xmlns:a="http://schemas.openxmlformats.org/drawingml/2006/main" noChangeAspect="1"/>
                 </wp:cNvGraphicFramePr>
@@ -5157,7 +5252,7 @@
                         <pic:nvPr/>
                       </pic:nvPicPr>
                       <pic:blipFill>
-                        <a:blip r:embed="rId46"/>
+                        <a:blip r:embed="rId47"/>
                         <a:stretch/>
                       </pic:blipFill>
                       <pic:spPr bwMode="auto">
@@ -5193,9 +5288,9 @@
                   <v:f eqn="sum @10 21600 0"/>
                 </v:formulas>
               </v:shapetype>
-              <v:shape id="_x0000_i37" o:spid="_x0000_s37" type="#_x0000_t75" style="width:481.6pt;height:96.5pt;mso-wrap-distance-left:0.0pt;mso-wrap-distance-top:0.0pt;mso-wrap-distance-right:0.0pt;mso-wrap-distance-bottom:0.0pt;" stroked="false">
+              <v:shape id="_x0000_i38" o:spid="_x0000_s38" type="#_x0000_t75" style="width:481.6pt;height:96.5pt;mso-wrap-distance-left:0.0pt;mso-wrap-distance-top:0.0pt;mso-wrap-distance-right:0.0pt;mso-wrap-distance-bottom:0.0pt;" stroked="false">
                 <v:path textboxrect="0,0,0,0"/>
-                <v:imagedata r:id="rId46" o:title=""/>
+                <v:imagedata r:id="rId47" o:title=""/>
               </v:shape>
             </w:pict>
           </mc:Fallback>
@@ -5259,7 +5354,7 @@
     </w:p>
     <w:p>
       <w:pPr>
-        <w:pStyle w:val="872"/>
+        <w:pStyle w:val="876"/>
         <w:numPr>
           <w:ilvl w:val="6"/>
           <w:numId w:val="23"/>
@@ -5290,10 +5385,11 @@
           <w14:ligatures w14:val="none"/>
         </w:rPr>
       </w:r>
+      <w:r/>
     </w:p>
     <w:p>
       <w:pPr>
-        <w:pStyle w:val="872"/>
+        <w:pStyle w:val="876"/>
         <w:numPr>
           <w:ilvl w:val="6"/>
           <w:numId w:val="23"/>
@@ -5331,10 +5427,11 @@
           <w14:ligatures w14:val="none"/>
         </w:rPr>
       </w:r>
+      <w:r/>
     </w:p>
     <w:p>
       <w:pPr>
-        <w:pStyle w:val="872"/>
+        <w:pStyle w:val="876"/>
         <w:numPr>
           <w:ilvl w:val="6"/>
           <w:numId w:val="23"/>
@@ -5423,7 +5520,7 @@
               <wp:inline xmlns:wp="http://schemas.openxmlformats.org/drawingml/2006/wordprocessingDrawing" distT="0" distB="0" distL="0" distR="0">
                 <wp:extent cx="5915025" cy="6286500"/>
                 <wp:effectExtent l="0" t="0" r="0" b="0"/>
-                <wp:docPr id="39" name=""/>
+                <wp:docPr id="40" name=""/>
                 <wp:cNvGraphicFramePr>
                   <a:graphicFrameLocks xmlns:a="http://schemas.openxmlformats.org/drawingml/2006/main" noChangeAspect="1"/>
                 </wp:cNvGraphicFramePr>
@@ -5438,7 +5535,7 @@
                         <pic:nvPr/>
                       </pic:nvPicPr>
                       <pic:blipFill>
-                        <a:blip r:embed="rId47"/>
+                        <a:blip r:embed="rId48"/>
                         <a:stretch/>
                       </pic:blipFill>
                       <pic:spPr bwMode="auto">
@@ -5474,30 +5571,14 @@
                   <v:f eqn="sum @10 21600 0"/>
                 </v:formulas>
               </v:shapetype>
-              <v:shape id="_x0000_i38" o:spid="_x0000_s38" type="#_x0000_t75" style="width:465.8pt;height:495.0pt;mso-wrap-distance-left:0.0pt;mso-wrap-distance-top:0.0pt;mso-wrap-distance-right:0.0pt;mso-wrap-distance-bottom:0.0pt;" stroked="false">
+              <v:shape id="_x0000_i39" o:spid="_x0000_s39" type="#_x0000_t75" style="width:465.8pt;height:495.0pt;mso-wrap-distance-left:0.0pt;mso-wrap-distance-top:0.0pt;mso-wrap-distance-right:0.0pt;mso-wrap-distance-bottom:0.0pt;" stroked="false">
                 <v:path textboxrect="0,0,0,0"/>
-                <v:imagedata r:id="rId47" o:title=""/>
+                <v:imagedata r:id="rId48" o:title=""/>
               </v:shape>
             </w:pict>
           </mc:Fallback>
         </mc:AlternateContent>
       </w:r>
-      <w:r>
-        <w:rPr>
-          <w:rFonts w:ascii="Times New Roman" w:hAnsi="Times New Roman" w:cs="Times New Roman"/>
-          <w:sz w:val="28"/>
-          <w:szCs w:val="28"/>
-        </w:rPr>
-      </w:r>
-      <w:r/>
-      <w:r>
-        <w:rPr>
-          <w:rFonts w:ascii="Times New Roman" w:hAnsi="Times New Roman" w:cs="Times New Roman"/>
-          <w:sz w:val="28"/>
-          <w:szCs w:val="28"/>
-        </w:rPr>
-      </w:r>
-      <w:r/>
       <w:r>
         <w:rPr>
           <w:rFonts w:ascii="Times New Roman" w:hAnsi="Times New Roman" w:cs="Times New Roman"/>
@@ -5553,7 +5634,7 @@
               <wp:inline xmlns:wp="http://schemas.openxmlformats.org/drawingml/2006/wordprocessingDrawing" distT="0" distB="0" distL="0" distR="0">
                 <wp:extent cx="3333750" cy="1600200"/>
                 <wp:effectExtent l="0" t="0" r="0" b="0"/>
-                <wp:docPr id="40" name=""/>
+                <wp:docPr id="41" name=""/>
                 <wp:cNvGraphicFramePr>
                   <a:graphicFrameLocks xmlns:a="http://schemas.openxmlformats.org/drawingml/2006/main" noChangeAspect="1"/>
                 </wp:cNvGraphicFramePr>
@@ -5568,7 +5649,7 @@
                         <pic:nvPr/>
                       </pic:nvPicPr>
                       <pic:blipFill>
-                        <a:blip r:embed="rId48"/>
+                        <a:blip r:embed="rId49"/>
                         <a:stretch/>
                       </pic:blipFill>
                       <pic:spPr bwMode="auto">
@@ -5604,9 +5685,9 @@
                   <v:f eqn="sum @10 21600 0"/>
                 </v:formulas>
               </v:shapetype>
-              <v:shape id="_x0000_i39" o:spid="_x0000_s39" type="#_x0000_t75" style="width:262.5pt;height:126.0pt;mso-wrap-distance-left:0.0pt;mso-wrap-distance-top:0.0pt;mso-wrap-distance-right:0.0pt;mso-wrap-distance-bottom:0.0pt;" stroked="false">
+              <v:shape id="_x0000_i40" o:spid="_x0000_s40" type="#_x0000_t75" style="width:262.5pt;height:126.0pt;mso-wrap-distance-left:0.0pt;mso-wrap-distance-top:0.0pt;mso-wrap-distance-right:0.0pt;mso-wrap-distance-bottom:0.0pt;" stroked="false">
                 <v:path textboxrect="0,0,0,0"/>
-                <v:imagedata r:id="rId48" o:title=""/>
+                <v:imagedata r:id="rId49" o:title=""/>
               </v:shape>
             </w:pict>
           </mc:Fallback>
@@ -5620,37 +5701,6 @@
         </w:rPr>
       </w:r>
       <w:r/>
-      <w:r>
-        <w:rPr>
-          <w:rFonts w:ascii="Times New Roman" w:hAnsi="Times New Roman" w:cs="Times New Roman"/>
-          <w:sz w:val="28"/>
-          <w:szCs w:val="28"/>
-        </w:rPr>
-      </w:r>
-      <w:r/>
-      <w:r>
-        <w:rPr>
-          <w:rFonts w:ascii="Times New Roman" w:hAnsi="Times New Roman" w:cs="Times New Roman"/>
-          <w:sz w:val="28"/>
-          <w:szCs w:val="28"/>
-        </w:rPr>
-      </w:r>
-      <w:r/>
-      <w:r>
-        <w:rPr>
-          <w:rFonts w:ascii="Times New Roman" w:hAnsi="Times New Roman" w:cs="Times New Roman"/>
-          <w:sz w:val="28"/>
-          <w:szCs w:val="28"/>
-        </w:rPr>
-      </w:r>
-      <w:r/>
-      <w:r>
-        <w:rPr>
-          <w:rFonts w:ascii="Times New Roman" w:hAnsi="Times New Roman" w:cs="Times New Roman"/>
-          <w:sz w:val="28"/>
-          <w:szCs w:val="28"/>
-        </w:rPr>
-      </w:r>
     </w:p>
     <w:p>
       <w:pPr>
@@ -5731,7 +5781,7 @@
               <wp:inline xmlns:wp="http://schemas.openxmlformats.org/drawingml/2006/wordprocessingDrawing" distT="0" distB="0" distL="0" distR="0">
                 <wp:extent cx="5210175" cy="523875"/>
                 <wp:effectExtent l="0" t="0" r="0" b="0"/>
-                <wp:docPr id="41" name=""/>
+                <wp:docPr id="42" name=""/>
                 <wp:cNvGraphicFramePr>
                   <a:graphicFrameLocks xmlns:a="http://schemas.openxmlformats.org/drawingml/2006/main" noChangeAspect="1"/>
                 </wp:cNvGraphicFramePr>
@@ -5746,7 +5796,7 @@
                         <pic:nvPr/>
                       </pic:nvPicPr>
                       <pic:blipFill>
-                        <a:blip r:embed="rId49"/>
+                        <a:blip r:embed="rId50"/>
                         <a:stretch/>
                       </pic:blipFill>
                       <pic:spPr bwMode="auto">
@@ -5782,9 +5832,9 @@
                   <v:f eqn="sum @10 21600 0"/>
                 </v:formulas>
               </v:shapetype>
-              <v:shape id="_x0000_i40" o:spid="_x0000_s40" type="#_x0000_t75" style="width:410.2pt;height:41.2pt;mso-wrap-distance-left:0.0pt;mso-wrap-distance-top:0.0pt;mso-wrap-distance-right:0.0pt;mso-wrap-distance-bottom:0.0pt;" stroked="false">
+              <v:shape id="_x0000_i41" o:spid="_x0000_s41" type="#_x0000_t75" style="width:410.2pt;height:41.2pt;mso-wrap-distance-left:0.0pt;mso-wrap-distance-top:0.0pt;mso-wrap-distance-right:0.0pt;mso-wrap-distance-bottom:0.0pt;" stroked="false">
                 <v:path textboxrect="0,0,0,0"/>
-                <v:imagedata r:id="rId49" o:title=""/>
+                <v:imagedata r:id="rId50" o:title=""/>
               </v:shape>
             </w:pict>
           </mc:Fallback>
@@ -5823,7 +5873,7 @@
     </w:p>
     <w:p>
       <w:pPr>
-        <w:pStyle w:val="872"/>
+        <w:pStyle w:val="876"/>
         <w:numPr>
           <w:ilvl w:val="0"/>
           <w:numId w:val="19"/>
@@ -5843,7 +5893,7 @@
     </w:p>
     <w:p>
       <w:pPr>
-        <w:pStyle w:val="872"/>
+        <w:pStyle w:val="876"/>
         <w:numPr>
           <w:ilvl w:val="0"/>
           <w:numId w:val="19"/>
@@ -5863,7 +5913,7 @@
     </w:p>
     <w:p>
       <w:pPr>
-        <w:pStyle w:val="872"/>
+        <w:pStyle w:val="876"/>
         <w:numPr>
           <w:ilvl w:val="0"/>
           <w:numId w:val="19"/>
@@ -5930,7 +5980,7 @@
               <wp:inline xmlns:wp="http://schemas.openxmlformats.org/drawingml/2006/wordprocessingDrawing" distT="0" distB="0" distL="0" distR="0">
                 <wp:extent cx="6116320" cy="3033953"/>
                 <wp:effectExtent l="0" t="0" r="0" b="0"/>
-                <wp:docPr id="42" name=""/>
+                <wp:docPr id="43" name=""/>
                 <wp:cNvGraphicFramePr>
                   <a:graphicFrameLocks xmlns:a="http://schemas.openxmlformats.org/drawingml/2006/main" noChangeAspect="1"/>
                 </wp:cNvGraphicFramePr>
@@ -5945,7 +5995,7 @@
                         <pic:nvPr/>
                       </pic:nvPicPr>
                       <pic:blipFill>
-                        <a:blip r:embed="rId50"/>
+                        <a:blip r:embed="rId51"/>
                         <a:stretch/>
                       </pic:blipFill>
                       <pic:spPr bwMode="auto">
@@ -5981,9 +6031,9 @@
                   <v:f eqn="sum @10 21600 0"/>
                 </v:formulas>
               </v:shapetype>
-              <v:shape id="_x0000_i41" o:spid="_x0000_s41" type="#_x0000_t75" style="width:481.6pt;height:238.9pt;mso-wrap-distance-left:0.0pt;mso-wrap-distance-top:0.0pt;mso-wrap-distance-right:0.0pt;mso-wrap-distance-bottom:0.0pt;" stroked="false">
+              <v:shape id="_x0000_i42" o:spid="_x0000_s42" type="#_x0000_t75" style="width:481.6pt;height:238.9pt;mso-wrap-distance-left:0.0pt;mso-wrap-distance-top:0.0pt;mso-wrap-distance-right:0.0pt;mso-wrap-distance-bottom:0.0pt;" stroked="false">
                 <v:path textboxrect="0,0,0,0"/>
-                <v:imagedata r:id="rId50" o:title=""/>
+                <v:imagedata r:id="rId51" o:title=""/>
               </v:shape>
             </w:pict>
           </mc:Fallback>
@@ -6039,7 +6089,7 @@
               <wp:inline xmlns:wp="http://schemas.openxmlformats.org/drawingml/2006/wordprocessingDrawing" distT="0" distB="0" distL="0" distR="0">
                 <wp:extent cx="4991100" cy="847725"/>
                 <wp:effectExtent l="0" t="0" r="0" b="0"/>
-                <wp:docPr id="43" name=""/>
+                <wp:docPr id="44" name=""/>
                 <wp:cNvGraphicFramePr>
                   <a:graphicFrameLocks xmlns:a="http://schemas.openxmlformats.org/drawingml/2006/main" noChangeAspect="1"/>
                 </wp:cNvGraphicFramePr>
@@ -6054,7 +6104,7 @@
                         <pic:nvPr/>
                       </pic:nvPicPr>
                       <pic:blipFill>
-                        <a:blip r:embed="rId51"/>
+                        <a:blip r:embed="rId52"/>
                         <a:stretch/>
                       </pic:blipFill>
                       <pic:spPr bwMode="auto">
@@ -6090,9 +6140,9 @@
                   <v:f eqn="sum @10 21600 0"/>
                 </v:formulas>
               </v:shapetype>
-              <v:shape id="_x0000_i42" o:spid="_x0000_s42" type="#_x0000_t75" style="width:393.0pt;height:66.8pt;mso-wrap-distance-left:0.0pt;mso-wrap-distance-top:0.0pt;mso-wrap-distance-right:0.0pt;mso-wrap-distance-bottom:0.0pt;" stroked="false">
+              <v:shape id="_x0000_i43" o:spid="_x0000_s43" type="#_x0000_t75" style="width:393.0pt;height:66.8pt;mso-wrap-distance-left:0.0pt;mso-wrap-distance-top:0.0pt;mso-wrap-distance-right:0.0pt;mso-wrap-distance-bottom:0.0pt;" stroked="false">
                 <v:path textboxrect="0,0,0,0"/>
-                <v:imagedata r:id="rId51" o:title=""/>
+                <v:imagedata r:id="rId52" o:title=""/>
               </v:shape>
             </w:pict>
           </mc:Fallback>
@@ -6200,7 +6250,7 @@
               <wp:inline xmlns:wp="http://schemas.openxmlformats.org/drawingml/2006/wordprocessingDrawing" distT="0" distB="0" distL="0" distR="0">
                 <wp:extent cx="6116320" cy="540470"/>
                 <wp:effectExtent l="0" t="0" r="0" b="0"/>
-                <wp:docPr id="44" name=""/>
+                <wp:docPr id="45" name=""/>
                 <wp:cNvGraphicFramePr>
                   <a:graphicFrameLocks xmlns:a="http://schemas.openxmlformats.org/drawingml/2006/main" noChangeAspect="1"/>
                 </wp:cNvGraphicFramePr>
@@ -6215,7 +6265,7 @@
                         <pic:nvPr/>
                       </pic:nvPicPr>
                       <pic:blipFill>
-                        <a:blip r:embed="rId52"/>
+                        <a:blip r:embed="rId53"/>
                         <a:stretch/>
                       </pic:blipFill>
                       <pic:spPr bwMode="auto">
@@ -6251,9 +6301,9 @@
                   <v:f eqn="sum @10 21600 0"/>
                 </v:formulas>
               </v:shapetype>
-              <v:shape id="_x0000_i43" o:spid="_x0000_s43" type="#_x0000_t75" style="width:481.6pt;height:42.6pt;mso-wrap-distance-left:0.0pt;mso-wrap-distance-top:0.0pt;mso-wrap-distance-right:0.0pt;mso-wrap-distance-bottom:0.0pt;" stroked="false">
+              <v:shape id="_x0000_i44" o:spid="_x0000_s44" type="#_x0000_t75" style="width:481.6pt;height:42.6pt;mso-wrap-distance-left:0.0pt;mso-wrap-distance-top:0.0pt;mso-wrap-distance-right:0.0pt;mso-wrap-distance-bottom:0.0pt;" stroked="false">
                 <v:path textboxrect="0,0,0,0"/>
-                <v:imagedata r:id="rId52" o:title=""/>
+                <v:imagedata r:id="rId53" o:title=""/>
               </v:shape>
             </w:pict>
           </mc:Fallback>
@@ -6293,7 +6343,7 @@
     </w:p>
     <w:p>
       <w:pPr>
-        <w:pStyle w:val="872"/>
+        <w:pStyle w:val="876"/>
         <w:numPr>
           <w:ilvl w:val="0"/>
           <w:numId w:val="24"/>
@@ -6365,23 +6415,14 @@
           <w:highlight w:val="none"/>
         </w:rPr>
       </w:r>
-      <w:r/>
-      <w:r>
-        <w:rPr>
-          <w:rFonts w:ascii="Times New Roman" w:hAnsi="Times New Roman" w:cs="Times New Roman"/>
-          <w:sz w:val="28"/>
-          <w:szCs w:val="28"/>
-          <w:highlight w:val="none"/>
-        </w:rPr>
-      </w:r>
       <w:r>
         <mc:AlternateContent>
           <mc:Choice Requires="wpg">
             <w:drawing>
               <wp:inline xmlns:wp="http://schemas.openxmlformats.org/drawingml/2006/wordprocessingDrawing" distT="0" distB="0" distL="0" distR="0">
-                <wp:extent cx="5915025" cy="2733675"/>
+                <wp:extent cx="5934075" cy="2533650"/>
                 <wp:effectExtent l="0" t="0" r="0" b="0"/>
-                <wp:docPr id="45" name=""/>
+                <wp:docPr id="46" name=""/>
                 <wp:cNvGraphicFramePr>
                   <a:graphicFrameLocks xmlns:a="http://schemas.openxmlformats.org/drawingml/2006/main" noChangeAspect="1"/>
                 </wp:cNvGraphicFramePr>
@@ -6389,20 +6430,20 @@
                   <a:graphicData uri="http://schemas.openxmlformats.org/drawingml/2006/picture">
                     <pic:pic xmlns:pic="http://schemas.openxmlformats.org/drawingml/2006/picture">
                       <pic:nvPicPr>
-                        <pic:cNvPr id="867285051" name=""/>
+                        <pic:cNvPr id="802181514" name=""/>
                         <pic:cNvPicPr>
                           <a:picLocks noChangeAspect="1"/>
                         </pic:cNvPicPr>
                         <pic:nvPr/>
                       </pic:nvPicPr>
                       <pic:blipFill>
-                        <a:blip r:embed="rId53"/>
+                        <a:blip r:embed="rId54"/>
                         <a:stretch/>
                       </pic:blipFill>
                       <pic:spPr bwMode="auto">
                         <a:xfrm>
                           <a:off x="0" y="0"/>
-                          <a:ext cx="5915025" cy="2733674"/>
+                          <a:ext cx="5934074" cy="2533649"/>
                         </a:xfrm>
                         <a:prstGeom prst="rect">
                           <a:avLst/>
@@ -6432,9 +6473,9 @@
                   <v:f eqn="sum @10 21600 0"/>
                 </v:formulas>
               </v:shapetype>
-              <v:shape id="_x0000_i44" o:spid="_x0000_s44" type="#_x0000_t75" style="width:465.8pt;height:215.2pt;mso-wrap-distance-left:0.0pt;mso-wrap-distance-top:0.0pt;mso-wrap-distance-right:0.0pt;mso-wrap-distance-bottom:0.0pt;" stroked="false">
+              <v:shape id="_x0000_i45" o:spid="_x0000_s45" type="#_x0000_t75" style="width:467.2pt;height:199.5pt;mso-wrap-distance-left:0.0pt;mso-wrap-distance-top:0.0pt;mso-wrap-distance-right:0.0pt;mso-wrap-distance-bottom:0.0pt;" stroked="false">
                 <v:path textboxrect="0,0,0,0"/>
-                <v:imagedata r:id="rId53" o:title=""/>
+                <v:imagedata r:id="rId54" o:title=""/>
               </v:shape>
             </w:pict>
           </mc:Fallback>
@@ -6533,9 +6574,9 @@
           <mc:Choice Requires="wpg">
             <w:drawing>
               <wp:inline xmlns:wp="http://schemas.openxmlformats.org/drawingml/2006/wordprocessingDrawing" distT="0" distB="0" distL="0" distR="0">
-                <wp:extent cx="3676650" cy="2400300"/>
+                <wp:extent cx="3533775" cy="2838450"/>
                 <wp:effectExtent l="0" t="0" r="0" b="0"/>
-                <wp:docPr id="46" name=""/>
+                <wp:docPr id="47" name=""/>
                 <wp:cNvGraphicFramePr>
                   <a:graphicFrameLocks xmlns:a="http://schemas.openxmlformats.org/drawingml/2006/main" noChangeAspect="1"/>
                 </wp:cNvGraphicFramePr>
@@ -6543,20 +6584,20 @@
                   <a:graphicData uri="http://schemas.openxmlformats.org/drawingml/2006/picture">
                     <pic:pic xmlns:pic="http://schemas.openxmlformats.org/drawingml/2006/picture">
                       <pic:nvPicPr>
-                        <pic:cNvPr id="78593157" name=""/>
+                        <pic:cNvPr id="553078758" name=""/>
                         <pic:cNvPicPr>
                           <a:picLocks noChangeAspect="1"/>
                         </pic:cNvPicPr>
                         <pic:nvPr/>
                       </pic:nvPicPr>
                       <pic:blipFill>
-                        <a:blip r:embed="rId54"/>
+                        <a:blip r:embed="rId55"/>
                         <a:stretch/>
                       </pic:blipFill>
                       <pic:spPr bwMode="auto">
                         <a:xfrm>
                           <a:off x="0" y="0"/>
-                          <a:ext cx="3676649" cy="2400300"/>
+                          <a:ext cx="3533774" cy="2838449"/>
                         </a:xfrm>
                         <a:prstGeom prst="rect">
                           <a:avLst/>
@@ -6586,23 +6627,14 @@
                   <v:f eqn="sum @10 21600 0"/>
                 </v:formulas>
               </v:shapetype>
-              <v:shape id="_x0000_i45" o:spid="_x0000_s45" type="#_x0000_t75" style="width:289.5pt;height:189.0pt;mso-wrap-distance-left:0.0pt;mso-wrap-distance-top:0.0pt;mso-wrap-distance-right:0.0pt;mso-wrap-distance-bottom:0.0pt;" stroked="false">
+              <v:shape id="_x0000_i46" o:spid="_x0000_s46" type="#_x0000_t75" style="width:278.2pt;height:223.5pt;mso-wrap-distance-left:0.0pt;mso-wrap-distance-top:0.0pt;mso-wrap-distance-right:0.0pt;mso-wrap-distance-bottom:0.0pt;" stroked="false">
                 <v:path textboxrect="0,0,0,0"/>
-                <v:imagedata r:id="rId54" o:title=""/>
+                <v:imagedata r:id="rId55" o:title=""/>
               </v:shape>
             </w:pict>
           </mc:Fallback>
         </mc:AlternateContent>
       </w:r>
-      <w:r>
-        <w:rPr>
-          <w:rFonts w:ascii="Times New Roman" w:hAnsi="Times New Roman" w:cs="Times New Roman"/>
-          <w:sz w:val="28"/>
-          <w:szCs w:val="28"/>
-          <w:highlight w:val="none"/>
-        </w:rPr>
-      </w:r>
-      <w:r/>
       <w:r>
         <w:rPr>
           <w:rFonts w:ascii="Times New Roman" w:hAnsi="Times New Roman" w:cs="Times New Roman"/>
@@ -6724,7 +6756,7 @@
               <wp:inline xmlns:wp="http://schemas.openxmlformats.org/drawingml/2006/wordprocessingDrawing" distT="0" distB="0" distL="0" distR="0">
                 <wp:extent cx="4905375" cy="933450"/>
                 <wp:effectExtent l="0" t="0" r="0" b="0"/>
-                <wp:docPr id="47" name=""/>
+                <wp:docPr id="48" name=""/>
                 <wp:cNvGraphicFramePr>
                   <a:graphicFrameLocks xmlns:a="http://schemas.openxmlformats.org/drawingml/2006/main" noChangeAspect="1"/>
                 </wp:cNvGraphicFramePr>
@@ -6739,7 +6771,7 @@
                         <pic:nvPr/>
                       </pic:nvPicPr>
                       <pic:blipFill>
-                        <a:blip r:embed="rId55"/>
+                        <a:blip r:embed="rId56"/>
                         <a:stretch/>
                       </pic:blipFill>
                       <pic:spPr bwMode="auto">
@@ -6775,9 +6807,9 @@
                   <v:f eqn="sum @10 21600 0"/>
                 </v:formulas>
               </v:shapetype>
-              <v:shape id="_x0000_i46" o:spid="_x0000_s46" type="#_x0000_t75" style="width:386.2pt;height:73.5pt;mso-wrap-distance-left:0.0pt;mso-wrap-distance-top:0.0pt;mso-wrap-distance-right:0.0pt;mso-wrap-distance-bottom:0.0pt;" stroked="false">
+              <v:shape id="_x0000_i47" o:spid="_x0000_s47" type="#_x0000_t75" style="width:386.2pt;height:73.5pt;mso-wrap-distance-left:0.0pt;mso-wrap-distance-top:0.0pt;mso-wrap-distance-right:0.0pt;mso-wrap-distance-bottom:0.0pt;" stroked="false">
                 <v:path textboxrect="0,0,0,0"/>
-                <v:imagedata r:id="rId55" o:title=""/>
+                <v:imagedata r:id="rId56" o:title=""/>
               </v:shape>
             </w:pict>
           </mc:Fallback>
@@ -6790,7 +6822,7 @@
               <wp:inline xmlns:wp="http://schemas.openxmlformats.org/drawingml/2006/wordprocessingDrawing" distT="0" distB="0" distL="0" distR="0">
                 <wp:extent cx="2914650" cy="457200"/>
                 <wp:effectExtent l="0" t="0" r="0" b="0"/>
-                <wp:docPr id="48" name=""/>
+                <wp:docPr id="49" name=""/>
                 <wp:cNvGraphicFramePr>
                   <a:graphicFrameLocks xmlns:a="http://schemas.openxmlformats.org/drawingml/2006/main" noChangeAspect="1"/>
                 </wp:cNvGraphicFramePr>
@@ -6805,7 +6837,7 @@
                         <pic:nvPr/>
                       </pic:nvPicPr>
                       <pic:blipFill>
-                        <a:blip r:embed="rId56"/>
+                        <a:blip r:embed="rId57"/>
                         <a:stretch/>
                       </pic:blipFill>
                       <pic:spPr bwMode="auto">
@@ -6841,9 +6873,9 @@
                   <v:f eqn="sum @10 21600 0"/>
                 </v:formulas>
               </v:shapetype>
-              <v:shape id="_x0000_i47" o:spid="_x0000_s47" type="#_x0000_t75" style="width:229.5pt;height:36.0pt;mso-wrap-distance-left:0.0pt;mso-wrap-distance-top:0.0pt;mso-wrap-distance-right:0.0pt;mso-wrap-distance-bottom:0.0pt;" stroked="false">
+              <v:shape id="_x0000_i48" o:spid="_x0000_s48" type="#_x0000_t75" style="width:229.5pt;height:36.0pt;mso-wrap-distance-left:0.0pt;mso-wrap-distance-top:0.0pt;mso-wrap-distance-right:0.0pt;mso-wrap-distance-bottom:0.0pt;" stroked="false">
                 <v:path textboxrect="0,0,0,0"/>
-                <v:imagedata r:id="rId56" o:title=""/>
+                <v:imagedata r:id="rId57" o:title=""/>
               </v:shape>
             </w:pict>
           </mc:Fallback>
@@ -6882,7 +6914,7 @@
               <wp:inline xmlns:wp="http://schemas.openxmlformats.org/drawingml/2006/wordprocessingDrawing" distT="0" distB="0" distL="0" distR="0">
                 <wp:extent cx="2343150" cy="1962150"/>
                 <wp:effectExtent l="0" t="0" r="0" b="0"/>
-                <wp:docPr id="49" name=""/>
+                <wp:docPr id="50" name=""/>
                 <wp:cNvGraphicFramePr>
                   <a:graphicFrameLocks xmlns:a="http://schemas.openxmlformats.org/drawingml/2006/main" noChangeAspect="1"/>
                 </wp:cNvGraphicFramePr>
@@ -6897,7 +6929,7 @@
                         <pic:nvPr/>
                       </pic:nvPicPr>
                       <pic:blipFill>
-                        <a:blip r:embed="rId57"/>
+                        <a:blip r:embed="rId58"/>
                         <a:stretch/>
                       </pic:blipFill>
                       <pic:spPr bwMode="auto">
@@ -6933,9 +6965,9 @@
                   <v:f eqn="sum @10 21600 0"/>
                 </v:formulas>
               </v:shapetype>
-              <v:shape id="_x0000_i48" o:spid="_x0000_s48" type="#_x0000_t75" style="width:184.5pt;height:154.5pt;mso-wrap-distance-left:0.0pt;mso-wrap-distance-top:0.0pt;mso-wrap-distance-right:0.0pt;mso-wrap-distance-bottom:0.0pt;" stroked="false">
+              <v:shape id="_x0000_i49" o:spid="_x0000_s49" type="#_x0000_t75" style="width:184.5pt;height:154.5pt;mso-wrap-distance-left:0.0pt;mso-wrap-distance-top:0.0pt;mso-wrap-distance-right:0.0pt;mso-wrap-distance-bottom:0.0pt;" stroked="false">
                 <v:path textboxrect="0,0,0,0"/>
-                <v:imagedata r:id="rId57" o:title=""/>
+                <v:imagedata r:id="rId58" o:title=""/>
               </v:shape>
             </w:pict>
           </mc:Fallback>
@@ -7156,7 +7188,7 @@
               <wp:inline xmlns:wp="http://schemas.openxmlformats.org/drawingml/2006/wordprocessingDrawing" distT="0" distB="0" distL="0" distR="0">
                 <wp:extent cx="6116320" cy="3589829"/>
                 <wp:effectExtent l="0" t="0" r="0" b="0"/>
-                <wp:docPr id="50" name=""/>
+                <wp:docPr id="51" name=""/>
                 <wp:cNvGraphicFramePr>
                   <a:graphicFrameLocks xmlns:a="http://schemas.openxmlformats.org/drawingml/2006/main" noChangeAspect="1"/>
                 </wp:cNvGraphicFramePr>
@@ -7171,7 +7203,7 @@
                         <pic:nvPr/>
                       </pic:nvPicPr>
                       <pic:blipFill>
-                        <a:blip r:embed="rId58"/>
+                        <a:blip r:embed="rId59"/>
                         <a:stretch/>
                       </pic:blipFill>
                       <pic:spPr bwMode="auto">
@@ -7207,167 +7239,72 @@
                   <v:f eqn="sum @10 21600 0"/>
                 </v:formulas>
               </v:shapetype>
-              <v:shape id="_x0000_i49" o:spid="_x0000_s49" type="#_x0000_t75" style="width:481.6pt;height:282.7pt;mso-wrap-distance-left:0.0pt;mso-wrap-distance-top:0.0pt;mso-wrap-distance-right:0.0pt;mso-wrap-distance-bottom:0.0pt;" stroked="false">
-                <v:path textboxrect="0,0,0,0"/>
-                <v:imagedata r:id="rId58" o:title=""/>
-              </v:shape>
-            </w:pict>
-          </mc:Fallback>
-        </mc:AlternateContent>
-      </w:r>
-      <w:r>
-        <w:rPr>
-          <w:rFonts w:ascii="Times New Roman" w:hAnsi="Times New Roman" w:cs="Times New Roman"/>
-          <w:sz w:val="28"/>
-          <w:szCs w:val="28"/>
-          <w:highlight w:val="none"/>
-        </w:rPr>
-      </w:r>
-      <w:r/>
-    </w:p>
-    <w:p>
-      <w:pPr>
-        <w:jc w:val="both"/>
-        <w:spacing w:line="360" w:lineRule="auto"/>
-        <w:rPr>
-          <w:rFonts w:ascii="Times New Roman" w:hAnsi="Times New Roman" w:cs="Times New Roman"/>
-          <w:sz w:val="28"/>
-          <w:szCs w:val="28"/>
-          <w:highlight w:val="none"/>
-        </w:rPr>
-      </w:pPr>
-      <w:r>
-        <w:rPr>
-          <w:rFonts w:ascii="Times New Roman" w:hAnsi="Times New Roman" w:cs="Times New Roman"/>
-          <w:sz w:val="28"/>
-          <w:szCs w:val="28"/>
-          <w:highlight w:val="none"/>
-        </w:rPr>
-      </w:r>
-      <w:r>
-        <w:rPr>
-          <w:rFonts w:ascii="Times New Roman" w:hAnsi="Times New Roman" w:cs="Times New Roman"/>
-          <w:sz w:val="28"/>
-          <w:szCs w:val="28"/>
-          <w:highlight w:val="none"/>
-        </w:rPr>
-      </w:r>
-      <w:r/>
-    </w:p>
-    <w:p>
-      <w:pPr>
-        <w:jc w:val="both"/>
-        <w:spacing w:line="360" w:lineRule="auto"/>
-        <w:rPr>
-          <w:rFonts w:ascii="Times New Roman" w:hAnsi="Times New Roman" w:cs="Times New Roman"/>
-          <w:sz w:val="28"/>
-          <w:szCs w:val="28"/>
-          <w:highlight w:val="none"/>
-        </w:rPr>
-      </w:pPr>
-      <w:r>
-        <w:rPr>
-          <w:rFonts w:ascii="Times New Roman" w:hAnsi="Times New Roman" w:cs="Times New Roman"/>
-          <w:sz w:val="28"/>
-          <w:szCs w:val="28"/>
-          <w:highlight w:val="none"/>
-        </w:rPr>
-        <w:t xml:space="preserve">Тестирование и вывод:</w:t>
-      </w:r>
-      <w:r>
-        <w:rPr>
-          <w:rFonts w:ascii="Times New Roman" w:hAnsi="Times New Roman" w:cs="Times New Roman"/>
-          <w:sz w:val="28"/>
-          <w:szCs w:val="28"/>
-          <w:highlight w:val="none"/>
-        </w:rPr>
-      </w:r>
-      <w:r/>
-    </w:p>
-    <w:p>
-      <w:pPr>
-        <w:jc w:val="both"/>
-        <w:spacing w:line="360" w:lineRule="auto"/>
-        <w:rPr>
-          <w:rFonts w:ascii="Times New Roman" w:hAnsi="Times New Roman" w:cs="Times New Roman"/>
-          <w:sz w:val="28"/>
-          <w:szCs w:val="28"/>
-          <w:highlight w:val="none"/>
-        </w:rPr>
-      </w:pPr>
-      <w:r>
-        <w:rPr>
-          <w:rFonts w:ascii="Times New Roman" w:hAnsi="Times New Roman" w:cs="Times New Roman"/>
-          <w:sz w:val="28"/>
-          <w:szCs w:val="28"/>
-          <w:highlight w:val="none"/>
-        </w:rPr>
-      </w:r>
-      <w:r>
-        <mc:AlternateContent>
-          <mc:Choice Requires="wpg">
-            <w:drawing>
-              <wp:inline xmlns:wp="http://schemas.openxmlformats.org/drawingml/2006/wordprocessingDrawing" distT="0" distB="0" distL="0" distR="0">
-                <wp:extent cx="1200150" cy="638175"/>
-                <wp:effectExtent l="0" t="0" r="0" b="0"/>
-                <wp:docPr id="51" name=""/>
-                <wp:cNvGraphicFramePr>
-                  <a:graphicFrameLocks xmlns:a="http://schemas.openxmlformats.org/drawingml/2006/main" noChangeAspect="1"/>
-                </wp:cNvGraphicFramePr>
-                <a:graphic xmlns:a="http://schemas.openxmlformats.org/drawingml/2006/main">
-                  <a:graphicData uri="http://schemas.openxmlformats.org/drawingml/2006/picture">
-                    <pic:pic xmlns:pic="http://schemas.openxmlformats.org/drawingml/2006/picture">
-                      <pic:nvPicPr>
-                        <pic:cNvPr id="1975353292" name=""/>
-                        <pic:cNvPicPr>
-                          <a:picLocks noChangeAspect="1"/>
-                        </pic:cNvPicPr>
-                        <pic:nvPr/>
-                      </pic:nvPicPr>
-                      <pic:blipFill>
-                        <a:blip r:embed="rId59"/>
-                        <a:stretch/>
-                      </pic:blipFill>
-                      <pic:spPr bwMode="auto">
-                        <a:xfrm>
-                          <a:off x="0" y="0"/>
-                          <a:ext cx="1200150" cy="638174"/>
-                        </a:xfrm>
-                        <a:prstGeom prst="rect">
-                          <a:avLst/>
-                        </a:prstGeom>
-                      </pic:spPr>
-                    </pic:pic>
-                  </a:graphicData>
-                </a:graphic>
-              </wp:inline>
-            </w:drawing>
-          </mc:Choice>
-          <mc:Fallback>
-            <w:pict>
-              <v:shapetype type="#_x0000_t75" o:spt="75" coordsize="21600,21600" o:preferrelative="t" path="m@4@5l@4@11@9@11@9@5xe">
-                <v:formulas>
-                  <v:f eqn="if lineDrawn pixelLineWidth 0"/>
-                  <v:f eqn="sum @0 1 0"/>
-                  <v:f eqn="sum 0 0 @1"/>
-                  <v:f eqn="prod @2 1 2"/>
-                  <v:f eqn="prod @3 21600 pixelWidth"/>
-                  <v:f eqn="prod @3 21600 pixelHeight"/>
-                  <v:f eqn="sum @0 0 1"/>
-                  <v:f eqn="prod @6 1 2"/>
-                  <v:f eqn="prod @7 21600 pixelWidth"/>
-                  <v:f eqn="sum @8 21600 0"/>
-                  <v:f eqn="prod @7 21600 pixelHeight"/>
-                  <v:f eqn="sum @10 21600 0"/>
-                </v:formulas>
-              </v:shapetype>
-              <v:shape id="_x0000_i50" o:spid="_x0000_s50" type="#_x0000_t75" style="width:94.5pt;height:50.2pt;mso-wrap-distance-left:0.0pt;mso-wrap-distance-top:0.0pt;mso-wrap-distance-right:0.0pt;mso-wrap-distance-bottom:0.0pt;" stroked="false">
+              <v:shape id="_x0000_i50" o:spid="_x0000_s50" type="#_x0000_t75" style="width:481.6pt;height:282.7pt;mso-wrap-distance-left:0.0pt;mso-wrap-distance-top:0.0pt;mso-wrap-distance-right:0.0pt;mso-wrap-distance-bottom:0.0pt;" stroked="false">
                 <v:path textboxrect="0,0,0,0"/>
                 <v:imagedata r:id="rId59" o:title=""/>
               </v:shape>
             </w:pict>
           </mc:Fallback>
         </mc:AlternateContent>
+      </w:r>
+      <w:r>
+        <w:rPr>
+          <w:rFonts w:ascii="Times New Roman" w:hAnsi="Times New Roman" w:cs="Times New Roman"/>
+          <w:sz w:val="28"/>
+          <w:szCs w:val="28"/>
+          <w:highlight w:val="none"/>
+        </w:rPr>
+      </w:r>
+      <w:r/>
+    </w:p>
+    <w:p>
+      <w:pPr>
+        <w:jc w:val="both"/>
+        <w:spacing w:line="360" w:lineRule="auto"/>
+        <w:rPr>
+          <w:rFonts w:ascii="Times New Roman" w:hAnsi="Times New Roman" w:cs="Times New Roman"/>
+          <w:sz w:val="28"/>
+          <w:szCs w:val="28"/>
+          <w:highlight w:val="none"/>
+        </w:rPr>
+      </w:pPr>
+      <w:r>
+        <w:rPr>
+          <w:rFonts w:ascii="Times New Roman" w:hAnsi="Times New Roman" w:cs="Times New Roman"/>
+          <w:sz w:val="28"/>
+          <w:szCs w:val="28"/>
+          <w:highlight w:val="none"/>
+        </w:rPr>
+      </w:r>
+      <w:r>
+        <w:rPr>
+          <w:rFonts w:ascii="Times New Roman" w:hAnsi="Times New Roman" w:cs="Times New Roman"/>
+          <w:sz w:val="28"/>
+          <w:szCs w:val="28"/>
+          <w:highlight w:val="none"/>
+        </w:rPr>
+      </w:r>
+      <w:r/>
+    </w:p>
+    <w:p>
+      <w:pPr>
+        <w:jc w:val="both"/>
+        <w:spacing w:line="360" w:lineRule="auto"/>
+        <w:rPr>
+          <w:rFonts w:ascii="Times New Roman" w:hAnsi="Times New Roman" w:cs="Times New Roman"/>
+          <w:sz w:val="28"/>
+          <w:szCs w:val="28"/>
+          <w:highlight w:val="none"/>
+        </w:rPr>
+      </w:pPr>
+      <w:r>
+        <w:rPr>
+          <w:rFonts w:ascii="Times New Roman" w:hAnsi="Times New Roman" w:cs="Times New Roman"/>
+          <w:sz w:val="28"/>
+          <w:szCs w:val="28"/>
+          <w:highlight w:val="none"/>
+        </w:rPr>
+        <w:t xml:space="preserve">Тестирование и вывод:</w:t>
       </w:r>
       <w:r>
         <w:rPr>
@@ -7413,7 +7350,7 @@
                   <a:graphicData uri="http://schemas.openxmlformats.org/drawingml/2006/picture">
                     <pic:pic xmlns:pic="http://schemas.openxmlformats.org/drawingml/2006/picture">
                       <pic:nvPicPr>
-                        <pic:cNvPr id="303551594" name=""/>
+                        <pic:cNvPr id="1975353292" name=""/>
                         <pic:cNvPicPr>
                           <a:picLocks noChangeAspect="1"/>
                         </pic:cNvPicPr>
@@ -7508,7 +7445,7 @@
                   <a:graphicData uri="http://schemas.openxmlformats.org/drawingml/2006/picture">
                     <pic:pic xmlns:pic="http://schemas.openxmlformats.org/drawingml/2006/picture">
                       <pic:nvPicPr>
-                        <pic:cNvPr id="120970940" name=""/>
+                        <pic:cNvPr id="303551594" name=""/>
                         <pic:cNvPicPr>
                           <a:picLocks noChangeAspect="1"/>
                         </pic:cNvPicPr>
@@ -7587,6 +7524,101 @@
           <w:szCs w:val="28"/>
           <w:highlight w:val="none"/>
         </w:rPr>
+      </w:r>
+      <w:r>
+        <mc:AlternateContent>
+          <mc:Choice Requires="wpg">
+            <w:drawing>
+              <wp:inline xmlns:wp="http://schemas.openxmlformats.org/drawingml/2006/wordprocessingDrawing" distT="0" distB="0" distL="0" distR="0">
+                <wp:extent cx="1200150" cy="638175"/>
+                <wp:effectExtent l="0" t="0" r="0" b="0"/>
+                <wp:docPr id="54" name=""/>
+                <wp:cNvGraphicFramePr>
+                  <a:graphicFrameLocks xmlns:a="http://schemas.openxmlformats.org/drawingml/2006/main" noChangeAspect="1"/>
+                </wp:cNvGraphicFramePr>
+                <a:graphic xmlns:a="http://schemas.openxmlformats.org/drawingml/2006/main">
+                  <a:graphicData uri="http://schemas.openxmlformats.org/drawingml/2006/picture">
+                    <pic:pic xmlns:pic="http://schemas.openxmlformats.org/drawingml/2006/picture">
+                      <pic:nvPicPr>
+                        <pic:cNvPr id="120970940" name=""/>
+                        <pic:cNvPicPr>
+                          <a:picLocks noChangeAspect="1"/>
+                        </pic:cNvPicPr>
+                        <pic:nvPr/>
+                      </pic:nvPicPr>
+                      <pic:blipFill>
+                        <a:blip r:embed="rId62"/>
+                        <a:stretch/>
+                      </pic:blipFill>
+                      <pic:spPr bwMode="auto">
+                        <a:xfrm>
+                          <a:off x="0" y="0"/>
+                          <a:ext cx="1200150" cy="638174"/>
+                        </a:xfrm>
+                        <a:prstGeom prst="rect">
+                          <a:avLst/>
+                        </a:prstGeom>
+                      </pic:spPr>
+                    </pic:pic>
+                  </a:graphicData>
+                </a:graphic>
+              </wp:inline>
+            </w:drawing>
+          </mc:Choice>
+          <mc:Fallback>
+            <w:pict>
+              <v:shapetype type="#_x0000_t75" o:spt="75" coordsize="21600,21600" o:preferrelative="t" path="m@4@5l@4@11@9@11@9@5xe">
+                <v:formulas>
+                  <v:f eqn="if lineDrawn pixelLineWidth 0"/>
+                  <v:f eqn="sum @0 1 0"/>
+                  <v:f eqn="sum 0 0 @1"/>
+                  <v:f eqn="prod @2 1 2"/>
+                  <v:f eqn="prod @3 21600 pixelWidth"/>
+                  <v:f eqn="prod @3 21600 pixelHeight"/>
+                  <v:f eqn="sum @0 0 1"/>
+                  <v:f eqn="prod @6 1 2"/>
+                  <v:f eqn="prod @7 21600 pixelWidth"/>
+                  <v:f eqn="sum @8 21600 0"/>
+                  <v:f eqn="prod @7 21600 pixelHeight"/>
+                  <v:f eqn="sum @10 21600 0"/>
+                </v:formulas>
+              </v:shapetype>
+              <v:shape id="_x0000_i53" o:spid="_x0000_s53" type="#_x0000_t75" style="width:94.5pt;height:50.2pt;mso-wrap-distance-left:0.0pt;mso-wrap-distance-top:0.0pt;mso-wrap-distance-right:0.0pt;mso-wrap-distance-bottom:0.0pt;" stroked="false">
+                <v:path textboxrect="0,0,0,0"/>
+                <v:imagedata r:id="rId62" o:title=""/>
+              </v:shape>
+            </w:pict>
+          </mc:Fallback>
+        </mc:AlternateContent>
+      </w:r>
+      <w:r>
+        <w:rPr>
+          <w:rFonts w:ascii="Times New Roman" w:hAnsi="Times New Roman" w:cs="Times New Roman"/>
+          <w:sz w:val="28"/>
+          <w:szCs w:val="28"/>
+          <w:highlight w:val="none"/>
+        </w:rPr>
+      </w:r>
+      <w:r/>
+    </w:p>
+    <w:p>
+      <w:pPr>
+        <w:jc w:val="both"/>
+        <w:spacing w:line="360" w:lineRule="auto"/>
+        <w:rPr>
+          <w:rFonts w:ascii="Times New Roman" w:hAnsi="Times New Roman" w:cs="Times New Roman"/>
+          <w:sz w:val="28"/>
+          <w:szCs w:val="28"/>
+          <w:highlight w:val="none"/>
+        </w:rPr>
+      </w:pPr>
+      <w:r>
+        <w:rPr>
+          <w:rFonts w:ascii="Times New Roman" w:hAnsi="Times New Roman" w:cs="Times New Roman"/>
+          <w:sz w:val="28"/>
+          <w:szCs w:val="28"/>
+          <w:highlight w:val="none"/>
+        </w:rPr>
         <w:t xml:space="preserve">Вывод: программа считает u по условиям задания</w:t>
       </w:r>
       <w:r>
@@ -7622,7 +7654,7 @@
               <wp:inline xmlns:wp="http://schemas.openxmlformats.org/drawingml/2006/wordprocessingDrawing" distT="0" distB="0" distL="0" distR="0">
                 <wp:extent cx="5314950" cy="609600"/>
                 <wp:effectExtent l="0" t="0" r="0" b="0"/>
-                <wp:docPr id="54" name=""/>
+                <wp:docPr id="55" name=""/>
                 <wp:cNvGraphicFramePr>
                   <a:graphicFrameLocks xmlns:a="http://schemas.openxmlformats.org/drawingml/2006/main" noChangeAspect="1"/>
                 </wp:cNvGraphicFramePr>
@@ -7637,7 +7669,7 @@
                         <pic:nvPr/>
                       </pic:nvPicPr>
                       <pic:blipFill>
-                        <a:blip r:embed="rId62"/>
+                        <a:blip r:embed="rId63"/>
                         <a:stretch/>
                       </pic:blipFill>
                       <pic:spPr bwMode="auto">
@@ -7673,9 +7705,9 @@
                   <v:f eqn="sum @10 21600 0"/>
                 </v:formulas>
               </v:shapetype>
-              <v:shape id="_x0000_i53" o:spid="_x0000_s53" type="#_x0000_t75" style="width:418.5pt;height:48.0pt;mso-wrap-distance-left:0.0pt;mso-wrap-distance-top:0.0pt;mso-wrap-distance-right:0.0pt;mso-wrap-distance-bottom:0.0pt;" stroked="false">
+              <v:shape id="_x0000_i54" o:spid="_x0000_s54" type="#_x0000_t75" style="width:418.5pt;height:48.0pt;mso-wrap-distance-left:0.0pt;mso-wrap-distance-top:0.0pt;mso-wrap-distance-right:0.0pt;mso-wrap-distance-bottom:0.0pt;" stroked="false">
                 <v:path textboxrect="0,0,0,0"/>
-                <v:imagedata r:id="rId62" o:title=""/>
+                <v:imagedata r:id="rId63" o:title=""/>
               </v:shape>
             </w:pict>
           </mc:Fallback>
@@ -7834,9 +7866,9 @@
           <mc:Choice Requires="wpg">
             <w:drawing>
               <wp:inline xmlns:wp="http://schemas.openxmlformats.org/drawingml/2006/wordprocessingDrawing" distT="0" distB="0" distL="0" distR="0">
-                <wp:extent cx="3867150" cy="3409950"/>
+                <wp:extent cx="3581400" cy="3571875"/>
                 <wp:effectExtent l="0" t="0" r="0" b="0"/>
-                <wp:docPr id="55" name=""/>
+                <wp:docPr id="56" name=""/>
                 <wp:cNvGraphicFramePr>
                   <a:graphicFrameLocks xmlns:a="http://schemas.openxmlformats.org/drawingml/2006/main" noChangeAspect="1"/>
                 </wp:cNvGraphicFramePr>
@@ -7844,20 +7876,20 @@
                   <a:graphicData uri="http://schemas.openxmlformats.org/drawingml/2006/picture">
                     <pic:pic xmlns:pic="http://schemas.openxmlformats.org/drawingml/2006/picture">
                       <pic:nvPicPr>
-                        <pic:cNvPr id="959794630" name=""/>
+                        <pic:cNvPr id="1280444771" name=""/>
                         <pic:cNvPicPr>
                           <a:picLocks noChangeAspect="1"/>
                         </pic:cNvPicPr>
                         <pic:nvPr/>
                       </pic:nvPicPr>
                       <pic:blipFill>
-                        <a:blip r:embed="rId63"/>
+                        <a:blip r:embed="rId64"/>
                         <a:stretch/>
                       </pic:blipFill>
                       <pic:spPr bwMode="auto">
                         <a:xfrm>
                           <a:off x="0" y="0"/>
-                          <a:ext cx="3867149" cy="3409949"/>
+                          <a:ext cx="3581399" cy="3571875"/>
                         </a:xfrm>
                         <a:prstGeom prst="rect">
                           <a:avLst/>
@@ -7887,9 +7919,9 @@
                   <v:f eqn="sum @10 21600 0"/>
                 </v:formulas>
               </v:shapetype>
-              <v:shape id="_x0000_i54" o:spid="_x0000_s54" type="#_x0000_t75" style="width:304.5pt;height:268.5pt;mso-wrap-distance-left:0.0pt;mso-wrap-distance-top:0.0pt;mso-wrap-distance-right:0.0pt;mso-wrap-distance-bottom:0.0pt;" stroked="false">
+              <v:shape id="_x0000_i55" o:spid="_x0000_s55" type="#_x0000_t75" style="width:282.0pt;height:281.2pt;mso-wrap-distance-left:0.0pt;mso-wrap-distance-top:0.0pt;mso-wrap-distance-right:0.0pt;mso-wrap-distance-bottom:0.0pt;" stroked="false">
                 <v:path textboxrect="0,0,0,0"/>
-                <v:imagedata r:id="rId63" o:title=""/>
+                <v:imagedata r:id="rId64" o:title=""/>
               </v:shape>
             </w:pict>
           </mc:Fallback>
@@ -7904,6 +7936,15 @@
         </w:rPr>
       </w:r>
       <w:r/>
+      <w:r>
+        <w:rPr>
+          <w:rFonts w:ascii="Times New Roman" w:hAnsi="Times New Roman" w:cs="Times New Roman"/>
+          <w:sz w:val="28"/>
+          <w:szCs w:val="28"/>
+          <w:highlight w:val="none"/>
+        </w:rPr>
+      </w:r>
+      <w:r/>
     </w:p>
     <w:p>
       <w:pPr>
@@ -8008,9 +8049,9 @@
           <mc:Choice Requires="wpg">
             <w:drawing>
               <wp:inline xmlns:wp="http://schemas.openxmlformats.org/drawingml/2006/wordprocessingDrawing" distT="0" distB="0" distL="0" distR="0">
-                <wp:extent cx="1657350" cy="619125"/>
+                <wp:extent cx="1524000" cy="590550"/>
                 <wp:effectExtent l="0" t="0" r="0" b="0"/>
-                <wp:docPr id="56" name=""/>
+                <wp:docPr id="57" name=""/>
                 <wp:cNvGraphicFramePr>
                   <a:graphicFrameLocks xmlns:a="http://schemas.openxmlformats.org/drawingml/2006/main" noChangeAspect="1"/>
                 </wp:cNvGraphicFramePr>
@@ -8018,20 +8059,20 @@
                   <a:graphicData uri="http://schemas.openxmlformats.org/drawingml/2006/picture">
                     <pic:pic xmlns:pic="http://schemas.openxmlformats.org/drawingml/2006/picture">
                       <pic:nvPicPr>
-                        <pic:cNvPr id="1245709292" name=""/>
+                        <pic:cNvPr id="742984239" name=""/>
                         <pic:cNvPicPr>
                           <a:picLocks noChangeAspect="1"/>
                         </pic:cNvPicPr>
                         <pic:nvPr/>
                       </pic:nvPicPr>
                       <pic:blipFill>
-                        <a:blip r:embed="rId64"/>
+                        <a:blip r:embed="rId65"/>
                         <a:stretch/>
                       </pic:blipFill>
                       <pic:spPr bwMode="auto">
                         <a:xfrm>
                           <a:off x="0" y="0"/>
-                          <a:ext cx="1657350" cy="619124"/>
+                          <a:ext cx="1523999" cy="590549"/>
                         </a:xfrm>
                         <a:prstGeom prst="rect">
                           <a:avLst/>
@@ -8061,9 +8102,9 @@
                   <v:f eqn="sum @10 21600 0"/>
                 </v:formulas>
               </v:shapetype>
-              <v:shape id="_x0000_i55" o:spid="_x0000_s55" type="#_x0000_t75" style="width:130.5pt;height:48.8pt;mso-wrap-distance-left:0.0pt;mso-wrap-distance-top:0.0pt;mso-wrap-distance-right:0.0pt;mso-wrap-distance-bottom:0.0pt;" stroked="false">
+              <v:shape id="_x0000_i56" o:spid="_x0000_s56" type="#_x0000_t75" style="width:120.0pt;height:46.5pt;mso-wrap-distance-left:0.0pt;mso-wrap-distance-top:0.0pt;mso-wrap-distance-right:0.0pt;mso-wrap-distance-bottom:0.0pt;" stroked="false">
                 <v:path textboxrect="0,0,0,0"/>
-                <v:imagedata r:id="rId64" o:title=""/>
+                <v:imagedata r:id="rId65" o:title=""/>
               </v:shape>
             </w:pict>
           </mc:Fallback>
@@ -8078,6 +8119,17 @@
         </w:rPr>
       </w:r>
       <w:r/>
+      <w:r/>
+      <w:r/>
+      <w:r>
+        <w:rPr>
+          <w:rFonts w:ascii="Times New Roman" w:hAnsi="Times New Roman" w:cs="Times New Roman"/>
+          <w:sz w:val="28"/>
+          <w:szCs w:val="28"/>
+          <w:highlight w:val="none"/>
+        </w:rPr>
+      </w:r>
+      <w:r/>
     </w:p>
     <w:p>
       <w:pPr>
@@ -8103,9 +8155,9 @@
           <mc:Choice Requires="wpg">
             <w:drawing>
               <wp:inline xmlns:wp="http://schemas.openxmlformats.org/drawingml/2006/wordprocessingDrawing" distT="0" distB="0" distL="0" distR="0">
-                <wp:extent cx="1657350" cy="619125"/>
+                <wp:extent cx="1524000" cy="590550"/>
                 <wp:effectExtent l="0" t="0" r="0" b="0"/>
-                <wp:docPr id="57" name=""/>
+                <wp:docPr id="58" name=""/>
                 <wp:cNvGraphicFramePr>
                   <a:graphicFrameLocks xmlns:a="http://schemas.openxmlformats.org/drawingml/2006/main" noChangeAspect="1"/>
                 </wp:cNvGraphicFramePr>
@@ -8113,20 +8165,20 @@
                   <a:graphicData uri="http://schemas.openxmlformats.org/drawingml/2006/picture">
                     <pic:pic xmlns:pic="http://schemas.openxmlformats.org/drawingml/2006/picture">
                       <pic:nvPicPr>
-                        <pic:cNvPr id="1726483368" name=""/>
+                        <pic:cNvPr id="1485054966" name=""/>
                         <pic:cNvPicPr>
                           <a:picLocks noChangeAspect="1"/>
                         </pic:cNvPicPr>
                         <pic:nvPr/>
                       </pic:nvPicPr>
                       <pic:blipFill>
-                        <a:blip r:embed="rId65"/>
+                        <a:blip r:embed="rId66"/>
                         <a:stretch/>
                       </pic:blipFill>
                       <pic:spPr bwMode="auto">
                         <a:xfrm>
                           <a:off x="0" y="0"/>
-                          <a:ext cx="1657350" cy="619124"/>
+                          <a:ext cx="1523999" cy="590549"/>
                         </a:xfrm>
                         <a:prstGeom prst="rect">
                           <a:avLst/>
@@ -8156,14 +8208,15 @@
                   <v:f eqn="sum @10 21600 0"/>
                 </v:formulas>
               </v:shapetype>
-              <v:shape id="_x0000_i56" o:spid="_x0000_s56" type="#_x0000_t75" style="width:130.5pt;height:48.8pt;mso-wrap-distance-left:0.0pt;mso-wrap-distance-top:0.0pt;mso-wrap-distance-right:0.0pt;mso-wrap-distance-bottom:0.0pt;" stroked="false">
+              <v:shape id="_x0000_i57" o:spid="_x0000_s57" type="#_x0000_t75" style="width:120.0pt;height:46.5pt;mso-wrap-distance-left:0.0pt;mso-wrap-distance-top:0.0pt;mso-wrap-distance-right:0.0pt;mso-wrap-distance-bottom:0.0pt;" stroked="false">
                 <v:path textboxrect="0,0,0,0"/>
-                <v:imagedata r:id="rId65" o:title=""/>
+                <v:imagedata r:id="rId66" o:title=""/>
               </v:shape>
             </w:pict>
           </mc:Fallback>
         </mc:AlternateContent>
       </w:r>
+      <w:r/>
       <w:r>
         <w:rPr>
           <w:rFonts w:ascii="Times New Roman" w:hAnsi="Times New Roman" w:cs="Times New Roman"/>
@@ -8173,18 +8226,14 @@
         </w:rPr>
       </w:r>
       <w:r/>
-    </w:p>
-    <w:p>
-      <w:pPr>
-        <w:jc w:val="both"/>
-        <w:spacing w:line="360" w:lineRule="auto"/>
+      <w:r>
         <w:rPr>
           <w:rFonts w:ascii="Times New Roman" w:hAnsi="Times New Roman" w:cs="Times New Roman"/>
           <w:sz w:val="28"/>
           <w:szCs w:val="28"/>
           <w:highlight w:val="none"/>
         </w:rPr>
-      </w:pPr>
+      </w:r>
       <w:r>
         <w:rPr>
           <w:rFonts w:ascii="Times New Roman" w:hAnsi="Times New Roman" w:cs="Times New Roman"/>
@@ -8193,6 +8242,7 @@
           <w:highlight w:val="none"/>
         </w:rPr>
       </w:r>
+      <w:r/>
       <w:r>
         <w:rPr>
           <w:rFonts w:ascii="Times New Roman" w:hAnsi="Times New Roman" w:cs="Times New Roman"/>
@@ -8201,7 +8251,6 @@
           <w:highlight w:val="none"/>
         </w:rPr>
       </w:r>
-      <w:r/>
     </w:p>
     <w:p>
       <w:pPr>
@@ -8349,7 +8398,7 @@
     <w:sdtContent>
       <w:p>
         <w:pPr>
-          <w:pStyle w:val="884"/>
+          <w:pStyle w:val="888"/>
           <w:jc w:val="right"/>
         </w:pPr>
         <w:r>
@@ -8373,7 +8422,7 @@
   </w:sdt>
   <w:p>
     <w:pPr>
-      <w:pStyle w:val="884"/>
+      <w:pStyle w:val="888"/>
     </w:pPr>
     <w:r/>
     <w:r/>
@@ -11202,11 +11251,11 @@
     <w:lsdException w:name="Bibliography" w:uiPriority="37"/>
     <w:lsdException w:name="TOC Heading" w:uiPriority="39" w:qFormat="1"/>
   </w:latentStyles>
-  <w:style w:type="paragraph" w:styleId="702">
+  <w:style w:type="paragraph" w:styleId="706">
     <w:name w:val="Heading 7"/>
-    <w:basedOn w:val="858"/>
-    <w:next w:val="858"/>
-    <w:link w:val="703"/>
+    <w:basedOn w:val="862"/>
+    <w:next w:val="862"/>
+    <w:link w:val="707"/>
     <w:uiPriority w:val="9"/>
     <w:unhideWhenUsed/>
     <w:qFormat/>
@@ -11226,10 +11275,10 @@
       <w:szCs w:val="22"/>
     </w:rPr>
   </w:style>
-  <w:style w:type="character" w:styleId="703">
+  <w:style w:type="character" w:styleId="707">
     <w:name w:val="Heading 7 Char"/>
-    <w:basedOn w:val="865"/>
-    <w:link w:val="702"/>
+    <w:basedOn w:val="869"/>
+    <w:link w:val="706"/>
     <w:uiPriority w:val="9"/>
     <w:rPr>
       <w:rFonts w:ascii="Arial" w:hAnsi="Arial" w:eastAsia="Arial" w:cs="Arial"/>
@@ -11241,11 +11290,11 @@
       <w:szCs w:val="22"/>
     </w:rPr>
   </w:style>
-  <w:style w:type="paragraph" w:styleId="704">
+  <w:style w:type="paragraph" w:styleId="708">
     <w:name w:val="Heading 8"/>
-    <w:basedOn w:val="858"/>
-    <w:next w:val="858"/>
-    <w:link w:val="705"/>
+    <w:basedOn w:val="862"/>
+    <w:next w:val="862"/>
+    <w:link w:val="709"/>
     <w:uiPriority w:val="9"/>
     <w:unhideWhenUsed/>
     <w:qFormat/>
@@ -11263,10 +11312,10 @@
       <w:szCs w:val="22"/>
     </w:rPr>
   </w:style>
-  <w:style w:type="character" w:styleId="705">
+  <w:style w:type="character" w:styleId="709">
     <w:name w:val="Heading 8 Char"/>
-    <w:basedOn w:val="865"/>
-    <w:link w:val="704"/>
+    <w:basedOn w:val="869"/>
+    <w:link w:val="708"/>
     <w:uiPriority w:val="9"/>
     <w:rPr>
       <w:rFonts w:ascii="Arial" w:hAnsi="Arial" w:eastAsia="Arial" w:cs="Arial"/>
@@ -11276,11 +11325,11 @@
       <w:szCs w:val="22"/>
     </w:rPr>
   </w:style>
-  <w:style w:type="paragraph" w:styleId="706">
+  <w:style w:type="paragraph" w:styleId="710">
     <w:name w:val="Heading 9"/>
-    <w:basedOn w:val="858"/>
-    <w:next w:val="858"/>
-    <w:link w:val="707"/>
+    <w:basedOn w:val="862"/>
+    <w:next w:val="862"/>
+    <w:link w:val="711"/>
     <w:uiPriority w:val="9"/>
     <w:unhideWhenUsed/>
     <w:qFormat/>
@@ -11298,10 +11347,10 @@
       <w:szCs w:val="21"/>
     </w:rPr>
   </w:style>
-  <w:style w:type="character" w:styleId="707">
+  <w:style w:type="character" w:styleId="711">
     <w:name w:val="Heading 9 Char"/>
-    <w:basedOn w:val="865"/>
-    <w:link w:val="706"/>
+    <w:basedOn w:val="869"/>
+    <w:link w:val="710"/>
     <w:uiPriority w:val="9"/>
     <w:rPr>
       <w:rFonts w:ascii="Arial" w:hAnsi="Arial" w:eastAsia="Arial" w:cs="Arial"/>
@@ -11311,11 +11360,11 @@
       <w:szCs w:val="21"/>
     </w:rPr>
   </w:style>
-  <w:style w:type="paragraph" w:styleId="708">
+  <w:style w:type="paragraph" w:styleId="712">
     <w:name w:val="Subtitle"/>
-    <w:basedOn w:val="858"/>
-    <w:next w:val="858"/>
-    <w:link w:val="709"/>
+    <w:basedOn w:val="862"/>
+    <w:next w:val="862"/>
+    <w:link w:val="713"/>
     <w:uiPriority w:val="11"/>
     <w:qFormat/>
     <w:pPr>
@@ -11326,21 +11375,21 @@
       <w:szCs w:val="24"/>
     </w:rPr>
   </w:style>
-  <w:style w:type="character" w:styleId="709">
+  <w:style w:type="character" w:styleId="713">
     <w:name w:val="Subtitle Char"/>
-    <w:basedOn w:val="865"/>
-    <w:link w:val="708"/>
+    <w:basedOn w:val="869"/>
+    <w:link w:val="712"/>
     <w:uiPriority w:val="11"/>
     <w:rPr>
       <w:sz w:val="24"/>
       <w:szCs w:val="24"/>
     </w:rPr>
   </w:style>
-  <w:style w:type="paragraph" w:styleId="710">
+  <w:style w:type="paragraph" w:styleId="714">
     <w:name w:val="Quote"/>
-    <w:basedOn w:val="858"/>
-    <w:next w:val="858"/>
-    <w:link w:val="711"/>
+    <w:basedOn w:val="862"/>
+    <w:next w:val="862"/>
+    <w:link w:val="715"/>
     <w:uiPriority w:val="29"/>
     <w:qFormat/>
     <w:pPr>
@@ -11350,19 +11399,19 @@
       <w:i/>
     </w:rPr>
   </w:style>
-  <w:style w:type="character" w:styleId="711">
+  <w:style w:type="character" w:styleId="715">
     <w:name w:val="Quote Char"/>
-    <w:link w:val="710"/>
+    <w:link w:val="714"/>
     <w:uiPriority w:val="29"/>
     <w:rPr>
       <w:i/>
     </w:rPr>
   </w:style>
-  <w:style w:type="paragraph" w:styleId="712">
+  <w:style w:type="paragraph" w:styleId="716">
     <w:name w:val="Intense Quote"/>
-    <w:basedOn w:val="858"/>
-    <w:next w:val="858"/>
-    <w:link w:val="713"/>
+    <w:basedOn w:val="862"/>
+    <w:next w:val="862"/>
+    <w:link w:val="717"/>
     <w:uiPriority w:val="30"/>
     <w:qFormat/>
     <w:pPr>
@@ -11380,23 +11429,23 @@
       <w:i/>
     </w:rPr>
   </w:style>
-  <w:style w:type="character" w:styleId="713">
+  <w:style w:type="character" w:styleId="717">
     <w:name w:val="Intense Quote Char"/>
-    <w:link w:val="712"/>
+    <w:link w:val="716"/>
     <w:uiPriority w:val="30"/>
     <w:rPr>
       <w:i/>
     </w:rPr>
   </w:style>
-  <w:style w:type="character" w:styleId="714">
+  <w:style w:type="character" w:styleId="718">
     <w:name w:val="Caption Char"/>
-    <w:basedOn w:val="873"/>
-    <w:link w:val="884"/>
+    <w:basedOn w:val="877"/>
+    <w:link w:val="888"/>
     <w:uiPriority w:val="99"/>
   </w:style>
-  <w:style w:type="table" w:styleId="715">
+  <w:style w:type="table" w:styleId="719">
     <w:name w:val="Table Grid Light"/>
-    <w:basedOn w:val="866"/>
+    <w:basedOn w:val="870"/>
     <w:uiPriority w:val="59"/>
     <w:pPr>
       <w:spacing w:after="0" w:line="240" w:lineRule="auto"/>
@@ -11419,9 +11468,9 @@
       </w:tblCellMar>
     </w:tblPr>
   </w:style>
-  <w:style w:type="table" w:styleId="716">
+  <w:style w:type="table" w:styleId="720">
     <w:name w:val="Plain Table 1"/>
-    <w:basedOn w:val="866"/>
+    <w:basedOn w:val="870"/>
     <w:uiPriority w:val="59"/>
     <w:pPr>
       <w:spacing w:after="0" w:line="240" w:lineRule="auto"/>
@@ -11486,9 +11535,9 @@
       </w:rPr>
     </w:tblStylePr>
   </w:style>
-  <w:style w:type="table" w:styleId="717">
+  <w:style w:type="table" w:styleId="721">
     <w:name w:val="Plain Table 2"/>
-    <w:basedOn w:val="866"/>
+    <w:basedOn w:val="870"/>
     <w:uiPriority w:val="59"/>
     <w:pPr>
       <w:spacing w:after="0" w:line="240" w:lineRule="auto"/>
@@ -11571,9 +11620,9 @@
       </w:rPr>
     </w:tblStylePr>
   </w:style>
-  <w:style w:type="table" w:styleId="718">
+  <w:style w:type="table" w:styleId="722">
     <w:name w:val="Plain Table 3"/>
-    <w:basedOn w:val="866"/>
+    <w:basedOn w:val="870"/>
     <w:uiPriority w:val="99"/>
     <w:pPr>
       <w:spacing w:after="0" w:line="240" w:lineRule="auto"/>
@@ -11648,9 +11697,9 @@
       </w:rPr>
     </w:tblStylePr>
   </w:style>
-  <w:style w:type="table" w:styleId="719">
+  <w:style w:type="table" w:styleId="723">
     <w:name w:val="Plain Table 4"/>
-    <w:basedOn w:val="866"/>
+    <w:basedOn w:val="870"/>
     <w:uiPriority w:val="99"/>
     <w:pPr>
       <w:spacing w:after="0" w:line="240" w:lineRule="auto"/>
@@ -11705,9 +11754,9 @@
       </w:rPr>
     </w:tblStylePr>
   </w:style>
-  <w:style w:type="table" w:styleId="720">
+  <w:style w:type="table" w:styleId="724">
     <w:name w:val="Plain Table 5"/>
-    <w:basedOn w:val="866"/>
+    <w:basedOn w:val="870"/>
     <w:uiPriority w:val="99"/>
     <w:pPr>
       <w:spacing w:after="0" w:line="240" w:lineRule="auto"/>
@@ -11793,9 +11842,9 @@
       </w:tcPr>
     </w:tblStylePr>
   </w:style>
-  <w:style w:type="table" w:styleId="721">
+  <w:style w:type="table" w:styleId="725">
     <w:name w:val="Grid Table 1 Light"/>
-    <w:basedOn w:val="866"/>
+    <w:basedOn w:val="870"/>
     <w:uiPriority w:val="99"/>
     <w:pPr>
       <w:spacing w:after="0" w:line="240" w:lineRule="auto"/>
@@ -11858,9 +11907,9 @@
       </w:rPr>
     </w:tblStylePr>
   </w:style>
-  <w:style w:type="table" w:styleId="722">
+  <w:style w:type="table" w:styleId="726">
     <w:name w:val="Grid Table 1 Light - Accent 1"/>
-    <w:basedOn w:val="866"/>
+    <w:basedOn w:val="870"/>
     <w:uiPriority w:val="99"/>
     <w:pPr>
       <w:spacing w:after="0" w:line="240" w:lineRule="auto"/>
@@ -11923,9 +11972,9 @@
       </w:rPr>
     </w:tblStylePr>
   </w:style>
-  <w:style w:type="table" w:styleId="723">
+  <w:style w:type="table" w:styleId="727">
     <w:name w:val="Grid Table 1 Light - Accent 2"/>
-    <w:basedOn w:val="866"/>
+    <w:basedOn w:val="870"/>
     <w:uiPriority w:val="99"/>
     <w:pPr>
       <w:spacing w:after="0" w:line="240" w:lineRule="auto"/>
@@ -11988,9 +12037,9 @@
       </w:rPr>
     </w:tblStylePr>
   </w:style>
-  <w:style w:type="table" w:styleId="724">
+  <w:style w:type="table" w:styleId="728">
     <w:name w:val="Grid Table 1 Light - Accent 3"/>
-    <w:basedOn w:val="866"/>
+    <w:basedOn w:val="870"/>
     <w:uiPriority w:val="99"/>
     <w:pPr>
       <w:spacing w:after="0" w:line="240" w:lineRule="auto"/>
@@ -12053,9 +12102,9 @@
       </w:rPr>
     </w:tblStylePr>
   </w:style>
-  <w:style w:type="table" w:styleId="725">
+  <w:style w:type="table" w:styleId="729">
     <w:name w:val="Grid Table 1 Light - Accent 4"/>
-    <w:basedOn w:val="866"/>
+    <w:basedOn w:val="870"/>
     <w:uiPriority w:val="99"/>
     <w:pPr>
       <w:spacing w:after="0" w:line="240" w:lineRule="auto"/>
@@ -12118,9 +12167,9 @@
       </w:rPr>
     </w:tblStylePr>
   </w:style>
-  <w:style w:type="table" w:styleId="726">
+  <w:style w:type="table" w:styleId="730">
     <w:name w:val="Grid Table 1 Light - Accent 5"/>
-    <w:basedOn w:val="866"/>
+    <w:basedOn w:val="870"/>
     <w:uiPriority w:val="99"/>
     <w:pPr>
       <w:spacing w:after="0" w:line="240" w:lineRule="auto"/>
@@ -12183,9 +12232,9 @@
       </w:rPr>
     </w:tblStylePr>
   </w:style>
-  <w:style w:type="table" w:styleId="727">
+  <w:style w:type="table" w:styleId="731">
     <w:name w:val="Grid Table 1 Light - Accent 6"/>
-    <w:basedOn w:val="866"/>
+    <w:basedOn w:val="870"/>
     <w:uiPriority w:val="99"/>
     <w:pPr>
       <w:spacing w:after="0" w:line="240" w:lineRule="auto"/>
@@ -12248,9 +12297,9 @@
       </w:rPr>
     </w:tblStylePr>
   </w:style>
-  <w:style w:type="table" w:styleId="728">
+  <w:style w:type="table" w:styleId="732">
     <w:name w:val="Grid Table 2"/>
-    <w:basedOn w:val="866"/>
+    <w:basedOn w:val="870"/>
     <w:uiPriority w:val="99"/>
     <w:pPr>
       <w:spacing w:after="0" w:line="240" w:lineRule="auto"/>
@@ -12328,9 +12377,9 @@
       </w:tcPr>
     </w:tblStylePr>
   </w:style>
-  <w:style w:type="table" w:styleId="729">
+  <w:style w:type="table" w:styleId="733">
     <w:name w:val="Grid Table 2 - Accent 1"/>
-    <w:basedOn w:val="866"/>
+    <w:basedOn w:val="870"/>
     <w:uiPriority w:val="99"/>
     <w:pPr>
       <w:spacing w:after="0" w:line="240" w:lineRule="auto"/>
@@ -12408,9 +12457,9 @@
       </w:tcPr>
     </w:tblStylePr>
   </w:style>
-  <w:style w:type="table" w:styleId="730">
+  <w:style w:type="table" w:styleId="734">
     <w:name w:val="Grid Table 2 - Accent 2"/>
-    <w:basedOn w:val="866"/>
+    <w:basedOn w:val="870"/>
     <w:uiPriority w:val="99"/>
     <w:pPr>
       <w:spacing w:after="0" w:line="240" w:lineRule="auto"/>
@@ -12488,9 +12537,9 @@
       </w:tcPr>
     </w:tblStylePr>
   </w:style>
-  <w:style w:type="table" w:styleId="731">
+  <w:style w:type="table" w:styleId="735">
     <w:name w:val="Grid Table 2 - Accent 3"/>
-    <w:basedOn w:val="866"/>
+    <w:basedOn w:val="870"/>
     <w:uiPriority w:val="99"/>
     <w:pPr>
       <w:spacing w:after="0" w:line="240" w:lineRule="auto"/>
@@ -12568,9 +12617,9 @@
       </w:tcPr>
     </w:tblStylePr>
   </w:style>
-  <w:style w:type="table" w:styleId="732">
+  <w:style w:type="table" w:styleId="736">
     <w:name w:val="Grid Table 2 - Accent 4"/>
-    <w:basedOn w:val="866"/>
+    <w:basedOn w:val="870"/>
     <w:uiPriority w:val="99"/>
     <w:pPr>
       <w:spacing w:after="0" w:line="240" w:lineRule="auto"/>
@@ -12648,9 +12697,9 @@
       </w:tcPr>
     </w:tblStylePr>
   </w:style>
-  <w:style w:type="table" w:styleId="733">
+  <w:style w:type="table" w:styleId="737">
     <w:name w:val="Grid Table 2 - Accent 5"/>
-    <w:basedOn w:val="866"/>
+    <w:basedOn w:val="870"/>
     <w:uiPriority w:val="99"/>
     <w:pPr>
       <w:spacing w:after="0" w:line="240" w:lineRule="auto"/>
@@ -12728,9 +12777,9 @@
       </w:tcPr>
     </w:tblStylePr>
   </w:style>
-  <w:style w:type="table" w:styleId="734">
+  <w:style w:type="table" w:styleId="738">
     <w:name w:val="Grid Table 2 - Accent 6"/>
-    <w:basedOn w:val="866"/>
+    <w:basedOn w:val="870"/>
     <w:uiPriority w:val="99"/>
     <w:pPr>
       <w:spacing w:after="0" w:line="240" w:lineRule="auto"/>
@@ -12808,9 +12857,9 @@
       </w:tcPr>
     </w:tblStylePr>
   </w:style>
-  <w:style w:type="table" w:styleId="735">
+  <w:style w:type="table" w:styleId="739">
     <w:name w:val="Grid Table 3"/>
-    <w:basedOn w:val="866"/>
+    <w:basedOn w:val="870"/>
     <w:uiPriority w:val="99"/>
     <w:pPr>
       <w:spacing w:after="0" w:line="240" w:lineRule="auto"/>
@@ -12909,9 +12958,9 @@
       </w:tcPr>
     </w:tblStylePr>
   </w:style>
-  <w:style w:type="table" w:styleId="736">
+  <w:style w:type="table" w:styleId="740">
     <w:name w:val="Grid Table 3 - Accent 1"/>
-    <w:basedOn w:val="866"/>
+    <w:basedOn w:val="870"/>
     <w:uiPriority w:val="99"/>
     <w:pPr>
       <w:spacing w:after="0" w:line="240" w:lineRule="auto"/>
@@ -13010,9 +13059,9 @@
       </w:tcPr>
     </w:tblStylePr>
   </w:style>
-  <w:style w:type="table" w:styleId="737">
+  <w:style w:type="table" w:styleId="741">
     <w:name w:val="Grid Table 3 - Accent 2"/>
-    <w:basedOn w:val="866"/>
+    <w:basedOn w:val="870"/>
     <w:uiPriority w:val="99"/>
     <w:pPr>
       <w:spacing w:after="0" w:line="240" w:lineRule="auto"/>
@@ -13111,9 +13160,9 @@
       </w:tcPr>
     </w:tblStylePr>
   </w:style>
-  <w:style w:type="table" w:styleId="738">
+  <w:style w:type="table" w:styleId="742">
     <w:name w:val="Grid Table 3 - Accent 3"/>
-    <w:basedOn w:val="866"/>
+    <w:basedOn w:val="870"/>
     <w:uiPriority w:val="99"/>
     <w:pPr>
       <w:spacing w:after="0" w:line="240" w:lineRule="auto"/>
@@ -13212,9 +13261,9 @@
       </w:tcPr>
     </w:tblStylePr>
   </w:style>
-  <w:style w:type="table" w:styleId="739">
+  <w:style w:type="table" w:styleId="743">
     <w:name w:val="Grid Table 3 - Accent 4"/>
-    <w:basedOn w:val="866"/>
+    <w:basedOn w:val="870"/>
     <w:uiPriority w:val="99"/>
     <w:pPr>
       <w:spacing w:after="0" w:line="240" w:lineRule="auto"/>
@@ -13313,9 +13362,9 @@
       </w:tcPr>
     </w:tblStylePr>
   </w:style>
-  <w:style w:type="table" w:styleId="740">
+  <w:style w:type="table" w:styleId="744">
     <w:name w:val="Grid Table 3 - Accent 5"/>
-    <w:basedOn w:val="866"/>
+    <w:basedOn w:val="870"/>
     <w:uiPriority w:val="99"/>
     <w:pPr>
       <w:spacing w:after="0" w:line="240" w:lineRule="auto"/>
@@ -13414,9 +13463,9 @@
       </w:tcPr>
     </w:tblStylePr>
   </w:style>
-  <w:style w:type="table" w:styleId="741">
+  <w:style w:type="table" w:styleId="745">
     <w:name w:val="Grid Table 3 - Accent 6"/>
-    <w:basedOn w:val="866"/>
+    <w:basedOn w:val="870"/>
     <w:uiPriority w:val="99"/>
     <w:pPr>
       <w:spacing w:after="0" w:line="240" w:lineRule="auto"/>
@@ -13515,9 +13564,9 @@
       </w:tcPr>
     </w:tblStylePr>
   </w:style>
-  <w:style w:type="table" w:styleId="742">
+  <w:style w:type="table" w:styleId="746">
     <w:name w:val="Grid Table 4"/>
-    <w:basedOn w:val="866"/>
+    <w:basedOn w:val="870"/>
     <w:uiPriority w:val="59"/>
     <w:pPr>
       <w:spacing w:after="0" w:line="240" w:lineRule="auto"/>
@@ -13596,9 +13645,9 @@
       </w:tcPr>
     </w:tblStylePr>
   </w:style>
-  <w:style w:type="table" w:styleId="743">
+  <w:style w:type="table" w:styleId="747">
     <w:name w:val="Grid Table 4 - Accent 1"/>
-    <w:basedOn w:val="866"/>
+    <w:basedOn w:val="870"/>
     <w:uiPriority w:val="59"/>
     <w:pPr>
       <w:spacing w:after="0" w:line="240" w:lineRule="auto"/>
@@ -13677,9 +13726,9 @@
       </w:tcPr>
     </w:tblStylePr>
   </w:style>
-  <w:style w:type="table" w:styleId="744">
+  <w:style w:type="table" w:styleId="748">
     <w:name w:val="Grid Table 4 - Accent 2"/>
-    <w:basedOn w:val="866"/>
+    <w:basedOn w:val="870"/>
     <w:uiPriority w:val="59"/>
     <w:pPr>
       <w:spacing w:after="0" w:line="240" w:lineRule="auto"/>
@@ -13758,9 +13807,9 @@
       </w:tcPr>
     </w:tblStylePr>
   </w:style>
-  <w:style w:type="table" w:styleId="745">
+  <w:style w:type="table" w:styleId="749">
     <w:name w:val="Grid Table 4 - Accent 3"/>
-    <w:basedOn w:val="866"/>
+    <w:basedOn w:val="870"/>
     <w:uiPriority w:val="59"/>
     <w:pPr>
       <w:spacing w:after="0" w:line="240" w:lineRule="auto"/>
@@ -13839,9 +13888,9 @@
       </w:tcPr>
     </w:tblStylePr>
   </w:style>
-  <w:style w:type="table" w:styleId="746">
+  <w:style w:type="table" w:styleId="750">
     <w:name w:val="Grid Table 4 - Accent 4"/>
-    <w:basedOn w:val="866"/>
+    <w:basedOn w:val="870"/>
     <w:uiPriority w:val="59"/>
     <w:pPr>
       <w:spacing w:after="0" w:line="240" w:lineRule="auto"/>
@@ -13920,9 +13969,9 @@
       </w:tcPr>
     </w:tblStylePr>
   </w:style>
-  <w:style w:type="table" w:styleId="747">
+  <w:style w:type="table" w:styleId="751">
     <w:name w:val="Grid Table 4 - Accent 5"/>
-    <w:basedOn w:val="866"/>
+    <w:basedOn w:val="870"/>
     <w:uiPriority w:val="59"/>
     <w:pPr>
       <w:spacing w:after="0" w:line="240" w:lineRule="auto"/>
@@ -14001,9 +14050,9 @@
       </w:tcPr>
     </w:tblStylePr>
   </w:style>
-  <w:style w:type="table" w:styleId="748">
+  <w:style w:type="table" w:styleId="752">
     <w:name w:val="Grid Table 4 - Accent 6"/>
-    <w:basedOn w:val="866"/>
+    <w:basedOn w:val="870"/>
     <w:uiPriority w:val="59"/>
     <w:pPr>
       <w:spacing w:after="0" w:line="240" w:lineRule="auto"/>
@@ -14082,9 +14131,9 @@
       </w:tcPr>
     </w:tblStylePr>
   </w:style>
-  <w:style w:type="table" w:styleId="749">
+  <w:style w:type="table" w:styleId="753">
     <w:name w:val="Grid Table 5 Dark"/>
-    <w:basedOn w:val="866"/>
+    <w:basedOn w:val="870"/>
     <w:uiPriority w:val="99"/>
     <w:pPr>
       <w:spacing w:after="0" w:line="240" w:lineRule="auto"/>
@@ -14161,9 +14210,9 @@
       </w:tcPr>
     </w:tblStylePr>
   </w:style>
-  <w:style w:type="table" w:styleId="750">
+  <w:style w:type="table" w:styleId="754">
     <w:name w:val="Grid Table 5 Dark- Accent 1"/>
-    <w:basedOn w:val="866"/>
+    <w:basedOn w:val="870"/>
     <w:uiPriority w:val="99"/>
     <w:pPr>
       <w:spacing w:after="0" w:line="240" w:lineRule="auto"/>
@@ -14240,9 +14289,9 @@
       </w:tcPr>
     </w:tblStylePr>
   </w:style>
-  <w:style w:type="table" w:styleId="751">
+  <w:style w:type="table" w:styleId="755">
     <w:name w:val="Grid Table 5 Dark - Accent 2"/>
-    <w:basedOn w:val="866"/>
+    <w:basedOn w:val="870"/>
     <w:uiPriority w:val="99"/>
     <w:pPr>
       <w:spacing w:after="0" w:line="240" w:lineRule="auto"/>
@@ -14319,9 +14368,9 @@
       </w:tcPr>
     </w:tblStylePr>
   </w:style>
-  <w:style w:type="table" w:styleId="752">
+  <w:style w:type="table" w:styleId="756">
     <w:name w:val="Grid Table 5 Dark - Accent 3"/>
-    <w:basedOn w:val="866"/>
+    <w:basedOn w:val="870"/>
     <w:uiPriority w:val="99"/>
     <w:pPr>
       <w:spacing w:after="0" w:line="240" w:lineRule="auto"/>
@@ -14398,9 +14447,9 @@
       </w:tcPr>
     </w:tblStylePr>
   </w:style>
-  <w:style w:type="table" w:styleId="753">
+  <w:style w:type="table" w:styleId="757">
     <w:name w:val="Grid Table 5 Dark- Accent 4"/>
-    <w:basedOn w:val="866"/>
+    <w:basedOn w:val="870"/>
     <w:uiPriority w:val="99"/>
     <w:pPr>
       <w:spacing w:after="0" w:line="240" w:lineRule="auto"/>
@@ -14477,9 +14526,9 @@
       </w:tcPr>
     </w:tblStylePr>
   </w:style>
-  <w:style w:type="table" w:styleId="754">
+  <w:style w:type="table" w:styleId="758">
     <w:name w:val="Grid Table 5 Dark - Accent 5"/>
-    <w:basedOn w:val="866"/>
+    <w:basedOn w:val="870"/>
     <w:uiPriority w:val="99"/>
     <w:pPr>
       <w:spacing w:after="0" w:line="240" w:lineRule="auto"/>
@@ -14556,9 +14605,9 @@
       </w:tcPr>
     </w:tblStylePr>
   </w:style>
-  <w:style w:type="table" w:styleId="755">
+  <w:style w:type="table" w:styleId="759">
     <w:name w:val="Grid Table 5 Dark - Accent 6"/>
-    <w:basedOn w:val="866"/>
+    <w:basedOn w:val="870"/>
     <w:uiPriority w:val="99"/>
     <w:pPr>
       <w:spacing w:after="0" w:line="240" w:lineRule="auto"/>
@@ -14635,9 +14684,9 @@
       </w:tcPr>
     </w:tblStylePr>
   </w:style>
-  <w:style w:type="table" w:styleId="756">
+  <w:style w:type="table" w:styleId="760">
     <w:name w:val="Grid Table 6 Colorful"/>
-    <w:basedOn w:val="866"/>
+    <w:basedOn w:val="870"/>
     <w:uiPriority w:val="99"/>
     <w:pPr>
       <w:spacing w:after="0" w:line="240" w:lineRule="auto"/>
@@ -14714,9 +14763,9 @@
       </w:rPr>
     </w:tblStylePr>
   </w:style>
-  <w:style w:type="table" w:styleId="757">
+  <w:style w:type="table" w:styleId="761">
     <w:name w:val="Grid Table 6 Colorful - Accent 1"/>
-    <w:basedOn w:val="866"/>
+    <w:basedOn w:val="870"/>
     <w:uiPriority w:val="99"/>
     <w:pPr>
       <w:spacing w:after="0" w:line="240" w:lineRule="auto"/>
@@ -14793,9 +14842,9 @@
       </w:rPr>
     </w:tblStylePr>
   </w:style>
-  <w:style w:type="table" w:styleId="758">
+  <w:style w:type="table" w:styleId="762">
     <w:name w:val="Grid Table 6 Colorful - Accent 2"/>
-    <w:basedOn w:val="866"/>
+    <w:basedOn w:val="870"/>
     <w:uiPriority w:val="99"/>
     <w:pPr>
       <w:spacing w:after="0" w:line="240" w:lineRule="auto"/>
@@ -14872,9 +14921,9 @@
       </w:rPr>
     </w:tblStylePr>
   </w:style>
-  <w:style w:type="table" w:styleId="759">
+  <w:style w:type="table" w:styleId="763">
     <w:name w:val="Grid Table 6 Colorful - Accent 3"/>
-    <w:basedOn w:val="866"/>
+    <w:basedOn w:val="870"/>
     <w:uiPriority w:val="99"/>
     <w:pPr>
       <w:spacing w:after="0" w:line="240" w:lineRule="auto"/>
@@ -14951,9 +15000,9 @@
       </w:rPr>
     </w:tblStylePr>
   </w:style>
-  <w:style w:type="table" w:styleId="760">
+  <w:style w:type="table" w:styleId="764">
     <w:name w:val="Grid Table 6 Colorful - Accent 4"/>
-    <w:basedOn w:val="866"/>
+    <w:basedOn w:val="870"/>
     <w:uiPriority w:val="99"/>
     <w:pPr>
       <w:spacing w:after="0" w:line="240" w:lineRule="auto"/>
@@ -15030,9 +15079,9 @@
       </w:rPr>
     </w:tblStylePr>
   </w:style>
-  <w:style w:type="table" w:styleId="761">
+  <w:style w:type="table" w:styleId="765">
     <w:name w:val="Grid Table 6 Colorful - Accent 5"/>
-    <w:basedOn w:val="866"/>
+    <w:basedOn w:val="870"/>
     <w:uiPriority w:val="99"/>
     <w:pPr>
       <w:spacing w:after="0" w:line="240" w:lineRule="auto"/>
@@ -15109,9 +15158,9 @@
       </w:rPr>
     </w:tblStylePr>
   </w:style>
-  <w:style w:type="table" w:styleId="762">
+  <w:style w:type="table" w:styleId="766">
     <w:name w:val="Grid Table 6 Colorful - Accent 6"/>
-    <w:basedOn w:val="866"/>
+    <w:basedOn w:val="870"/>
     <w:uiPriority w:val="99"/>
     <w:pPr>
       <w:spacing w:after="0" w:line="240" w:lineRule="auto"/>
@@ -15188,9 +15237,9 @@
       </w:rPr>
     </w:tblStylePr>
   </w:style>
-  <w:style w:type="table" w:styleId="763">
+  <w:style w:type="table" w:styleId="767">
     <w:name w:val="Grid Table 7 Colorful"/>
-    <w:basedOn w:val="866"/>
+    <w:basedOn w:val="870"/>
     <w:uiPriority w:val="99"/>
     <w:pPr>
       <w:spacing w:after="0" w:line="240" w:lineRule="auto"/>
@@ -15300,9 +15349,9 @@
       </w:tcPr>
     </w:tblStylePr>
   </w:style>
-  <w:style w:type="table" w:styleId="764">
+  <w:style w:type="table" w:styleId="768">
     <w:name w:val="Grid Table 7 Colorful - Accent 1"/>
-    <w:basedOn w:val="866"/>
+    <w:basedOn w:val="870"/>
     <w:uiPriority w:val="99"/>
     <w:pPr>
       <w:spacing w:after="0" w:line="240" w:lineRule="auto"/>
@@ -15412,9 +15461,9 @@
       </w:tcPr>
     </w:tblStylePr>
   </w:style>
-  <w:style w:type="table" w:styleId="765">
+  <w:style w:type="table" w:styleId="769">
     <w:name w:val="Grid Table 7 Colorful - Accent 2"/>
-    <w:basedOn w:val="866"/>
+    <w:basedOn w:val="870"/>
     <w:uiPriority w:val="99"/>
     <w:pPr>
       <w:spacing w:after="0" w:line="240" w:lineRule="auto"/>
@@ -15524,9 +15573,9 @@
       </w:tcPr>
     </w:tblStylePr>
   </w:style>
-  <w:style w:type="table" w:styleId="766">
+  <w:style w:type="table" w:styleId="770">
     <w:name w:val="Grid Table 7 Colorful - Accent 3"/>
-    <w:basedOn w:val="866"/>
+    <w:basedOn w:val="870"/>
     <w:uiPriority w:val="99"/>
     <w:pPr>
       <w:spacing w:after="0" w:line="240" w:lineRule="auto"/>
@@ -15636,9 +15685,9 @@
       </w:tcPr>
     </w:tblStylePr>
   </w:style>
-  <w:style w:type="table" w:styleId="767">
+  <w:style w:type="table" w:styleId="771">
     <w:name w:val="Grid Table 7 Colorful - Accent 4"/>
-    <w:basedOn w:val="866"/>
+    <w:basedOn w:val="870"/>
     <w:uiPriority w:val="99"/>
     <w:pPr>
       <w:spacing w:after="0" w:line="240" w:lineRule="auto"/>
@@ -15748,9 +15797,9 @@
       </w:tcPr>
     </w:tblStylePr>
   </w:style>
-  <w:style w:type="table" w:styleId="768">
+  <w:style w:type="table" w:styleId="772">
     <w:name w:val="Grid Table 7 Colorful - Accent 5"/>
-    <w:basedOn w:val="866"/>
+    <w:basedOn w:val="870"/>
     <w:uiPriority w:val="99"/>
     <w:pPr>
       <w:spacing w:after="0" w:line="240" w:lineRule="auto"/>
@@ -15860,9 +15909,9 @@
       </w:tcPr>
     </w:tblStylePr>
   </w:style>
-  <w:style w:type="table" w:styleId="769">
+  <w:style w:type="table" w:styleId="773">
     <w:name w:val="Grid Table 7 Colorful - Accent 6"/>
-    <w:basedOn w:val="866"/>
+    <w:basedOn w:val="870"/>
     <w:uiPriority w:val="99"/>
     <w:pPr>
       <w:spacing w:after="0" w:line="240" w:lineRule="auto"/>
@@ -15972,9 +16021,9 @@
       </w:tcPr>
     </w:tblStylePr>
   </w:style>
-  <w:style w:type="table" w:styleId="770">
+  <w:style w:type="table" w:styleId="774">
     <w:name w:val="List Table 1 Light"/>
-    <w:basedOn w:val="866"/>
+    <w:basedOn w:val="870"/>
     <w:uiPriority w:val="99"/>
     <w:pPr>
       <w:spacing w:after="0" w:line="240" w:lineRule="auto"/>
@@ -16035,9 +16084,9 @@
       </w:tcPr>
     </w:tblStylePr>
   </w:style>
-  <w:style w:type="table" w:styleId="771">
+  <w:style w:type="table" w:styleId="775">
     <w:name w:val="List Table 1 Light - Accent 1"/>
-    <w:basedOn w:val="866"/>
+    <w:basedOn w:val="870"/>
     <w:uiPriority w:val="99"/>
     <w:pPr>
       <w:spacing w:after="0" w:line="240" w:lineRule="auto"/>
@@ -16098,9 +16147,9 @@
       </w:tcPr>
     </w:tblStylePr>
   </w:style>
-  <w:style w:type="table" w:styleId="772">
+  <w:style w:type="table" w:styleId="776">
     <w:name w:val="List Table 1 Light - Accent 2"/>
-    <w:basedOn w:val="866"/>
+    <w:basedOn w:val="870"/>
     <w:uiPriority w:val="99"/>
     <w:pPr>
       <w:spacing w:after="0" w:line="240" w:lineRule="auto"/>
@@ -16161,9 +16210,9 @@
       </w:tcPr>
     </w:tblStylePr>
   </w:style>
-  <w:style w:type="table" w:styleId="773">
+  <w:style w:type="table" w:styleId="777">
     <w:name w:val="List Table 1 Light - Accent 3"/>
-    <w:basedOn w:val="866"/>
+    <w:basedOn w:val="870"/>
     <w:uiPriority w:val="99"/>
     <w:pPr>
       <w:spacing w:after="0" w:line="240" w:lineRule="auto"/>
@@ -16224,9 +16273,9 @@
       </w:tcPr>
     </w:tblStylePr>
   </w:style>
-  <w:style w:type="table" w:styleId="774">
+  <w:style w:type="table" w:styleId="778">
     <w:name w:val="List Table 1 Light - Accent 4"/>
-    <w:basedOn w:val="866"/>
+    <w:basedOn w:val="870"/>
     <w:uiPriority w:val="99"/>
     <w:pPr>
       <w:spacing w:after="0" w:line="240" w:lineRule="auto"/>
@@ -16287,9 +16336,9 @@
       </w:tcPr>
     </w:tblStylePr>
   </w:style>
-  <w:style w:type="table" w:styleId="775">
+  <w:style w:type="table" w:styleId="779">
     <w:name w:val="List Table 1 Light - Accent 5"/>
-    <w:basedOn w:val="866"/>
+    <w:basedOn w:val="870"/>
     <w:uiPriority w:val="99"/>
     <w:pPr>
       <w:spacing w:after="0" w:line="240" w:lineRule="auto"/>
@@ -16350,9 +16399,9 @@
       </w:tcPr>
     </w:tblStylePr>
   </w:style>
-  <w:style w:type="table" w:styleId="776">
+  <w:style w:type="table" w:styleId="780">
     <w:name w:val="List Table 1 Light - Accent 6"/>
-    <w:basedOn w:val="866"/>
+    <w:basedOn w:val="870"/>
     <w:uiPriority w:val="99"/>
     <w:pPr>
       <w:spacing w:after="0" w:line="240" w:lineRule="auto"/>
@@ -16413,9 +16462,9 @@
       </w:tcPr>
     </w:tblStylePr>
   </w:style>
-  <w:style w:type="table" w:styleId="777">
+  <w:style w:type="table" w:styleId="781">
     <w:name w:val="List Table 2"/>
-    <w:basedOn w:val="866"/>
+    <w:basedOn w:val="870"/>
     <w:uiPriority w:val="99"/>
     <w:pPr>
       <w:spacing w:after="0" w:line="240" w:lineRule="auto"/>
@@ -16499,9 +16548,9 @@
       </w:tcPr>
     </w:tblStylePr>
   </w:style>
-  <w:style w:type="table" w:styleId="778">
+  <w:style w:type="table" w:styleId="782">
     <w:name w:val="List Table 2 - Accent 1"/>
-    <w:basedOn w:val="866"/>
+    <w:basedOn w:val="870"/>
     <w:uiPriority w:val="99"/>
     <w:pPr>
       <w:spacing w:after="0" w:line="240" w:lineRule="auto"/>
@@ -16585,9 +16634,9 @@
       </w:tcPr>
     </w:tblStylePr>
   </w:style>
-  <w:style w:type="table" w:styleId="779">
+  <w:style w:type="table" w:styleId="783">
     <w:name w:val="List Table 2 - Accent 2"/>
-    <w:basedOn w:val="866"/>
+    <w:basedOn w:val="870"/>
     <w:uiPriority w:val="99"/>
     <w:pPr>
       <w:spacing w:after="0" w:line="240" w:lineRule="auto"/>
@@ -16671,9 +16720,9 @@
       </w:tcPr>
     </w:tblStylePr>
   </w:style>
-  <w:style w:type="table" w:styleId="780">
+  <w:style w:type="table" w:styleId="784">
     <w:name w:val="List Table 2 - Accent 3"/>
-    <w:basedOn w:val="866"/>
+    <w:basedOn w:val="870"/>
     <w:uiPriority w:val="99"/>
     <w:pPr>
       <w:spacing w:after="0" w:line="240" w:lineRule="auto"/>
@@ -16757,9 +16806,9 @@
       </w:tcPr>
     </w:tblStylePr>
   </w:style>
-  <w:style w:type="table" w:styleId="781">
+  <w:style w:type="table" w:styleId="785">
     <w:name w:val="List Table 2 - Accent 4"/>
-    <w:basedOn w:val="866"/>
+    <w:basedOn w:val="870"/>
     <w:uiPriority w:val="99"/>
     <w:pPr>
       <w:spacing w:after="0" w:line="240" w:lineRule="auto"/>
@@ -16843,9 +16892,9 @@
       </w:tcPr>
     </w:tblStylePr>
   </w:style>
-  <w:style w:type="table" w:styleId="782">
+  <w:style w:type="table" w:styleId="786">
     <w:name w:val="List Table 2 - Accent 5"/>
-    <w:basedOn w:val="866"/>
+    <w:basedOn w:val="870"/>
     <w:uiPriority w:val="99"/>
     <w:pPr>
       <w:spacing w:after="0" w:line="240" w:lineRule="auto"/>
@@ -16929,9 +16978,9 @@
       </w:tcPr>
     </w:tblStylePr>
   </w:style>
-  <w:style w:type="table" w:styleId="783">
+  <w:style w:type="table" w:styleId="787">
     <w:name w:val="List Table 2 - Accent 6"/>
-    <w:basedOn w:val="866"/>
+    <w:basedOn w:val="870"/>
     <w:uiPriority w:val="99"/>
     <w:pPr>
       <w:spacing w:after="0" w:line="240" w:lineRule="auto"/>
@@ -17015,9 +17064,9 @@
       </w:tcPr>
     </w:tblStylePr>
   </w:style>
-  <w:style w:type="table" w:styleId="784">
+  <w:style w:type="table" w:styleId="788">
     <w:name w:val="List Table 3"/>
-    <w:basedOn w:val="866"/>
+    <w:basedOn w:val="870"/>
     <w:uiPriority w:val="99"/>
     <w:pPr>
       <w:spacing w:after="0" w:line="240" w:lineRule="auto"/>
@@ -17089,9 +17138,9 @@
       </w:rPr>
     </w:tblStylePr>
   </w:style>
-  <w:style w:type="table" w:styleId="785">
+  <w:style w:type="table" w:styleId="789">
     <w:name w:val="List Table 3 - Accent 1"/>
-    <w:basedOn w:val="866"/>
+    <w:basedOn w:val="870"/>
     <w:uiPriority w:val="99"/>
     <w:pPr>
       <w:spacing w:after="0" w:line="240" w:lineRule="auto"/>
@@ -17163,9 +17212,9 @@
       </w:rPr>
     </w:tblStylePr>
   </w:style>
-  <w:style w:type="table" w:styleId="786">
+  <w:style w:type="table" w:styleId="790">
     <w:name w:val="List Table 3 - Accent 2"/>
-    <w:basedOn w:val="866"/>
+    <w:basedOn w:val="870"/>
     <w:uiPriority w:val="99"/>
     <w:pPr>
       <w:spacing w:after="0" w:line="240" w:lineRule="auto"/>
@@ -17237,9 +17286,9 @@
       </w:rPr>
     </w:tblStylePr>
   </w:style>
-  <w:style w:type="table" w:styleId="787">
+  <w:style w:type="table" w:styleId="791">
     <w:name w:val="List Table 3 - Accent 3"/>
-    <w:basedOn w:val="866"/>
+    <w:basedOn w:val="870"/>
     <w:uiPriority w:val="99"/>
     <w:pPr>
       <w:spacing w:after="0" w:line="240" w:lineRule="auto"/>
@@ -17311,9 +17360,9 @@
       </w:rPr>
     </w:tblStylePr>
   </w:style>
-  <w:style w:type="table" w:styleId="788">
+  <w:style w:type="table" w:styleId="792">
     <w:name w:val="List Table 3 - Accent 4"/>
-    <w:basedOn w:val="866"/>
+    <w:basedOn w:val="870"/>
     <w:uiPriority w:val="99"/>
     <w:pPr>
       <w:spacing w:after="0" w:line="240" w:lineRule="auto"/>
@@ -17385,9 +17434,9 @@
       </w:rPr>
     </w:tblStylePr>
   </w:style>
-  <w:style w:type="table" w:styleId="789">
+  <w:style w:type="table" w:styleId="793">
     <w:name w:val="List Table 3 - Accent 5"/>
-    <w:basedOn w:val="866"/>
+    <w:basedOn w:val="870"/>
     <w:uiPriority w:val="99"/>
     <w:pPr>
       <w:spacing w:after="0" w:line="240" w:lineRule="auto"/>
@@ -17459,9 +17508,9 @@
       </w:rPr>
     </w:tblStylePr>
   </w:style>
-  <w:style w:type="table" w:styleId="790">
+  <w:style w:type="table" w:styleId="794">
     <w:name w:val="List Table 3 - Accent 6"/>
-    <w:basedOn w:val="866"/>
+    <w:basedOn w:val="870"/>
     <w:uiPriority w:val="99"/>
     <w:pPr>
       <w:spacing w:after="0" w:line="240" w:lineRule="auto"/>
@@ -17533,9 +17582,9 @@
       </w:rPr>
     </w:tblStylePr>
   </w:style>
-  <w:style w:type="table" w:styleId="791">
+  <w:style w:type="table" w:styleId="795">
     <w:name w:val="List Table 4"/>
-    <w:basedOn w:val="866"/>
+    <w:basedOn w:val="870"/>
     <w:uiPriority w:val="99"/>
     <w:pPr>
       <w:spacing w:after="0" w:line="240" w:lineRule="auto"/>
@@ -17602,9 +17651,9 @@
       </w:rPr>
     </w:tblStylePr>
   </w:style>
-  <w:style w:type="table" w:styleId="792">
+  <w:style w:type="table" w:styleId="796">
     <w:name w:val="List Table 4 - Accent 1"/>
-    <w:basedOn w:val="866"/>
+    <w:basedOn w:val="870"/>
     <w:uiPriority w:val="99"/>
     <w:pPr>
       <w:spacing w:after="0" w:line="240" w:lineRule="auto"/>
@@ -17671,9 +17720,9 @@
       </w:rPr>
     </w:tblStylePr>
   </w:style>
-  <w:style w:type="table" w:styleId="793">
+  <w:style w:type="table" w:styleId="797">
     <w:name w:val="List Table 4 - Accent 2"/>
-    <w:basedOn w:val="866"/>
+    <w:basedOn w:val="870"/>
     <w:uiPriority w:val="99"/>
     <w:pPr>
       <w:spacing w:after="0" w:line="240" w:lineRule="auto"/>
@@ -17740,9 +17789,9 @@
       </w:rPr>
     </w:tblStylePr>
   </w:style>
-  <w:style w:type="table" w:styleId="794">
+  <w:style w:type="table" w:styleId="798">
     <w:name w:val="List Table 4 - Accent 3"/>
-    <w:basedOn w:val="866"/>
+    <w:basedOn w:val="870"/>
     <w:uiPriority w:val="99"/>
     <w:pPr>
       <w:spacing w:after="0" w:line="240" w:lineRule="auto"/>
@@ -17809,9 +17858,9 @@
       </w:rPr>
     </w:tblStylePr>
   </w:style>
-  <w:style w:type="table" w:styleId="795">
+  <w:style w:type="table" w:styleId="799">
     <w:name w:val="List Table 4 - Accent 4"/>
-    <w:basedOn w:val="866"/>
+    <w:basedOn w:val="870"/>
     <w:uiPriority w:val="99"/>
     <w:pPr>
       <w:spacing w:after="0" w:line="240" w:lineRule="auto"/>
@@ -17878,9 +17927,9 @@
       </w:rPr>
     </w:tblStylePr>
   </w:style>
-  <w:style w:type="table" w:styleId="796">
+  <w:style w:type="table" w:styleId="800">
     <w:name w:val="List Table 4 - Accent 5"/>
-    <w:basedOn w:val="866"/>
+    <w:basedOn w:val="870"/>
     <w:uiPriority w:val="99"/>
     <w:pPr>
       <w:spacing w:after="0" w:line="240" w:lineRule="auto"/>
@@ -17947,9 +17996,9 @@
       </w:rPr>
     </w:tblStylePr>
   </w:style>
-  <w:style w:type="table" w:styleId="797">
+  <w:style w:type="table" w:styleId="801">
     <w:name w:val="List Table 4 - Accent 6"/>
-    <w:basedOn w:val="866"/>
+    <w:basedOn w:val="870"/>
     <w:uiPriority w:val="99"/>
     <w:pPr>
       <w:spacing w:after="0" w:line="240" w:lineRule="auto"/>
@@ -18016,9 +18065,9 @@
       </w:rPr>
     </w:tblStylePr>
   </w:style>
-  <w:style w:type="table" w:styleId="798">
+  <w:style w:type="table" w:styleId="802">
     <w:name w:val="List Table 5 Dark"/>
-    <w:basedOn w:val="866"/>
+    <w:basedOn w:val="870"/>
     <w:uiPriority w:val="99"/>
     <w:pPr>
       <w:spacing w:after="0" w:line="240" w:lineRule="auto"/>
@@ -18123,9 +18172,9 @@
       </w:rPr>
     </w:tblStylePr>
   </w:style>
-  <w:style w:type="table" w:styleId="799">
+  <w:style w:type="table" w:styleId="803">
     <w:name w:val="List Table 5 Dark - Accent 1"/>
-    <w:basedOn w:val="866"/>
+    <w:basedOn w:val="870"/>
     <w:uiPriority w:val="99"/>
     <w:pPr>
       <w:spacing w:after="0" w:line="240" w:lineRule="auto"/>
@@ -18230,9 +18279,9 @@
       </w:rPr>
     </w:tblStylePr>
   </w:style>
-  <w:style w:type="table" w:styleId="800">
+  <w:style w:type="table" w:styleId="804">
     <w:name w:val="List Table 5 Dark - Accent 2"/>
-    <w:basedOn w:val="866"/>
+    <w:basedOn w:val="870"/>
     <w:uiPriority w:val="99"/>
     <w:pPr>
       <w:spacing w:after="0" w:line="240" w:lineRule="auto"/>
@@ -18337,9 +18386,9 @@
       </w:rPr>
     </w:tblStylePr>
   </w:style>
-  <w:style w:type="table" w:styleId="801">
+  <w:style w:type="table" w:styleId="805">
     <w:name w:val="List Table 5 Dark - Accent 3"/>
-    <w:basedOn w:val="866"/>
+    <w:basedOn w:val="870"/>
     <w:uiPriority w:val="99"/>
     <w:pPr>
       <w:spacing w:after="0" w:line="240" w:lineRule="auto"/>
@@ -18444,9 +18493,9 @@
       </w:rPr>
     </w:tblStylePr>
   </w:style>
-  <w:style w:type="table" w:styleId="802">
+  <w:style w:type="table" w:styleId="806">
     <w:name w:val="List Table 5 Dark - Accent 4"/>
-    <w:basedOn w:val="866"/>
+    <w:basedOn w:val="870"/>
     <w:uiPriority w:val="99"/>
     <w:pPr>
       <w:spacing w:after="0" w:line="240" w:lineRule="auto"/>
@@ -18551,9 +18600,9 @@
       </w:rPr>
     </w:tblStylePr>
   </w:style>
-  <w:style w:type="table" w:styleId="803">
+  <w:style w:type="table" w:styleId="807">
     <w:name w:val="List Table 5 Dark - Accent 5"/>
-    <w:basedOn w:val="866"/>
+    <w:basedOn w:val="870"/>
     <w:uiPriority w:val="99"/>
     <w:pPr>
       <w:spacing w:after="0" w:line="240" w:lineRule="auto"/>
@@ -18658,9 +18707,9 @@
       </w:rPr>
     </w:tblStylePr>
   </w:style>
-  <w:style w:type="table" w:styleId="804">
+  <w:style w:type="table" w:styleId="808">
     <w:name w:val="List Table 5 Dark - Accent 6"/>
-    <w:basedOn w:val="866"/>
+    <w:basedOn w:val="870"/>
     <w:uiPriority w:val="99"/>
     <w:pPr>
       <w:spacing w:after="0" w:line="240" w:lineRule="auto"/>
@@ -18765,9 +18814,9 @@
       </w:rPr>
     </w:tblStylePr>
   </w:style>
-  <w:style w:type="table" w:styleId="805">
+  <w:style w:type="table" w:styleId="809">
     <w:name w:val="List Table 6 Colorful"/>
-    <w:basedOn w:val="866"/>
+    <w:basedOn w:val="870"/>
     <w:uiPriority w:val="99"/>
     <w:pPr>
       <w:spacing w:after="0" w:line="240" w:lineRule="auto"/>
@@ -18838,9 +18887,9 @@
       </w:tcPr>
     </w:tblStylePr>
   </w:style>
-  <w:style w:type="table" w:styleId="806">
+  <w:style w:type="table" w:styleId="810">
     <w:name w:val="List Table 6 Colorful - Accent 1"/>
-    <w:basedOn w:val="866"/>
+    <w:basedOn w:val="870"/>
     <w:uiPriority w:val="99"/>
     <w:pPr>
       <w:spacing w:after="0" w:line="240" w:lineRule="auto"/>
@@ -18911,9 +18960,9 @@
       </w:tcPr>
     </w:tblStylePr>
   </w:style>
-  <w:style w:type="table" w:styleId="807">
+  <w:style w:type="table" w:styleId="811">
     <w:name w:val="List Table 6 Colorful - Accent 2"/>
-    <w:basedOn w:val="866"/>
+    <w:basedOn w:val="870"/>
     <w:uiPriority w:val="99"/>
     <w:pPr>
       <w:spacing w:after="0" w:line="240" w:lineRule="auto"/>
@@ -18984,9 +19033,9 @@
       </w:tcPr>
     </w:tblStylePr>
   </w:style>
-  <w:style w:type="table" w:styleId="808">
+  <w:style w:type="table" w:styleId="812">
     <w:name w:val="List Table 6 Colorful - Accent 3"/>
-    <w:basedOn w:val="866"/>
+    <w:basedOn w:val="870"/>
     <w:uiPriority w:val="99"/>
     <w:pPr>
       <w:spacing w:after="0" w:line="240" w:lineRule="auto"/>
@@ -19057,9 +19106,9 @@
       </w:tcPr>
     </w:tblStylePr>
   </w:style>
-  <w:style w:type="table" w:styleId="809">
+  <w:style w:type="table" w:styleId="813">
     <w:name w:val="List Table 6 Colorful - Accent 4"/>
-    <w:basedOn w:val="866"/>
+    <w:basedOn w:val="870"/>
     <w:uiPriority w:val="99"/>
     <w:pPr>
       <w:spacing w:after="0" w:line="240" w:lineRule="auto"/>
@@ -19130,9 +19179,9 @@
       </w:tcPr>
     </w:tblStylePr>
   </w:style>
-  <w:style w:type="table" w:styleId="810">
+  <w:style w:type="table" w:styleId="814">
     <w:name w:val="List Table 6 Colorful - Accent 5"/>
-    <w:basedOn w:val="866"/>
+    <w:basedOn w:val="870"/>
     <w:uiPriority w:val="99"/>
     <w:pPr>
       <w:spacing w:after="0" w:line="240" w:lineRule="auto"/>
@@ -19203,9 +19252,9 @@
       </w:tcPr>
     </w:tblStylePr>
   </w:style>
-  <w:style w:type="table" w:styleId="811">
+  <w:style w:type="table" w:styleId="815">
     <w:name w:val="List Table 6 Colorful - Accent 6"/>
-    <w:basedOn w:val="866"/>
+    <w:basedOn w:val="870"/>
     <w:uiPriority w:val="99"/>
     <w:pPr>
       <w:spacing w:after="0" w:line="240" w:lineRule="auto"/>
@@ -19276,9 +19325,9 @@
       </w:tcPr>
     </w:tblStylePr>
   </w:style>
-  <w:style w:type="table" w:styleId="812">
+  <w:style w:type="table" w:styleId="816">
     <w:name w:val="List Table 7 Colorful"/>
-    <w:basedOn w:val="866"/>
+    <w:basedOn w:val="870"/>
     <w:uiPriority w:val="99"/>
     <w:pPr>
       <w:spacing w:after="0" w:line="240" w:lineRule="auto"/>
@@ -19392,9 +19441,9 @@
       </w:rPr>
     </w:tblStylePr>
   </w:style>
-  <w:style w:type="table" w:styleId="813">
+  <w:style w:type="table" w:styleId="817">
     <w:name w:val="List Table 7 Colorful - Accent 1"/>
-    <w:basedOn w:val="866"/>
+    <w:basedOn w:val="870"/>
     <w:uiPriority w:val="99"/>
     <w:pPr>
       <w:spacing w:after="0" w:line="240" w:lineRule="auto"/>
@@ -19508,9 +19557,9 @@
       </w:rPr>
     </w:tblStylePr>
   </w:style>
-  <w:style w:type="table" w:styleId="814">
+  <w:style w:type="table" w:styleId="818">
     <w:name w:val="List Table 7 Colorful - Accent 2"/>
-    <w:basedOn w:val="866"/>
+    <w:basedOn w:val="870"/>
     <w:uiPriority w:val="99"/>
     <w:pPr>
       <w:spacing w:after="0" w:line="240" w:lineRule="auto"/>
@@ -19624,9 +19673,9 @@
       </w:rPr>
     </w:tblStylePr>
   </w:style>
-  <w:style w:type="table" w:styleId="815">
+  <w:style w:type="table" w:styleId="819">
     <w:name w:val="List Table 7 Colorful - Accent 3"/>
-    <w:basedOn w:val="866"/>
+    <w:basedOn w:val="870"/>
     <w:uiPriority w:val="99"/>
     <w:pPr>
       <w:spacing w:after="0" w:line="240" w:lineRule="auto"/>
@@ -19740,9 +19789,9 @@
       </w:rPr>
     </w:tblStylePr>
   </w:style>
-  <w:style w:type="table" w:styleId="816">
+  <w:style w:type="table" w:styleId="820">
     <w:name w:val="List Table 7 Colorful - Accent 4"/>
-    <w:basedOn w:val="866"/>
+    <w:basedOn w:val="870"/>
     <w:uiPriority w:val="99"/>
     <w:pPr>
       <w:spacing w:after="0" w:line="240" w:lineRule="auto"/>
@@ -19856,9 +19905,9 @@
       </w:rPr>
     </w:tblStylePr>
   </w:style>
-  <w:style w:type="table" w:styleId="817">
+  <w:style w:type="table" w:styleId="821">
     <w:name w:val="List Table 7 Colorful - Accent 5"/>
-    <w:basedOn w:val="866"/>
+    <w:basedOn w:val="870"/>
     <w:uiPriority w:val="99"/>
     <w:pPr>
       <w:spacing w:after="0" w:line="240" w:lineRule="auto"/>
@@ -19972,9 +20021,9 @@
       </w:rPr>
     </w:tblStylePr>
   </w:style>
-  <w:style w:type="table" w:styleId="818">
+  <w:style w:type="table" w:styleId="822">
     <w:name w:val="List Table 7 Colorful - Accent 6"/>
-    <w:basedOn w:val="866"/>
+    <w:basedOn w:val="870"/>
     <w:uiPriority w:val="99"/>
     <w:pPr>
       <w:spacing w:after="0" w:line="240" w:lineRule="auto"/>
@@ -20088,9 +20137,9 @@
       </w:rPr>
     </w:tblStylePr>
   </w:style>
-  <w:style w:type="table" w:styleId="819">
+  <w:style w:type="table" w:styleId="823">
     <w:name w:val="Lined - Accent"/>
-    <w:basedOn w:val="866"/>
+    <w:basedOn w:val="870"/>
     <w:uiPriority w:val="99"/>
     <w:pPr>
       <w:spacing w:after="0" w:line="240" w:lineRule="auto"/>
@@ -20178,9 +20227,9 @@
       </w:tcPr>
     </w:tblStylePr>
   </w:style>
-  <w:style w:type="table" w:styleId="820">
+  <w:style w:type="table" w:styleId="824">
     <w:name w:val="Lined - Accent 1"/>
-    <w:basedOn w:val="866"/>
+    <w:basedOn w:val="870"/>
     <w:uiPriority w:val="99"/>
     <w:pPr>
       <w:spacing w:after="0" w:line="240" w:lineRule="auto"/>
@@ -20268,9 +20317,9 @@
       </w:tcPr>
     </w:tblStylePr>
   </w:style>
-  <w:style w:type="table" w:styleId="821">
+  <w:style w:type="table" w:styleId="825">
     <w:name w:val="Lined - Accent 2"/>
-    <w:basedOn w:val="866"/>
+    <w:basedOn w:val="870"/>
     <w:uiPriority w:val="99"/>
     <w:pPr>
       <w:spacing w:after="0" w:line="240" w:lineRule="auto"/>
@@ -20358,9 +20407,9 @@
       </w:tcPr>
     </w:tblStylePr>
   </w:style>
-  <w:style w:type="table" w:styleId="822">
+  <w:style w:type="table" w:styleId="826">
     <w:name w:val="Lined - Accent 3"/>
-    <w:basedOn w:val="866"/>
+    <w:basedOn w:val="870"/>
     <w:uiPriority w:val="99"/>
     <w:pPr>
       <w:spacing w:after="0" w:line="240" w:lineRule="auto"/>
@@ -20448,9 +20497,9 @@
       </w:tcPr>
     </w:tblStylePr>
   </w:style>
-  <w:style w:type="table" w:styleId="823">
+  <w:style w:type="table" w:styleId="827">
     <w:name w:val="Lined - Accent 4"/>
-    <w:basedOn w:val="866"/>
+    <w:basedOn w:val="870"/>
     <w:uiPriority w:val="99"/>
     <w:pPr>
       <w:spacing w:after="0" w:line="240" w:lineRule="auto"/>
@@ -20538,9 +20587,9 @@
       </w:tcPr>
     </w:tblStylePr>
   </w:style>
-  <w:style w:type="table" w:styleId="824">
+  <w:style w:type="table" w:styleId="828">
     <w:name w:val="Lined - Accent 5"/>
-    <w:basedOn w:val="866"/>
+    <w:basedOn w:val="870"/>
     <w:uiPriority w:val="99"/>
     <w:pPr>
       <w:spacing w:after="0" w:line="240" w:lineRule="auto"/>
@@ -20628,9 +20677,9 @@
       </w:tcPr>
     </w:tblStylePr>
   </w:style>
-  <w:style w:type="table" w:styleId="825">
+  <w:style w:type="table" w:styleId="829">
     <w:name w:val="Lined - Accent 6"/>
-    <w:basedOn w:val="866"/>
+    <w:basedOn w:val="870"/>
     <w:uiPriority w:val="99"/>
     <w:pPr>
       <w:spacing w:after="0" w:line="240" w:lineRule="auto"/>
@@ -20718,9 +20767,9 @@
       </w:tcPr>
     </w:tblStylePr>
   </w:style>
-  <w:style w:type="table" w:styleId="826">
+  <w:style w:type="table" w:styleId="830">
     <w:name w:val="Bordered &amp; Lined - Accent"/>
-    <w:basedOn w:val="866"/>
+    <w:basedOn w:val="870"/>
     <w:uiPriority w:val="99"/>
     <w:pPr>
       <w:spacing w:after="0" w:line="240" w:lineRule="auto"/>
@@ -20816,9 +20865,9 @@
       </w:tcPr>
     </w:tblStylePr>
   </w:style>
-  <w:style w:type="table" w:styleId="827">
+  <w:style w:type="table" w:styleId="831">
     <w:name w:val="Bordered &amp; Lined - Accent 1"/>
-    <w:basedOn w:val="866"/>
+    <w:basedOn w:val="870"/>
     <w:uiPriority w:val="99"/>
     <w:pPr>
       <w:spacing w:after="0" w:line="240" w:lineRule="auto"/>
@@ -20914,9 +20963,9 @@
       </w:tcPr>
     </w:tblStylePr>
   </w:style>
-  <w:style w:type="table" w:styleId="828">
+  <w:style w:type="table" w:styleId="832">
     <w:name w:val="Bordered &amp; Lined - Accent 2"/>
-    <w:basedOn w:val="866"/>
+    <w:basedOn w:val="870"/>
     <w:uiPriority w:val="99"/>
     <w:pPr>
       <w:spacing w:after="0" w:line="240" w:lineRule="auto"/>
@@ -21012,9 +21061,9 @@
       </w:tcPr>
     </w:tblStylePr>
   </w:style>
-  <w:style w:type="table" w:styleId="829">
+  <w:style w:type="table" w:styleId="833">
     <w:name w:val="Bordered &amp; Lined - Accent 3"/>
-    <w:basedOn w:val="866"/>
+    <w:basedOn w:val="870"/>
     <w:uiPriority w:val="99"/>
     <w:pPr>
       <w:spacing w:after="0" w:line="240" w:lineRule="auto"/>
@@ -21110,9 +21159,9 @@
       </w:tcPr>
     </w:tblStylePr>
   </w:style>
-  <w:style w:type="table" w:styleId="830">
+  <w:style w:type="table" w:styleId="834">
     <w:name w:val="Bordered &amp; Lined - Accent 4"/>
-    <w:basedOn w:val="866"/>
+    <w:basedOn w:val="870"/>
     <w:uiPriority w:val="99"/>
     <w:pPr>
       <w:spacing w:after="0" w:line="240" w:lineRule="auto"/>
@@ -21208,9 +21257,9 @@
       </w:tcPr>
     </w:tblStylePr>
   </w:style>
-  <w:style w:type="table" w:styleId="831">
+  <w:style w:type="table" w:styleId="835">
     <w:name w:val="Bordered &amp; Lined - Accent 5"/>
-    <w:basedOn w:val="866"/>
+    <w:basedOn w:val="870"/>
     <w:uiPriority w:val="99"/>
     <w:pPr>
       <w:spacing w:after="0" w:line="240" w:lineRule="auto"/>
@@ -21306,9 +21355,9 @@
       </w:tcPr>
     </w:tblStylePr>
   </w:style>
-  <w:style w:type="table" w:styleId="832">
+  <w:style w:type="table" w:styleId="836">
     <w:name w:val="Bordered &amp; Lined - Accent 6"/>
-    <w:basedOn w:val="866"/>
+    <w:basedOn w:val="870"/>
     <w:uiPriority w:val="99"/>
     <w:pPr>
       <w:spacing w:after="0" w:line="240" w:lineRule="auto"/>
@@ -21404,9 +21453,9 @@
       </w:tcPr>
     </w:tblStylePr>
   </w:style>
-  <w:style w:type="table" w:styleId="833">
+  <w:style w:type="table" w:styleId="837">
     <w:name w:val="Bordered"/>
-    <w:basedOn w:val="866"/>
+    <w:basedOn w:val="870"/>
     <w:uiPriority w:val="99"/>
     <w:pPr>
       <w:spacing w:after="0" w:line="240" w:lineRule="auto"/>
@@ -21483,9 +21532,9 @@
       </w:tcPr>
     </w:tblStylePr>
   </w:style>
-  <w:style w:type="table" w:styleId="834">
+  <w:style w:type="table" w:styleId="838">
     <w:name w:val="Bordered - Accent 1"/>
-    <w:basedOn w:val="866"/>
+    <w:basedOn w:val="870"/>
     <w:uiPriority w:val="99"/>
     <w:pPr>
       <w:spacing w:after="0" w:line="240" w:lineRule="auto"/>
@@ -21562,9 +21611,9 @@
       </w:tcPr>
     </w:tblStylePr>
   </w:style>
-  <w:style w:type="table" w:styleId="835">
+  <w:style w:type="table" w:styleId="839">
     <w:name w:val="Bordered - Accent 2"/>
-    <w:basedOn w:val="866"/>
+    <w:basedOn w:val="870"/>
     <w:uiPriority w:val="99"/>
     <w:pPr>
       <w:spacing w:after="0" w:line="240" w:lineRule="auto"/>
@@ -21641,9 +21690,9 @@
       </w:tcPr>
     </w:tblStylePr>
   </w:style>
-  <w:style w:type="table" w:styleId="836">
+  <w:style w:type="table" w:styleId="840">
     <w:name w:val="Bordered - Accent 3"/>
-    <w:basedOn w:val="866"/>
+    <w:basedOn w:val="870"/>
     <w:uiPriority w:val="99"/>
     <w:pPr>
       <w:spacing w:after="0" w:line="240" w:lineRule="auto"/>
@@ -21720,9 +21769,9 @@
       </w:tcPr>
     </w:tblStylePr>
   </w:style>
-  <w:style w:type="table" w:styleId="837">
+  <w:style w:type="table" w:styleId="841">
     <w:name w:val="Bordered - Accent 4"/>
-    <w:basedOn w:val="866"/>
+    <w:basedOn w:val="870"/>
     <w:uiPriority w:val="99"/>
     <w:pPr>
       <w:spacing w:after="0" w:line="240" w:lineRule="auto"/>
@@ -21799,9 +21848,9 @@
       </w:tcPr>
     </w:tblStylePr>
   </w:style>
-  <w:style w:type="table" w:styleId="838">
+  <w:style w:type="table" w:styleId="842">
     <w:name w:val="Bordered - Accent 5"/>
-    <w:basedOn w:val="866"/>
+    <w:basedOn w:val="870"/>
     <w:uiPriority w:val="99"/>
     <w:pPr>
       <w:spacing w:after="0" w:line="240" w:lineRule="auto"/>
@@ -21878,9 +21927,9 @@
       </w:tcPr>
     </w:tblStylePr>
   </w:style>
-  <w:style w:type="table" w:styleId="839">
+  <w:style w:type="table" w:styleId="843">
     <w:name w:val="Bordered - Accent 6"/>
-    <w:basedOn w:val="866"/>
+    <w:basedOn w:val="870"/>
     <w:uiPriority w:val="99"/>
     <w:pPr>
       <w:spacing w:after="0" w:line="240" w:lineRule="auto"/>
@@ -21957,7 +22006,7 @@
       </w:tcPr>
     </w:tblStylePr>
   </w:style>
-  <w:style w:type="character" w:styleId="840">
+  <w:style w:type="character" w:styleId="844">
     <w:name w:val="Hyperlink"/>
     <w:uiPriority w:val="99"/>
     <w:unhideWhenUsed/>
@@ -21966,10 +22015,10 @@
       <w:u w:val="single"/>
     </w:rPr>
   </w:style>
-  <w:style w:type="paragraph" w:styleId="841">
+  <w:style w:type="paragraph" w:styleId="845">
     <w:name w:val="footnote text"/>
-    <w:basedOn w:val="858"/>
-    <w:link w:val="842"/>
+    <w:basedOn w:val="862"/>
+    <w:link w:val="846"/>
     <w:uiPriority w:val="99"/>
     <w:semiHidden/>
     <w:unhideWhenUsed/>
@@ -21980,27 +22029,27 @@
       <w:sz w:val="18"/>
     </w:rPr>
   </w:style>
-  <w:style w:type="character" w:styleId="842">
+  <w:style w:type="character" w:styleId="846">
     <w:name w:val="Footnote Text Char"/>
-    <w:link w:val="841"/>
+    <w:link w:val="845"/>
     <w:uiPriority w:val="99"/>
     <w:rPr>
       <w:sz w:val="18"/>
     </w:rPr>
   </w:style>
-  <w:style w:type="character" w:styleId="843">
+  <w:style w:type="character" w:styleId="847">
     <w:name w:val="footnote reference"/>
-    <w:basedOn w:val="865"/>
+    <w:basedOn w:val="869"/>
     <w:uiPriority w:val="99"/>
     <w:unhideWhenUsed/>
     <w:rPr>
       <w:vertAlign w:val="subscript"/>
     </w:rPr>
   </w:style>
-  <w:style w:type="paragraph" w:styleId="844">
+  <w:style w:type="paragraph" w:styleId="848">
     <w:name w:val="endnote text"/>
-    <w:basedOn w:val="858"/>
-    <w:link w:val="845"/>
+    <w:basedOn w:val="862"/>
+    <w:link w:val="849"/>
     <w:uiPriority w:val="99"/>
     <w:semiHidden/>
     <w:unhideWhenUsed/>
@@ -22011,17 +22060,17 @@
       <w:sz w:val="20"/>
     </w:rPr>
   </w:style>
-  <w:style w:type="character" w:styleId="845">
+  <w:style w:type="character" w:styleId="849">
     <w:name w:val="Endnote Text Char"/>
-    <w:link w:val="844"/>
+    <w:link w:val="848"/>
     <w:uiPriority w:val="99"/>
     <w:rPr>
       <w:sz w:val="20"/>
     </w:rPr>
   </w:style>
-  <w:style w:type="character" w:styleId="846">
+  <w:style w:type="character" w:styleId="850">
     <w:name w:val="endnote reference"/>
-    <w:basedOn w:val="865"/>
+    <w:basedOn w:val="869"/>
     <w:uiPriority w:val="99"/>
     <w:semiHidden/>
     <w:unhideWhenUsed/>
@@ -22029,10 +22078,10 @@
       <w:vertAlign w:val="subscript"/>
     </w:rPr>
   </w:style>
-  <w:style w:type="paragraph" w:styleId="847">
+  <w:style w:type="paragraph" w:styleId="851">
     <w:name w:val="toc 1"/>
-    <w:basedOn w:val="858"/>
-    <w:next w:val="858"/>
+    <w:basedOn w:val="862"/>
+    <w:next w:val="862"/>
     <w:uiPriority w:val="39"/>
     <w:unhideWhenUsed/>
     <w:pPr>
@@ -22040,10 +22089,10 @@
       <w:spacing w:after="57"/>
     </w:pPr>
   </w:style>
-  <w:style w:type="paragraph" w:styleId="848">
+  <w:style w:type="paragraph" w:styleId="852">
     <w:name w:val="toc 2"/>
-    <w:basedOn w:val="858"/>
-    <w:next w:val="858"/>
+    <w:basedOn w:val="862"/>
+    <w:next w:val="862"/>
     <w:uiPriority w:val="39"/>
     <w:unhideWhenUsed/>
     <w:pPr>
@@ -22051,10 +22100,10 @@
       <w:spacing w:after="57"/>
     </w:pPr>
   </w:style>
-  <w:style w:type="paragraph" w:styleId="849">
+  <w:style w:type="paragraph" w:styleId="853">
     <w:name w:val="toc 3"/>
-    <w:basedOn w:val="858"/>
-    <w:next w:val="858"/>
+    <w:basedOn w:val="862"/>
+    <w:next w:val="862"/>
     <w:uiPriority w:val="39"/>
     <w:unhideWhenUsed/>
     <w:pPr>
@@ -22062,10 +22111,10 @@
       <w:spacing w:after="57"/>
     </w:pPr>
   </w:style>
-  <w:style w:type="paragraph" w:styleId="850">
+  <w:style w:type="paragraph" w:styleId="854">
     <w:name w:val="toc 4"/>
-    <w:basedOn w:val="858"/>
-    <w:next w:val="858"/>
+    <w:basedOn w:val="862"/>
+    <w:next w:val="862"/>
     <w:uiPriority w:val="39"/>
     <w:unhideWhenUsed/>
     <w:pPr>
@@ -22073,10 +22122,10 @@
       <w:spacing w:after="57"/>
     </w:pPr>
   </w:style>
-  <w:style w:type="paragraph" w:styleId="851">
+  <w:style w:type="paragraph" w:styleId="855">
     <w:name w:val="toc 5"/>
-    <w:basedOn w:val="858"/>
-    <w:next w:val="858"/>
+    <w:basedOn w:val="862"/>
+    <w:next w:val="862"/>
     <w:uiPriority w:val="39"/>
     <w:unhideWhenUsed/>
     <w:pPr>
@@ -22084,10 +22133,10 @@
       <w:spacing w:after="57"/>
     </w:pPr>
   </w:style>
-  <w:style w:type="paragraph" w:styleId="852">
+  <w:style w:type="paragraph" w:styleId="856">
     <w:name w:val="toc 6"/>
-    <w:basedOn w:val="858"/>
-    <w:next w:val="858"/>
+    <w:basedOn w:val="862"/>
+    <w:next w:val="862"/>
     <w:uiPriority w:val="39"/>
     <w:unhideWhenUsed/>
     <w:pPr>
@@ -22095,10 +22144,10 @@
       <w:spacing w:after="57"/>
     </w:pPr>
   </w:style>
-  <w:style w:type="paragraph" w:styleId="853">
+  <w:style w:type="paragraph" w:styleId="857">
     <w:name w:val="toc 7"/>
-    <w:basedOn w:val="858"/>
-    <w:next w:val="858"/>
+    <w:basedOn w:val="862"/>
+    <w:next w:val="862"/>
     <w:uiPriority w:val="39"/>
     <w:unhideWhenUsed/>
     <w:pPr>
@@ -22106,10 +22155,10 @@
       <w:spacing w:after="57"/>
     </w:pPr>
   </w:style>
-  <w:style w:type="paragraph" w:styleId="854">
+  <w:style w:type="paragraph" w:styleId="858">
     <w:name w:val="toc 8"/>
-    <w:basedOn w:val="858"/>
-    <w:next w:val="858"/>
+    <w:basedOn w:val="862"/>
+    <w:next w:val="862"/>
     <w:uiPriority w:val="39"/>
     <w:unhideWhenUsed/>
     <w:pPr>
@@ -22117,10 +22166,10 @@
       <w:spacing w:after="57"/>
     </w:pPr>
   </w:style>
-  <w:style w:type="paragraph" w:styleId="855">
+  <w:style w:type="paragraph" w:styleId="859">
     <w:name w:val="toc 9"/>
-    <w:basedOn w:val="858"/>
-    <w:next w:val="858"/>
+    <w:basedOn w:val="862"/>
+    <w:next w:val="862"/>
     <w:uiPriority w:val="39"/>
     <w:unhideWhenUsed/>
     <w:pPr>
@@ -22128,29 +22177,29 @@
       <w:spacing w:after="57"/>
     </w:pPr>
   </w:style>
-  <w:style w:type="paragraph" w:styleId="856">
+  <w:style w:type="paragraph" w:styleId="860">
     <w:name w:val="TOC Heading"/>
     <w:uiPriority w:val="39"/>
     <w:unhideWhenUsed/>
   </w:style>
-  <w:style w:type="paragraph" w:styleId="857">
+  <w:style w:type="paragraph" w:styleId="861">
     <w:name w:val="table of figures"/>
-    <w:basedOn w:val="858"/>
-    <w:next w:val="858"/>
+    <w:basedOn w:val="862"/>
+    <w:next w:val="862"/>
     <w:uiPriority w:val="99"/>
     <w:unhideWhenUsed/>
     <w:pPr>
       <w:spacing w:after="0" w:afterAutospacing="0"/>
     </w:pPr>
   </w:style>
-  <w:style w:type="paragraph" w:styleId="858" w:default="1">
+  <w:style w:type="paragraph" w:styleId="862" w:default="1">
     <w:name w:val="Normal"/>
     <w:qFormat/>
   </w:style>
-  <w:style w:type="paragraph" w:styleId="859">
+  <w:style w:type="paragraph" w:styleId="863">
     <w:name w:val="Heading 1"/>
-    <w:basedOn w:val="858"/>
-    <w:link w:val="874"/>
+    <w:basedOn w:val="862"/>
+    <w:link w:val="878"/>
     <w:uiPriority w:val="9"/>
     <w:qFormat/>
     <w:pPr>
@@ -22166,10 +22215,10 @@
       <w:lang w:eastAsia="ru-RU"/>
     </w:rPr>
   </w:style>
-  <w:style w:type="paragraph" w:styleId="860">
+  <w:style w:type="paragraph" w:styleId="864">
     <w:name w:val="Heading 2"/>
-    <w:basedOn w:val="858"/>
-    <w:link w:val="875"/>
+    <w:basedOn w:val="862"/>
+    <w:link w:val="879"/>
     <w:uiPriority w:val="9"/>
     <w:qFormat/>
     <w:pPr>
@@ -22185,10 +22234,10 @@
       <w:lang w:eastAsia="ru-RU"/>
     </w:rPr>
   </w:style>
-  <w:style w:type="paragraph" w:styleId="861">
+  <w:style w:type="paragraph" w:styleId="865">
     <w:name w:val="Heading 3"/>
-    <w:basedOn w:val="858"/>
-    <w:link w:val="876"/>
+    <w:basedOn w:val="862"/>
+    <w:link w:val="880"/>
     <w:uiPriority w:val="9"/>
     <w:qFormat/>
     <w:pPr>
@@ -22204,10 +22253,10 @@
       <w:lang w:eastAsia="ru-RU"/>
     </w:rPr>
   </w:style>
-  <w:style w:type="paragraph" w:styleId="862">
+  <w:style w:type="paragraph" w:styleId="866">
     <w:name w:val="Heading 4"/>
-    <w:basedOn w:val="858"/>
-    <w:link w:val="877"/>
+    <w:basedOn w:val="862"/>
+    <w:link w:val="881"/>
     <w:uiPriority w:val="9"/>
     <w:qFormat/>
     <w:pPr>
@@ -22223,10 +22272,10 @@
       <w:lang w:eastAsia="ru-RU"/>
     </w:rPr>
   </w:style>
-  <w:style w:type="paragraph" w:styleId="863">
+  <w:style w:type="paragraph" w:styleId="867">
     <w:name w:val="Heading 5"/>
-    <w:basedOn w:val="858"/>
-    <w:link w:val="878"/>
+    <w:basedOn w:val="862"/>
+    <w:link w:val="882"/>
     <w:uiPriority w:val="9"/>
     <w:qFormat/>
     <w:pPr>
@@ -22242,10 +22291,10 @@
       <w:lang w:eastAsia="ru-RU"/>
     </w:rPr>
   </w:style>
-  <w:style w:type="paragraph" w:styleId="864">
+  <w:style w:type="paragraph" w:styleId="868">
     <w:name w:val="Heading 6"/>
-    <w:basedOn w:val="858"/>
-    <w:link w:val="879"/>
+    <w:basedOn w:val="862"/>
+    <w:link w:val="883"/>
     <w:uiPriority w:val="9"/>
     <w:qFormat/>
     <w:pPr>
@@ -22261,13 +22310,13 @@
       <w:lang w:eastAsia="ru-RU"/>
     </w:rPr>
   </w:style>
-  <w:style w:type="character" w:styleId="865" w:default="1">
+  <w:style w:type="character" w:styleId="869" w:default="1">
     <w:name w:val="Default Paragraph Font"/>
     <w:uiPriority w:val="1"/>
     <w:semiHidden/>
     <w:unhideWhenUsed/>
   </w:style>
-  <w:style w:type="table" w:styleId="866" w:default="1">
+  <w:style w:type="table" w:styleId="870" w:default="1">
     <w:name w:val="Normal Table"/>
     <w:uiPriority w:val="99"/>
     <w:semiHidden/>
@@ -22282,15 +22331,15 @@
       </w:tblCellMar>
     </w:tblPr>
   </w:style>
-  <w:style w:type="numbering" w:styleId="867" w:default="1">
+  <w:style w:type="numbering" w:styleId="871" w:default="1">
     <w:name w:val="No List"/>
     <w:uiPriority w:val="99"/>
     <w:semiHidden/>
     <w:unhideWhenUsed/>
   </w:style>
-  <w:style w:type="paragraph" w:styleId="868">
+  <w:style w:type="paragraph" w:styleId="872">
     <w:name w:val="Normal (Web)"/>
-    <w:basedOn w:val="858"/>
+    <w:basedOn w:val="862"/>
     <w:uiPriority w:val="99"/>
     <w:unhideWhenUsed/>
     <w:pPr>
@@ -22303,10 +22352,10 @@
       <w:lang w:eastAsia="ru-RU"/>
     </w:rPr>
   </w:style>
-  <w:style w:type="paragraph" w:styleId="869">
+  <w:style w:type="paragraph" w:styleId="873">
     <w:name w:val="Balloon Text"/>
-    <w:basedOn w:val="858"/>
-    <w:link w:val="870"/>
+    <w:basedOn w:val="862"/>
+    <w:link w:val="874"/>
     <w:uiPriority w:val="99"/>
     <w:semiHidden/>
     <w:unhideWhenUsed/>
@@ -22319,10 +22368,10 @@
       <w:szCs w:val="16"/>
     </w:rPr>
   </w:style>
-  <w:style w:type="character" w:styleId="870" w:customStyle="1">
+  <w:style w:type="character" w:styleId="874" w:customStyle="1">
     <w:name w:val="Balloon Text Char"/>
-    <w:basedOn w:val="865"/>
-    <w:link w:val="869"/>
+    <w:basedOn w:val="869"/>
+    <w:link w:val="873"/>
     <w:uiPriority w:val="99"/>
     <w:semiHidden/>
     <w:rPr>
@@ -22331,7 +22380,7 @@
       <w:szCs w:val="16"/>
     </w:rPr>
   </w:style>
-  <w:style w:type="paragraph" w:styleId="871">
+  <w:style w:type="paragraph" w:styleId="875">
     <w:name w:val="No Spacing"/>
     <w:uiPriority w:val="1"/>
     <w:qFormat/>
@@ -22339,9 +22388,9 @@
       <w:spacing w:after="0" w:line="240" w:lineRule="auto"/>
     </w:pPr>
   </w:style>
-  <w:style w:type="paragraph" w:styleId="872">
+  <w:style w:type="paragraph" w:styleId="876">
     <w:name w:val="List Paragraph"/>
-    <w:basedOn w:val="858"/>
+    <w:basedOn w:val="862"/>
     <w:uiPriority w:val="34"/>
     <w:qFormat/>
     <w:pPr>
@@ -22349,10 +22398,10 @@
       <w:ind w:left="720"/>
     </w:pPr>
   </w:style>
-  <w:style w:type="paragraph" w:styleId="873">
+  <w:style w:type="paragraph" w:styleId="877">
     <w:name w:val="Caption"/>
-    <w:basedOn w:val="858"/>
-    <w:next w:val="858"/>
+    <w:basedOn w:val="862"/>
+    <w:next w:val="862"/>
     <w:uiPriority w:val="35"/>
     <w:unhideWhenUsed/>
     <w:qFormat/>
@@ -22367,10 +22416,10 @@
       <w:szCs w:val="18"/>
     </w:rPr>
   </w:style>
-  <w:style w:type="character" w:styleId="874" w:customStyle="1">
+  <w:style w:type="character" w:styleId="878" w:customStyle="1">
     <w:name w:val="Heading 1 Char"/>
-    <w:basedOn w:val="865"/>
-    <w:link w:val="859"/>
+    <w:basedOn w:val="869"/>
+    <w:link w:val="863"/>
     <w:uiPriority w:val="9"/>
     <w:rPr>
       <w:rFonts w:ascii="Times New Roman" w:hAnsi="Times New Roman" w:eastAsia="Times New Roman" w:cs="Times New Roman"/>
@@ -22381,10 +22430,10 @@
       <w:lang w:eastAsia="ru-RU"/>
     </w:rPr>
   </w:style>
-  <w:style w:type="character" w:styleId="875" w:customStyle="1">
+  <w:style w:type="character" w:styleId="879" w:customStyle="1">
     <w:name w:val="Heading 2 Char"/>
-    <w:basedOn w:val="865"/>
-    <w:link w:val="860"/>
+    <w:basedOn w:val="869"/>
+    <w:link w:val="864"/>
     <w:uiPriority w:val="9"/>
     <w:rPr>
       <w:rFonts w:ascii="Times New Roman" w:hAnsi="Times New Roman" w:eastAsia="Times New Roman" w:cs="Times New Roman"/>
@@ -22395,10 +22444,10 @@
       <w:lang w:eastAsia="ru-RU"/>
     </w:rPr>
   </w:style>
-  <w:style w:type="character" w:styleId="876" w:customStyle="1">
+  <w:style w:type="character" w:styleId="880" w:customStyle="1">
     <w:name w:val="Heading 3 Char"/>
-    <w:basedOn w:val="865"/>
-    <w:link w:val="861"/>
+    <w:basedOn w:val="869"/>
+    <w:link w:val="865"/>
     <w:uiPriority w:val="9"/>
     <w:rPr>
       <w:rFonts w:ascii="Times New Roman" w:hAnsi="Times New Roman" w:eastAsia="Times New Roman" w:cs="Times New Roman"/>
@@ -22409,10 +22458,10 @@
       <w:lang w:eastAsia="ru-RU"/>
     </w:rPr>
   </w:style>
-  <w:style w:type="character" w:styleId="877" w:customStyle="1">
+  <w:style w:type="character" w:styleId="881" w:customStyle="1">
     <w:name w:val="Heading 4 Char"/>
-    <w:basedOn w:val="865"/>
-    <w:link w:val="862"/>
+    <w:basedOn w:val="869"/>
+    <w:link w:val="866"/>
     <w:uiPriority w:val="9"/>
     <w:rPr>
       <w:rFonts w:ascii="Times New Roman" w:hAnsi="Times New Roman" w:eastAsia="Times New Roman" w:cs="Times New Roman"/>
@@ -22423,10 +22472,10 @@
       <w:lang w:eastAsia="ru-RU"/>
     </w:rPr>
   </w:style>
-  <w:style w:type="character" w:styleId="878" w:customStyle="1">
+  <w:style w:type="character" w:styleId="882" w:customStyle="1">
     <w:name w:val="Heading 5 Char"/>
-    <w:basedOn w:val="865"/>
-    <w:link w:val="863"/>
+    <w:basedOn w:val="869"/>
+    <w:link w:val="867"/>
     <w:uiPriority w:val="9"/>
     <w:rPr>
       <w:rFonts w:ascii="Times New Roman" w:hAnsi="Times New Roman" w:eastAsia="Times New Roman" w:cs="Times New Roman"/>
@@ -22437,10 +22486,10 @@
       <w:lang w:eastAsia="ru-RU"/>
     </w:rPr>
   </w:style>
-  <w:style w:type="character" w:styleId="879" w:customStyle="1">
+  <w:style w:type="character" w:styleId="883" w:customStyle="1">
     <w:name w:val="Heading 6 Char"/>
-    <w:basedOn w:val="865"/>
-    <w:link w:val="864"/>
+    <w:basedOn w:val="869"/>
+    <w:link w:val="868"/>
     <w:uiPriority w:val="9"/>
     <w:rPr>
       <w:rFonts w:ascii="Times New Roman" w:hAnsi="Times New Roman" w:eastAsia="Times New Roman" w:cs="Times New Roman"/>
@@ -22451,9 +22500,9 @@
       <w:lang w:eastAsia="ru-RU"/>
     </w:rPr>
   </w:style>
-  <w:style w:type="paragraph" w:styleId="880" w:customStyle="1">
+  <w:style w:type="paragraph" w:styleId="884" w:customStyle="1">
     <w:name w:val="unprinted"/>
-    <w:basedOn w:val="858"/>
+    <w:basedOn w:val="862"/>
     <w:pPr>
       <w:spacing w:before="100" w:beforeAutospacing="1" w:after="100" w:afterAutospacing="1" w:line="240" w:lineRule="auto"/>
     </w:pPr>
@@ -22464,9 +22513,9 @@
       <w:lang w:eastAsia="ru-RU"/>
     </w:rPr>
   </w:style>
-  <w:style w:type="table" w:styleId="881">
+  <w:style w:type="table" w:styleId="885">
     <w:name w:val="Table Grid"/>
-    <w:basedOn w:val="866"/>
+    <w:basedOn w:val="870"/>
     <w:uiPriority w:val="59"/>
     <w:pPr>
       <w:spacing w:after="0" w:line="240" w:lineRule="auto"/>
@@ -22482,10 +22531,10 @@
       </w:tblBorders>
     </w:tblPr>
   </w:style>
-  <w:style w:type="paragraph" w:styleId="882">
+  <w:style w:type="paragraph" w:styleId="886">
     <w:name w:val="Header"/>
-    <w:basedOn w:val="858"/>
-    <w:link w:val="883"/>
+    <w:basedOn w:val="862"/>
+    <w:link w:val="887"/>
     <w:uiPriority w:val="99"/>
     <w:unhideWhenUsed/>
     <w:pPr>
@@ -22496,16 +22545,16 @@
       </w:tabs>
     </w:pPr>
   </w:style>
-  <w:style w:type="character" w:styleId="883" w:customStyle="1">
+  <w:style w:type="character" w:styleId="887" w:customStyle="1">
     <w:name w:val="Header Char"/>
-    <w:basedOn w:val="865"/>
-    <w:link w:val="882"/>
+    <w:basedOn w:val="869"/>
+    <w:link w:val="886"/>
     <w:uiPriority w:val="99"/>
   </w:style>
-  <w:style w:type="paragraph" w:styleId="884">
+  <w:style w:type="paragraph" w:styleId="888">
     <w:name w:val="Footer"/>
-    <w:basedOn w:val="858"/>
-    <w:link w:val="885"/>
+    <w:basedOn w:val="862"/>
+    <w:link w:val="889"/>
     <w:uiPriority w:val="99"/>
     <w:unhideWhenUsed/>
     <w:pPr>
@@ -22516,13 +22565,13 @@
       </w:tabs>
     </w:pPr>
   </w:style>
-  <w:style w:type="character" w:styleId="885" w:customStyle="1">
+  <w:style w:type="character" w:styleId="889" w:customStyle="1">
     <w:name w:val="Footer Char"/>
-    <w:basedOn w:val="865"/>
-    <w:link w:val="884"/>
+    <w:basedOn w:val="869"/>
+    <w:link w:val="888"/>
     <w:uiPriority w:val="99"/>
   </w:style>
-  <w:style w:type="table" w:styleId="886" w:customStyle="1">
+  <w:style w:type="table" w:styleId="890" w:customStyle="1">
     <w:name w:val="Table Normal1"/>
     <w:uiPriority w:val="2"/>
     <w:semiHidden/>
@@ -22545,10 +22594,10 @@
       </w:tblCellMar>
     </w:tblPr>
   </w:style>
-  <w:style w:type="paragraph" w:styleId="887">
+  <w:style w:type="paragraph" w:styleId="891">
     <w:name w:val="Body Text"/>
-    <w:basedOn w:val="858"/>
-    <w:link w:val="888"/>
+    <w:basedOn w:val="862"/>
+    <w:link w:val="892"/>
     <w:uiPriority w:val="1"/>
     <w:qFormat/>
     <w:pPr>
@@ -22562,10 +22611,10 @@
       <w:lang w:val="en-US"/>
     </w:rPr>
   </w:style>
-  <w:style w:type="character" w:styleId="888" w:customStyle="1">
+  <w:style w:type="character" w:styleId="892" w:customStyle="1">
     <w:name w:val="Body Text Char"/>
-    <w:basedOn w:val="865"/>
-    <w:link w:val="887"/>
+    <w:basedOn w:val="869"/>
+    <w:link w:val="891"/>
     <w:uiPriority w:val="1"/>
     <w:rPr>
       <w:rFonts w:ascii="Tahoma" w:hAnsi="Tahoma" w:eastAsia="Tahoma" w:cs="Tahoma"/>
@@ -22574,9 +22623,9 @@
       <w:lang w:val="en-US"/>
     </w:rPr>
   </w:style>
-  <w:style w:type="paragraph" w:styleId="889" w:customStyle="1">
+  <w:style w:type="paragraph" w:styleId="893" w:customStyle="1">
     <w:name w:val="Заголовок 11"/>
-    <w:basedOn w:val="858"/>
+    <w:basedOn w:val="862"/>
     <w:uiPriority w:val="1"/>
     <w:qFormat/>
     <w:pPr>
@@ -22594,10 +22643,10 @@
       <w:lang w:val="en-US"/>
     </w:rPr>
   </w:style>
-  <w:style w:type="paragraph" w:styleId="890">
+  <w:style w:type="paragraph" w:styleId="894">
     <w:name w:val="Title"/>
-    <w:basedOn w:val="858"/>
-    <w:link w:val="891"/>
+    <w:basedOn w:val="862"/>
+    <w:link w:val="895"/>
     <w:uiPriority w:val="1"/>
     <w:qFormat/>
     <w:pPr>
@@ -22614,10 +22663,10 @@
       <w:lang w:val="en-US"/>
     </w:rPr>
   </w:style>
-  <w:style w:type="character" w:styleId="891" w:customStyle="1">
+  <w:style w:type="character" w:styleId="895" w:customStyle="1">
     <w:name w:val="Title Char"/>
-    <w:basedOn w:val="865"/>
-    <w:link w:val="890"/>
+    <w:basedOn w:val="869"/>
+    <w:link w:val="894"/>
     <w:uiPriority w:val="1"/>
     <w:rPr>
       <w:rFonts w:ascii="Tahoma" w:hAnsi="Tahoma" w:eastAsia="Tahoma" w:cs="Tahoma"/>
@@ -22628,9 +22677,9 @@
       <w:lang w:val="en-US"/>
     </w:rPr>
   </w:style>
-  <w:style w:type="paragraph" w:styleId="892" w:customStyle="1">
+  <w:style w:type="paragraph" w:styleId="896" w:customStyle="1">
     <w:name w:val="Table Paragraph"/>
-    <w:basedOn w:val="858"/>
+    <w:basedOn w:val="862"/>
     <w:uiPriority w:val="1"/>
     <w:qFormat/>
     <w:pPr>

</xml_diff>